<commit_message>
Update GDD - PetualanganJoshua.docx
</commit_message>
<xml_diff>
--- a/GDD - PetualanganJoshua.docx
+++ b/GDD - PetualanganJoshua.docx
@@ -1,6 +1,6 @@
 
 <file path=word/document.xml><?xml version="1.0" encoding="utf-8"?>
-<w:document xmlns:wpc="http://schemas.microsoft.com/office/word/2010/wordprocessingCanvas" xmlns:cx="http://schemas.microsoft.com/office/drawing/2014/chartex" xmlns:cx1="http://schemas.microsoft.com/office/drawing/2015/9/8/chartex" xmlns:mc="http://schemas.openxmlformats.org/markup-compatibility/2006" xmlns:o="urn:schemas-microsoft-com:office:office" xmlns:r="http://schemas.openxmlformats.org/officeDocument/2006/relationships" xmlns:m="http://schemas.openxmlformats.org/officeDocument/2006/math" xmlns:v="urn:schemas-microsoft-com:vml" xmlns:wp14="http://schemas.microsoft.com/office/word/2010/wordprocessingDrawing" xmlns:wp="http://schemas.openxmlformats.org/drawingml/2006/wordprocessingDrawing" xmlns:w10="urn:schemas-microsoft-com:office:word" xmlns:w="http://schemas.openxmlformats.org/wordprocessingml/2006/main" xmlns:w14="http://schemas.microsoft.com/office/word/2010/wordml" xmlns:w15="http://schemas.microsoft.com/office/word/2012/wordml" xmlns:w16se="http://schemas.microsoft.com/office/word/2015/wordml/symex" xmlns:wpg="http://schemas.microsoft.com/office/word/2010/wordprocessingGroup" xmlns:wpi="http://schemas.microsoft.com/office/word/2010/wordprocessingInk" xmlns:wne="http://schemas.microsoft.com/office/word/2006/wordml" xmlns:wps="http://schemas.microsoft.com/office/word/2010/wordprocessingShape" mc:Ignorable="w14 w15 w16se wp14">
+<w:document xmlns:wpc="http://schemas.microsoft.com/office/word/2010/wordprocessingCanvas" xmlns:cx="http://schemas.microsoft.com/office/drawing/2014/chartex" xmlns:cx1="http://schemas.microsoft.com/office/drawing/2015/9/8/chartex" xmlns:cx2="http://schemas.microsoft.com/office/drawing/2015/10/21/chartex" xmlns:cx3="http://schemas.microsoft.com/office/drawing/2016/5/9/chartex" xmlns:cx4="http://schemas.microsoft.com/office/drawing/2016/5/10/chartex" xmlns:cx5="http://schemas.microsoft.com/office/drawing/2016/5/11/chartex" xmlns:cx6="http://schemas.microsoft.com/office/drawing/2016/5/12/chartex" xmlns:cx7="http://schemas.microsoft.com/office/drawing/2016/5/13/chartex" xmlns:cx8="http://schemas.microsoft.com/office/drawing/2016/5/14/chartex" xmlns:mc="http://schemas.openxmlformats.org/markup-compatibility/2006" xmlns:aink="http://schemas.microsoft.com/office/drawing/2016/ink" xmlns:am3d="http://schemas.microsoft.com/office/drawing/2017/model3d" xmlns:o="urn:schemas-microsoft-com:office:office" xmlns:r="http://schemas.openxmlformats.org/officeDocument/2006/relationships" xmlns:m="http://schemas.openxmlformats.org/officeDocument/2006/math" xmlns:v="urn:schemas-microsoft-com:vml" xmlns:wp14="http://schemas.microsoft.com/office/word/2010/wordprocessingDrawing" xmlns:wp="http://schemas.openxmlformats.org/drawingml/2006/wordprocessingDrawing" xmlns:w10="urn:schemas-microsoft-com:office:word" xmlns:w="http://schemas.openxmlformats.org/wordprocessingml/2006/main" xmlns:w14="http://schemas.microsoft.com/office/word/2010/wordml" xmlns:w15="http://schemas.microsoft.com/office/word/2012/wordml" xmlns:w16cid="http://schemas.microsoft.com/office/word/2016/wordml/cid" xmlns:w16se="http://schemas.microsoft.com/office/word/2015/wordml/symex" xmlns:wpg="http://schemas.microsoft.com/office/word/2010/wordprocessingGroup" xmlns:wpi="http://schemas.microsoft.com/office/word/2010/wordprocessingInk" xmlns:wne="http://schemas.microsoft.com/office/word/2006/wordml" xmlns:wps="http://schemas.microsoft.com/office/word/2010/wordprocessingShape" mc:Ignorable="w14 w15 w16se w16cid wp14">
   <w:body>
     <w:sdt>
       <w:sdtPr>
@@ -72,7 +72,7 @@
               <w:lang w:bidi="ar-SA"/>
             </w:rPr>
             <w:drawing>
-              <wp:inline distT="0" distB="0" distL="0" distR="0">
+              <wp:inline distT="0" distB="0" distL="0" distR="0" wp14:anchorId="27FF8443" wp14:editId="1081C91F">
                 <wp:extent cx="6330950" cy="5370830"/>
                 <wp:effectExtent l="0" t="0" r="0" b="0"/>
                 <wp:docPr id="132" name="Picture 132"/>
@@ -254,19 +254,11 @@
               <w:lang w:val="id-ID"/>
             </w:rPr>
           </w:pPr>
-          <w:proofErr w:type="spellStart"/>
           <w:r>
             <w:rPr>
               <w:sz w:val="28"/>
             </w:rPr>
-            <w:t>Evandra</w:t>
-          </w:r>
-          <w:proofErr w:type="spellEnd"/>
-          <w:r>
-            <w:rPr>
-              <w:sz w:val="28"/>
-            </w:rPr>
-            <w:t xml:space="preserve"> Muhammad V </w:t>
+            <w:t xml:space="preserve">Evandra Muhammad V </w:t>
           </w:r>
           <w:r>
             <w:rPr>
@@ -310,35 +302,7 @@
             <w:rPr>
               <w:sz w:val="28"/>
             </w:rPr>
-            <w:t xml:space="preserve">Ages </w:t>
-          </w:r>
-          <w:proofErr w:type="spellStart"/>
-          <w:r>
-            <w:rPr>
-              <w:sz w:val="28"/>
-            </w:rPr>
-            <w:t>Maulana</w:t>
-          </w:r>
-          <w:proofErr w:type="spellEnd"/>
-          <w:r>
-            <w:rPr>
-              <w:sz w:val="28"/>
-            </w:rPr>
-            <w:t xml:space="preserve"> </w:t>
-          </w:r>
-          <w:proofErr w:type="spellStart"/>
-          <w:r>
-            <w:rPr>
-              <w:sz w:val="28"/>
-            </w:rPr>
-            <w:t>Dwi</w:t>
-          </w:r>
-          <w:proofErr w:type="spellEnd"/>
-          <w:r>
-            <w:rPr>
-              <w:sz w:val="28"/>
-            </w:rPr>
-            <w:t xml:space="preserve"> A</w:t>
+            <w:t>Ages Maulana Dwi A</w:t>
           </w:r>
           <w:r>
             <w:rPr>
@@ -566,7 +530,7 @@
           <w:lang w:bidi="ar-SA"/>
         </w:rPr>
         <w:drawing>
-          <wp:anchor distT="0" distB="0" distL="114300" distR="114300" simplePos="0" relativeHeight="251666432" behindDoc="0" locked="0" layoutInCell="1" allowOverlap="1">
+          <wp:anchor distT="0" distB="0" distL="114300" distR="114300" simplePos="0" relativeHeight="251666432" behindDoc="0" locked="0" layoutInCell="1" allowOverlap="1" wp14:anchorId="5E0D6860" wp14:editId="436A1AF8">
             <wp:simplePos x="0" y="0"/>
             <wp:positionH relativeFrom="column">
               <wp:posOffset>-393700</wp:posOffset>
@@ -704,7 +668,7 @@
         <mc:AlternateContent>
           <mc:Choice Requires="wpg">
             <w:drawing>
-              <wp:anchor distT="0" distB="0" distL="114300" distR="114300" simplePos="0" relativeHeight="251642880" behindDoc="0" locked="0" layoutInCell="1" allowOverlap="1">
+              <wp:anchor distT="0" distB="0" distL="114300" distR="114300" simplePos="0" relativeHeight="251642880" behindDoc="0" locked="0" layoutInCell="1" allowOverlap="1" wp14:anchorId="58996BBE" wp14:editId="10C73516">
                 <wp:simplePos x="0" y="0"/>
                 <wp:positionH relativeFrom="page">
                   <wp:posOffset>5231130</wp:posOffset>
@@ -814,19 +778,11 @@
         <w:spacing w:before="17" w:line="276" w:lineRule="auto"/>
         <w:ind w:left="7272" w:right="113"/>
       </w:pPr>
-      <w:proofErr w:type="spellStart"/>
       <w:r>
         <w:rPr>
           <w:w w:val="95"/>
         </w:rPr>
-        <w:t>Petualangan</w:t>
-      </w:r>
-      <w:proofErr w:type="spellEnd"/>
-      <w:r>
-        <w:rPr>
-          <w:w w:val="95"/>
-        </w:rPr>
-        <w:t xml:space="preserve"> Joshua</w:t>
+        <w:t>Petualangan Joshua</w:t>
       </w:r>
       <w:r>
         <w:rPr>
@@ -835,19 +791,11 @@
         </w:rPr>
         <w:t xml:space="preserve"> </w:t>
       </w:r>
-      <w:proofErr w:type="spellStart"/>
       <w:r>
         <w:rPr>
           <w:w w:val="95"/>
         </w:rPr>
-        <w:t>adalah</w:t>
-      </w:r>
-      <w:proofErr w:type="spellEnd"/>
-      <w:r>
-        <w:rPr>
-          <w:w w:val="95"/>
-        </w:rPr>
-        <w:t xml:space="preserve"> </w:t>
+        <w:t xml:space="preserve">adalah </w:t>
       </w:r>
       <w:r>
         <w:t>game</w:t>
@@ -857,12 +805,8 @@
       </w:r>
       <w:r>
         <w:tab/>
-      </w:r>
-      <w:proofErr w:type="spellStart"/>
-      <w:r>
         <w:t>dengan</w:t>
       </w:r>
-      <w:proofErr w:type="spellEnd"/>
       <w:r>
         <w:tab/>
       </w:r>
@@ -882,14 +826,12 @@
       <w:r>
         <w:tab/>
       </w:r>
-      <w:proofErr w:type="spellStart"/>
       <w:r>
         <w:rPr>
           <w:w w:val="85"/>
         </w:rPr>
         <w:t>sebagai</w:t>
       </w:r>
-      <w:proofErr w:type="spellEnd"/>
       <w:r>
         <w:rPr>
           <w:w w:val="85"/>
@@ -925,12 +867,8 @@
       </w:r>
       <w:r>
         <w:tab/>
-      </w:r>
-      <w:proofErr w:type="spellStart"/>
-      <w:r>
         <w:t>dari</w:t>
       </w:r>
-      <w:proofErr w:type="spellEnd"/>
       <w:r>
         <w:tab/>
         <w:t>game</w:t>
@@ -948,137 +886,16 @@
         <w:rPr>
           <w:w w:val="95"/>
         </w:rPr>
-        <w:t xml:space="preserve">Character </w:t>
-      </w:r>
-      <w:proofErr w:type="spellStart"/>
+        <w:t xml:space="preserve">Character didalam game ini </w:t>
+      </w:r>
+      <w:r>
+        <w:t xml:space="preserve">yaitu seorang anak yang berpetualangan </w:t>
+      </w:r>
       <w:r>
         <w:rPr>
           <w:w w:val="95"/>
         </w:rPr>
-        <w:t>didalam</w:t>
-      </w:r>
-      <w:proofErr w:type="spellEnd"/>
-      <w:r>
-        <w:rPr>
-          <w:w w:val="95"/>
-        </w:rPr>
-        <w:t xml:space="preserve"> game </w:t>
-      </w:r>
-      <w:proofErr w:type="spellStart"/>
-      <w:r>
-        <w:rPr>
-          <w:w w:val="95"/>
-        </w:rPr>
-        <w:t>ini</w:t>
-      </w:r>
-      <w:proofErr w:type="spellEnd"/>
-      <w:r>
-        <w:rPr>
-          <w:w w:val="95"/>
-        </w:rPr>
-        <w:t xml:space="preserve"> </w:t>
-      </w:r>
-      <w:proofErr w:type="spellStart"/>
-      <w:r>
-        <w:t>yaitu</w:t>
-      </w:r>
-      <w:proofErr w:type="spellEnd"/>
-      <w:r>
-        <w:t xml:space="preserve"> </w:t>
-      </w:r>
-      <w:proofErr w:type="spellStart"/>
-      <w:r>
-        <w:t>seorang</w:t>
-      </w:r>
-      <w:proofErr w:type="spellEnd"/>
-      <w:r>
-        <w:t xml:space="preserve"> </w:t>
-      </w:r>
-      <w:proofErr w:type="spellStart"/>
-      <w:r>
-        <w:t>anak</w:t>
-      </w:r>
-      <w:proofErr w:type="spellEnd"/>
-      <w:r>
-        <w:t xml:space="preserve"> yang </w:t>
-      </w:r>
-      <w:proofErr w:type="spellStart"/>
-      <w:r>
-        <w:t>berpetualangan</w:t>
-      </w:r>
-      <w:proofErr w:type="spellEnd"/>
-      <w:r>
-        <w:t xml:space="preserve"> </w:t>
-      </w:r>
-      <w:proofErr w:type="spellStart"/>
-      <w:r>
-        <w:rPr>
-          <w:w w:val="95"/>
-        </w:rPr>
-        <w:t>mengunpulkan</w:t>
-      </w:r>
-      <w:proofErr w:type="spellEnd"/>
-      <w:r>
-        <w:rPr>
-          <w:w w:val="95"/>
-        </w:rPr>
-        <w:t xml:space="preserve"> </w:t>
-      </w:r>
-      <w:proofErr w:type="spellStart"/>
-      <w:r>
-        <w:rPr>
-          <w:w w:val="95"/>
-        </w:rPr>
-        <w:t>huruf</w:t>
-      </w:r>
-      <w:proofErr w:type="spellEnd"/>
-      <w:r>
-        <w:rPr>
-          <w:w w:val="95"/>
-        </w:rPr>
-        <w:t xml:space="preserve"> </w:t>
-      </w:r>
-      <w:proofErr w:type="spellStart"/>
-      <w:r>
-        <w:rPr>
-          <w:w w:val="95"/>
-        </w:rPr>
-        <w:t>dalam</w:t>
-      </w:r>
-      <w:proofErr w:type="spellEnd"/>
-      <w:r>
-        <w:rPr>
-          <w:w w:val="95"/>
-        </w:rPr>
-        <w:t xml:space="preserve"> </w:t>
-      </w:r>
-      <w:proofErr w:type="spellStart"/>
-      <w:r>
-        <w:rPr>
-          <w:w w:val="95"/>
-        </w:rPr>
-        <w:t>mencapai</w:t>
-      </w:r>
-      <w:proofErr w:type="spellEnd"/>
-      <w:r>
-        <w:rPr>
-          <w:w w:val="95"/>
-        </w:rPr>
-        <w:t xml:space="preserve"> </w:t>
-      </w:r>
-      <w:proofErr w:type="spellStart"/>
-      <w:r>
-        <w:rPr>
-          <w:w w:val="95"/>
-        </w:rPr>
-        <w:t>misinya</w:t>
-      </w:r>
-      <w:proofErr w:type="spellEnd"/>
-      <w:r>
-        <w:rPr>
-          <w:w w:val="95"/>
-        </w:rPr>
-        <w:t>.</w:t>
+        <w:t>mengunpulkan huruf dalam mencapai misinya.</w:t>
       </w:r>
       <w:r>
         <w:rPr>
@@ -1087,52 +904,21 @@
         </w:rPr>
         <w:t xml:space="preserve"> </w:t>
       </w:r>
-      <w:proofErr w:type="spellStart"/>
       <w:r>
         <w:rPr>
           <w:w w:val="95"/>
         </w:rPr>
-        <w:t>Terdapat</w:t>
-      </w:r>
-      <w:proofErr w:type="spellEnd"/>
+        <w:t xml:space="preserve">Terdapat </w:t>
+      </w:r>
+      <w:r>
+        <w:t xml:space="preserve">berbagai rintangan berupa </w:t>
+      </w:r>
       <w:r>
         <w:rPr>
           <w:w w:val="95"/>
         </w:rPr>
-        <w:t xml:space="preserve"> </w:t>
-      </w:r>
-      <w:proofErr w:type="spellStart"/>
-      <w:r>
-        <w:t>berbagai</w:t>
-      </w:r>
-      <w:proofErr w:type="spellEnd"/>
-      <w:r>
-        <w:t xml:space="preserve"> </w:t>
-      </w:r>
-      <w:proofErr w:type="spellStart"/>
-      <w:r>
-        <w:t>rintangan</w:t>
-      </w:r>
-      <w:proofErr w:type="spellEnd"/>
-      <w:r>
-        <w:t xml:space="preserve"> </w:t>
-      </w:r>
-      <w:proofErr w:type="spellStart"/>
-      <w:r>
-        <w:t>berupa</w:t>
-      </w:r>
-      <w:proofErr w:type="spellEnd"/>
-      <w:r>
-        <w:t xml:space="preserve"> </w:t>
-      </w:r>
-      <w:proofErr w:type="spellStart"/>
-      <w:r>
-        <w:rPr>
-          <w:w w:val="95"/>
-        </w:rPr>
         <w:t>npc</w:t>
       </w:r>
-      <w:proofErr w:type="spellEnd"/>
       <w:r>
         <w:rPr>
           <w:spacing w:val="-24"/>
@@ -1140,14 +926,12 @@
         </w:rPr>
         <w:t xml:space="preserve"> </w:t>
       </w:r>
-      <w:proofErr w:type="spellStart"/>
       <w:r>
         <w:rPr>
           <w:w w:val="95"/>
         </w:rPr>
         <w:t>dan</w:t>
       </w:r>
-      <w:proofErr w:type="spellEnd"/>
       <w:r>
         <w:rPr>
           <w:spacing w:val="-25"/>
@@ -1155,14 +939,12 @@
         </w:rPr>
         <w:t xml:space="preserve"> </w:t>
       </w:r>
-      <w:proofErr w:type="spellStart"/>
       <w:r>
         <w:rPr>
           <w:w w:val="95"/>
         </w:rPr>
         <w:t>juga</w:t>
       </w:r>
-      <w:proofErr w:type="spellEnd"/>
       <w:r>
         <w:rPr>
           <w:spacing w:val="-24"/>
@@ -1170,14 +952,12 @@
         </w:rPr>
         <w:t xml:space="preserve"> </w:t>
       </w:r>
-      <w:proofErr w:type="gramStart"/>
       <w:r>
         <w:rPr>
           <w:w w:val="95"/>
         </w:rPr>
         <w:t>enemies</w:t>
       </w:r>
-      <w:proofErr w:type="gramEnd"/>
       <w:r>
         <w:rPr>
           <w:spacing w:val="-24"/>
@@ -1185,42 +965,24 @@
         </w:rPr>
         <w:t xml:space="preserve"> </w:t>
       </w:r>
-      <w:proofErr w:type="spellStart"/>
       <w:r>
         <w:rPr>
           <w:w w:val="95"/>
         </w:rPr>
-        <w:t>dalam</w:t>
-      </w:r>
-      <w:proofErr w:type="spellEnd"/>
+        <w:t>dalam menyelesaikan</w:t>
+      </w:r>
       <w:r>
         <w:rPr>
           <w:w w:val="95"/>
         </w:rPr>
-        <w:t xml:space="preserve"> </w:t>
-      </w:r>
-      <w:proofErr w:type="spellStart"/>
-      <w:r>
-        <w:rPr>
-          <w:w w:val="95"/>
-        </w:rPr>
-        <w:t>menyelesaikan</w:t>
-      </w:r>
-      <w:proofErr w:type="spellEnd"/>
-      <w:r>
-        <w:rPr>
-          <w:w w:val="95"/>
-        </w:rPr>
         <w:tab/>
       </w:r>
-      <w:proofErr w:type="spellStart"/>
       <w:r>
         <w:rPr>
           <w:w w:val="90"/>
         </w:rPr>
         <w:t>misi</w:t>
       </w:r>
-      <w:proofErr w:type="spellEnd"/>
       <w:r>
         <w:rPr>
           <w:w w:val="90"/>
@@ -1239,27 +1001,16 @@
         </w:rPr>
         <w:tab/>
       </w:r>
-      <w:proofErr w:type="spellStart"/>
       <w:r>
         <w:rPr>
           <w:spacing w:val="-2"/>
           <w:w w:val="95"/>
         </w:rPr>
-        <w:t>dari</w:t>
-      </w:r>
-      <w:proofErr w:type="spellEnd"/>
-      <w:r>
-        <w:rPr>
-          <w:spacing w:val="-2"/>
-          <w:w w:val="95"/>
-        </w:rPr>
-        <w:t xml:space="preserve"> </w:t>
-      </w:r>
-      <w:proofErr w:type="spellStart"/>
+        <w:t xml:space="preserve">dari </w:t>
+      </w:r>
       <w:r>
         <w:t>masing-masing</w:t>
       </w:r>
-      <w:proofErr w:type="spellEnd"/>
       <w:r>
         <w:rPr>
           <w:spacing w:val="-28"/>
@@ -1368,7 +1119,6 @@
         <w:ind w:left="4204" w:right="3398"/>
         <w:jc w:val="center"/>
       </w:pPr>
-      <w:proofErr w:type="gramStart"/>
       <w:r>
         <w:rPr>
           <w:w w:val="80"/>
@@ -1388,7 +1138,6 @@
         </w:rPr>
         <w:t>JOSHUA</w:t>
       </w:r>
-      <w:proofErr w:type="gramEnd"/>
     </w:p>
     <w:p>
       <w:pPr>
@@ -1446,28 +1195,12 @@
           <w:sz w:val="24"/>
         </w:rPr>
       </w:pPr>
-      <w:proofErr w:type="spellStart"/>
       <w:r>
         <w:rPr>
           <w:sz w:val="24"/>
         </w:rPr>
-        <w:t>Judul</w:t>
-      </w:r>
-      <w:proofErr w:type="spellEnd"/>
-      <w:r>
-        <w:rPr>
-          <w:sz w:val="24"/>
-        </w:rPr>
-        <w:t xml:space="preserve"> Game : </w:t>
-      </w:r>
-      <w:proofErr w:type="spellStart"/>
-      <w:r>
-        <w:rPr>
-          <w:sz w:val="24"/>
-        </w:rPr>
-        <w:t>Petualangan</w:t>
-      </w:r>
-      <w:proofErr w:type="spellEnd"/>
+        <w:t>Judul Game : Petualangan</w:t>
+      </w:r>
       <w:r>
         <w:rPr>
           <w:spacing w:val="-1"/>
@@ -1497,28 +1230,12 @@
           <w:sz w:val="24"/>
         </w:rPr>
       </w:pPr>
-      <w:proofErr w:type="spellStart"/>
       <w:r>
         <w:rPr>
           <w:sz w:val="24"/>
         </w:rPr>
-        <w:t>Ringkasan</w:t>
-      </w:r>
-      <w:proofErr w:type="spellEnd"/>
-      <w:r>
-        <w:rPr>
-          <w:sz w:val="24"/>
-        </w:rPr>
-        <w:t xml:space="preserve"> </w:t>
-      </w:r>
-      <w:proofErr w:type="spellStart"/>
-      <w:r>
-        <w:rPr>
-          <w:sz w:val="24"/>
-        </w:rPr>
-        <w:t>Judul</w:t>
-      </w:r>
-      <w:proofErr w:type="spellEnd"/>
+        <w:t>Ringkasan Judul</w:t>
+      </w:r>
       <w:r>
         <w:rPr>
           <w:spacing w:val="-1"/>
@@ -1539,285 +1256,26 @@
         <w:ind w:left="820" w:right="829"/>
         <w:jc w:val="both"/>
       </w:pPr>
-      <w:proofErr w:type="spellStart"/>
-      <w:r>
-        <w:t>Petualangan</w:t>
-      </w:r>
-      <w:proofErr w:type="spellEnd"/>
-      <w:r>
-        <w:t xml:space="preserve"> Joshua </w:t>
-      </w:r>
-      <w:proofErr w:type="spellStart"/>
-      <w:r>
-        <w:t>adalah</w:t>
-      </w:r>
-      <w:proofErr w:type="spellEnd"/>
-      <w:r>
-        <w:t xml:space="preserve"> game </w:t>
-      </w:r>
-      <w:proofErr w:type="spellStart"/>
-      <w:r>
-        <w:t>dengan</w:t>
-      </w:r>
-      <w:proofErr w:type="spellEnd"/>
-      <w:r>
-        <w:t xml:space="preserve"> genre platformer </w:t>
-      </w:r>
-      <w:proofErr w:type="spellStart"/>
-      <w:r>
-        <w:t>sebagai</w:t>
-      </w:r>
-      <w:proofErr w:type="spellEnd"/>
-      <w:r>
-        <w:t xml:space="preserve"> sub genre </w:t>
-      </w:r>
-      <w:proofErr w:type="spellStart"/>
-      <w:r>
-        <w:t>dari</w:t>
-      </w:r>
-      <w:proofErr w:type="spellEnd"/>
-      <w:r>
-        <w:t xml:space="preserve"> game action. Character </w:t>
-      </w:r>
-      <w:proofErr w:type="spellStart"/>
-      <w:r>
-        <w:t>didalam</w:t>
-      </w:r>
-      <w:proofErr w:type="spellEnd"/>
-      <w:r>
-        <w:t xml:space="preserve"> game </w:t>
-      </w:r>
-      <w:proofErr w:type="spellStart"/>
-      <w:r>
-        <w:t>ini</w:t>
-      </w:r>
-      <w:proofErr w:type="spellEnd"/>
-      <w:r>
-        <w:t xml:space="preserve"> </w:t>
-      </w:r>
-      <w:proofErr w:type="spellStart"/>
-      <w:r>
-        <w:t>yaitu</w:t>
-      </w:r>
-      <w:proofErr w:type="spellEnd"/>
-      <w:r>
-        <w:t xml:space="preserve"> </w:t>
-      </w:r>
-      <w:proofErr w:type="spellStart"/>
-      <w:r>
-        <w:t>seorang</w:t>
-      </w:r>
-      <w:proofErr w:type="spellEnd"/>
-      <w:r>
-        <w:t xml:space="preserve"> </w:t>
-      </w:r>
-      <w:proofErr w:type="spellStart"/>
-      <w:r>
-        <w:t>anak</w:t>
-      </w:r>
-      <w:proofErr w:type="spellEnd"/>
-      <w:r>
-        <w:t xml:space="preserve"> yang </w:t>
-      </w:r>
-      <w:proofErr w:type="spellStart"/>
-      <w:r>
-        <w:t>berpetualangan</w:t>
-      </w:r>
-      <w:proofErr w:type="spellEnd"/>
-      <w:r>
-        <w:t xml:space="preserve"> </w:t>
-      </w:r>
-      <w:proofErr w:type="spellStart"/>
-      <w:r>
-        <w:t>mengunpulkan</w:t>
-      </w:r>
-      <w:proofErr w:type="spellEnd"/>
-      <w:r>
-        <w:t xml:space="preserve"> </w:t>
-      </w:r>
-      <w:proofErr w:type="spellStart"/>
-      <w:r>
-        <w:t>huruf</w:t>
-      </w:r>
-      <w:proofErr w:type="spellEnd"/>
-      <w:r>
-        <w:t xml:space="preserve"> </w:t>
-      </w:r>
-      <w:proofErr w:type="spellStart"/>
-      <w:r>
-        <w:t>dalam</w:t>
-      </w:r>
-      <w:proofErr w:type="spellEnd"/>
-      <w:r>
-        <w:t xml:space="preserve"> </w:t>
-      </w:r>
-      <w:proofErr w:type="spellStart"/>
-      <w:r>
-        <w:t>mencapai</w:t>
-      </w:r>
-      <w:proofErr w:type="spellEnd"/>
-      <w:r>
-        <w:t xml:space="preserve"> </w:t>
-      </w:r>
-      <w:proofErr w:type="spellStart"/>
-      <w:r>
-        <w:t>misinya</w:t>
-      </w:r>
-      <w:proofErr w:type="spellEnd"/>
-      <w:r>
-        <w:t xml:space="preserve">. </w:t>
-      </w:r>
-      <w:proofErr w:type="spellStart"/>
-      <w:r>
-        <w:t>Terdapat</w:t>
-      </w:r>
-      <w:proofErr w:type="spellEnd"/>
-      <w:r>
-        <w:t xml:space="preserve"> </w:t>
-      </w:r>
-      <w:proofErr w:type="spellStart"/>
-      <w:r>
-        <w:t>berbagai</w:t>
-      </w:r>
-      <w:proofErr w:type="spellEnd"/>
-      <w:r>
-        <w:t xml:space="preserve"> </w:t>
-      </w:r>
-      <w:proofErr w:type="spellStart"/>
-      <w:r>
-        <w:t>rintangan</w:t>
-      </w:r>
-      <w:proofErr w:type="spellEnd"/>
-      <w:r>
-        <w:t xml:space="preserve"> </w:t>
-      </w:r>
-      <w:proofErr w:type="spellStart"/>
-      <w:r>
-        <w:t>berupa</w:t>
-      </w:r>
-      <w:proofErr w:type="spellEnd"/>
-      <w:r>
-        <w:t xml:space="preserve"> </w:t>
-      </w:r>
-      <w:proofErr w:type="spellStart"/>
-      <w:r>
-        <w:t>npc</w:t>
-      </w:r>
-      <w:proofErr w:type="spellEnd"/>
-      <w:r>
-        <w:t xml:space="preserve"> </w:t>
-      </w:r>
-      <w:proofErr w:type="spellStart"/>
-      <w:r>
-        <w:t>dan</w:t>
-      </w:r>
-      <w:proofErr w:type="spellEnd"/>
-      <w:r>
-        <w:t xml:space="preserve"> </w:t>
-      </w:r>
-      <w:proofErr w:type="spellStart"/>
-      <w:r>
-        <w:t>juga</w:t>
-      </w:r>
-      <w:proofErr w:type="spellEnd"/>
-      <w:r>
-        <w:t xml:space="preserve"> </w:t>
-      </w:r>
-      <w:proofErr w:type="gramStart"/>
-      <w:r>
-        <w:t>enemies</w:t>
-      </w:r>
-      <w:proofErr w:type="gramEnd"/>
-      <w:r>
-        <w:t xml:space="preserve"> </w:t>
-      </w:r>
-      <w:proofErr w:type="spellStart"/>
-      <w:r>
-        <w:t>dalam</w:t>
-      </w:r>
-      <w:proofErr w:type="spellEnd"/>
-      <w:r>
-        <w:t xml:space="preserve"> </w:t>
-      </w:r>
-      <w:proofErr w:type="spellStart"/>
-      <w:r>
-        <w:t>menyelesaikan</w:t>
-      </w:r>
-      <w:proofErr w:type="spellEnd"/>
-      <w:r>
-        <w:t xml:space="preserve"> </w:t>
-      </w:r>
-      <w:proofErr w:type="spellStart"/>
-      <w:r>
-        <w:t>misi</w:t>
-      </w:r>
-      <w:proofErr w:type="spellEnd"/>
-      <w:r>
-        <w:t xml:space="preserve"> </w:t>
-      </w:r>
-      <w:proofErr w:type="spellStart"/>
-      <w:r>
-        <w:t>dari</w:t>
-      </w:r>
-      <w:proofErr w:type="spellEnd"/>
-      <w:r>
-        <w:t xml:space="preserve"> </w:t>
-      </w:r>
-      <w:proofErr w:type="spellStart"/>
-      <w:r>
-        <w:t>masing-masing</w:t>
-      </w:r>
-      <w:proofErr w:type="spellEnd"/>
-      <w:r>
-        <w:t xml:space="preserve"> stage. </w:t>
-      </w:r>
-      <w:proofErr w:type="spellStart"/>
-      <w:r>
-        <w:t>Judul</w:t>
-      </w:r>
-      <w:proofErr w:type="spellEnd"/>
-      <w:r>
-        <w:t xml:space="preserve"> </w:t>
-      </w:r>
-      <w:proofErr w:type="spellStart"/>
-      <w:r>
-        <w:t>tersebut</w:t>
-      </w:r>
-      <w:proofErr w:type="spellEnd"/>
-      <w:r>
-        <w:t xml:space="preserve"> </w:t>
-      </w:r>
-      <w:proofErr w:type="spellStart"/>
-      <w:r>
-        <w:t>diambil</w:t>
-      </w:r>
-      <w:proofErr w:type="spellEnd"/>
-      <w:r>
-        <w:t xml:space="preserve"> </w:t>
-      </w:r>
-      <w:proofErr w:type="spellStart"/>
-      <w:r>
-        <w:t>dari</w:t>
-      </w:r>
-      <w:proofErr w:type="spellEnd"/>
-      <w:r>
-        <w:t xml:space="preserve"> </w:t>
-      </w:r>
-      <w:proofErr w:type="spellStart"/>
-      <w:r>
-        <w:t>inspirasi</w:t>
-      </w:r>
-      <w:proofErr w:type="spellEnd"/>
-      <w:r>
-        <w:t xml:space="preserve"> film </w:t>
-      </w:r>
-      <w:proofErr w:type="spellStart"/>
-      <w:r>
-        <w:t>petualangan</w:t>
-      </w:r>
-      <w:proofErr w:type="spellEnd"/>
-      <w:r>
-        <w:t xml:space="preserve"> Dora.</w:t>
+      <w:r>
+        <w:t>Petualangan Joshua adalah game dengan genre platformer sebagai sub genre dari game a</w:t>
+      </w:r>
+      <w:r>
+        <w:t>daventure</w:t>
+      </w:r>
+      <w:r>
+        <w:t>. Character didalam game ini yaitu seorang anak yang berpetualangan</w:t>
+      </w:r>
+      <w:r>
+        <w:t xml:space="preserve"> untuk menghilangkan kegabutannya</w:t>
+      </w:r>
+      <w:r>
+        <w:t xml:space="preserve">. Terdapat berbagai rintangan berupa </w:t>
+      </w:r>
+      <w:r>
+        <w:t>spike</w:t>
+      </w:r>
+      <w:r>
+        <w:t xml:space="preserve"> dan juga enemies dalam menyelesaikan misi dari masing-masing stage. Judul tersebut diambil dari inspirasi film petualangan Dora.</w:t>
       </w:r>
     </w:p>
     <w:p>
@@ -1898,105 +1356,7 @@
         <w:jc w:val="both"/>
       </w:pPr>
       <w:r>
-        <w:t xml:space="preserve">Game </w:t>
-      </w:r>
-      <w:proofErr w:type="spellStart"/>
-      <w:r>
-        <w:t>ini</w:t>
-      </w:r>
-      <w:proofErr w:type="spellEnd"/>
-      <w:r>
-        <w:t xml:space="preserve"> </w:t>
-      </w:r>
-      <w:proofErr w:type="spellStart"/>
-      <w:r>
-        <w:t>dapat</w:t>
-      </w:r>
-      <w:proofErr w:type="spellEnd"/>
-      <w:r>
-        <w:t xml:space="preserve"> </w:t>
-      </w:r>
-      <w:proofErr w:type="spellStart"/>
-      <w:r>
-        <w:t>dijalankan</w:t>
-      </w:r>
-      <w:proofErr w:type="spellEnd"/>
-      <w:r>
-        <w:t xml:space="preserve"> di platform android </w:t>
-      </w:r>
-      <w:proofErr w:type="spellStart"/>
-      <w:r>
-        <w:t>versi</w:t>
-      </w:r>
-      <w:proofErr w:type="spellEnd"/>
-      <w:r>
-        <w:t xml:space="preserve"> 4.1. </w:t>
-      </w:r>
-      <w:proofErr w:type="spellStart"/>
-      <w:proofErr w:type="gramStart"/>
-      <w:r>
-        <w:t>untuk</w:t>
-      </w:r>
-      <w:proofErr w:type="spellEnd"/>
-      <w:proofErr w:type="gramEnd"/>
-      <w:r>
-        <w:t xml:space="preserve"> </w:t>
-      </w:r>
-      <w:proofErr w:type="spellStart"/>
-      <w:r>
-        <w:t>mendapatkan</w:t>
-      </w:r>
-      <w:proofErr w:type="spellEnd"/>
-      <w:r>
-        <w:t xml:space="preserve"> </w:t>
-      </w:r>
-      <w:proofErr w:type="spellStart"/>
-      <w:r>
-        <w:t>aplikasi</w:t>
-      </w:r>
-      <w:proofErr w:type="spellEnd"/>
-      <w:r>
-        <w:t xml:space="preserve"> </w:t>
-      </w:r>
-      <w:proofErr w:type="spellStart"/>
-      <w:r>
-        <w:t>ini</w:t>
-      </w:r>
-      <w:proofErr w:type="spellEnd"/>
-      <w:r>
-        <w:t xml:space="preserve"> </w:t>
-      </w:r>
-      <w:proofErr w:type="spellStart"/>
-      <w:r>
-        <w:t>dapat</w:t>
-      </w:r>
-      <w:proofErr w:type="spellEnd"/>
-      <w:r>
-        <w:t xml:space="preserve"> di </w:t>
-      </w:r>
-      <w:proofErr w:type="spellStart"/>
-      <w:r>
-        <w:t>unduh</w:t>
-      </w:r>
-      <w:proofErr w:type="spellEnd"/>
-      <w:r>
-        <w:t xml:space="preserve"> </w:t>
-      </w:r>
-      <w:proofErr w:type="spellStart"/>
-      <w:r>
-        <w:t>secara</w:t>
-      </w:r>
-      <w:proofErr w:type="spellEnd"/>
-      <w:r>
-        <w:t xml:space="preserve"> gratis di android market </w:t>
-      </w:r>
-      <w:proofErr w:type="spellStart"/>
-      <w:r>
-        <w:t>playstore</w:t>
-      </w:r>
-      <w:proofErr w:type="spellEnd"/>
-      <w:r>
-        <w:t>.</w:t>
+        <w:t>Game ini dapat dijalankan di platform android versi 4.1. untuk mendapatkan aplikasi ini dapat di unduh secara gratis di android market playstore.</w:t>
       </w:r>
     </w:p>
     <w:p>
@@ -2048,11 +1408,9 @@
         </w:rPr>
         <w:t xml:space="preserve"> </w:t>
       </w:r>
-      <w:proofErr w:type="spellStart"/>
       <w:r>
         <w:t>dari</w:t>
       </w:r>
-      <w:proofErr w:type="spellEnd"/>
       <w:r>
         <w:rPr>
           <w:spacing w:val="-25"/>
@@ -2068,22 +1426,18 @@
         </w:rPr>
         <w:t xml:space="preserve"> </w:t>
       </w:r>
-      <w:proofErr w:type="spellStart"/>
       <w:r>
         <w:t>ini</w:t>
       </w:r>
-      <w:proofErr w:type="spellEnd"/>
       <w:r>
         <w:rPr>
           <w:spacing w:val="-24"/>
         </w:rPr>
         <w:t xml:space="preserve"> </w:t>
       </w:r>
-      <w:proofErr w:type="spellStart"/>
       <w:r>
         <w:t>yaitu</w:t>
       </w:r>
-      <w:proofErr w:type="spellEnd"/>
       <w:r>
         <w:rPr>
           <w:spacing w:val="-22"/>
@@ -2108,11 +1462,9 @@
         </w:rPr>
         <w:t xml:space="preserve"> </w:t>
       </w:r>
-      <w:proofErr w:type="spellStart"/>
       <w:r>
         <w:t>sebagai</w:t>
       </w:r>
-      <w:proofErr w:type="spellEnd"/>
       <w:r>
         <w:rPr>
           <w:spacing w:val="-12"/>
@@ -2137,11 +1489,9 @@
         </w:rPr>
         <w:t xml:space="preserve"> </w:t>
       </w:r>
-      <w:proofErr w:type="spellStart"/>
       <w:r>
         <w:t>dari</w:t>
       </w:r>
-      <w:proofErr w:type="spellEnd"/>
       <w:r>
         <w:rPr>
           <w:spacing w:val="-12"/>
@@ -2158,44 +1508,10 @@
         <w:t xml:space="preserve"> </w:t>
       </w:r>
       <w:r>
-        <w:t>action</w:t>
-      </w:r>
-      <w:r>
-        <w:rPr>
-          <w:spacing w:val="-12"/>
-        </w:rPr>
-        <w:t xml:space="preserve"> </w:t>
-      </w:r>
-      <w:proofErr w:type="spellStart"/>
-      <w:r>
-        <w:t>dan</w:t>
-      </w:r>
-      <w:proofErr w:type="spellEnd"/>
-      <w:r>
-        <w:t xml:space="preserve"> </w:t>
-      </w:r>
-      <w:proofErr w:type="spellStart"/>
-      <w:r>
-        <w:t>memasukan</w:t>
-      </w:r>
-      <w:proofErr w:type="spellEnd"/>
-      <w:r>
-        <w:t xml:space="preserve"> genre</w:t>
-      </w:r>
-      <w:r>
-        <w:rPr>
-          <w:spacing w:val="1"/>
-        </w:rPr>
-        <w:t xml:space="preserve"> </w:t>
-      </w:r>
-      <w:proofErr w:type="spellStart"/>
-      <w:r>
-        <w:t>edukasi</w:t>
-      </w:r>
-      <w:proofErr w:type="spellEnd"/>
-      <w:r>
-        <w:t>.</w:t>
-      </w:r>
+        <w:t>adventure.</w:t>
+      </w:r>
+      <w:bookmarkStart w:id="0" w:name="_GoBack"/>
+      <w:bookmarkEnd w:id="0"/>
     </w:p>
     <w:p>
       <w:pPr>
@@ -2239,71 +1555,7 @@
         <w:jc w:val="both"/>
       </w:pPr>
       <w:r>
-        <w:t xml:space="preserve">Target </w:t>
-      </w:r>
-      <w:proofErr w:type="spellStart"/>
-      <w:r>
-        <w:t>pengguna</w:t>
-      </w:r>
-      <w:proofErr w:type="spellEnd"/>
-      <w:r>
-        <w:t xml:space="preserve"> </w:t>
-      </w:r>
-      <w:proofErr w:type="spellStart"/>
-      <w:r>
-        <w:t>dari</w:t>
-      </w:r>
-      <w:proofErr w:type="spellEnd"/>
-      <w:r>
-        <w:t xml:space="preserve"> </w:t>
-      </w:r>
-      <w:proofErr w:type="spellStart"/>
-      <w:r>
-        <w:t>aplikasi</w:t>
-      </w:r>
-      <w:proofErr w:type="spellEnd"/>
-      <w:r>
-        <w:t xml:space="preserve"> </w:t>
-      </w:r>
-      <w:proofErr w:type="spellStart"/>
-      <w:r>
-        <w:t>ini</w:t>
-      </w:r>
-      <w:proofErr w:type="spellEnd"/>
-      <w:r>
-        <w:t xml:space="preserve"> </w:t>
-      </w:r>
-      <w:proofErr w:type="spellStart"/>
-      <w:r>
-        <w:t>adalah</w:t>
-      </w:r>
-      <w:proofErr w:type="spellEnd"/>
-      <w:r>
-        <w:t xml:space="preserve"> </w:t>
-      </w:r>
-      <w:proofErr w:type="spellStart"/>
-      <w:r>
-        <w:t>anak-anak</w:t>
-      </w:r>
-      <w:proofErr w:type="spellEnd"/>
-      <w:r>
-        <w:t xml:space="preserve"> </w:t>
-      </w:r>
-      <w:proofErr w:type="spellStart"/>
-      <w:r>
-        <w:t>sekolah</w:t>
-      </w:r>
-      <w:proofErr w:type="spellEnd"/>
-      <w:r>
-        <w:t xml:space="preserve"> </w:t>
-      </w:r>
-      <w:proofErr w:type="spellStart"/>
-      <w:r>
-        <w:t>dasar</w:t>
-      </w:r>
-      <w:proofErr w:type="spellEnd"/>
-      <w:r>
-        <w:t>.</w:t>
+        <w:t>Target pengguna dari aplikasi ini adalah anak-anak sekolah dasar.</w:t>
       </w:r>
     </w:p>
     <w:p>
@@ -2340,7 +1592,7 @@
         <mc:AlternateContent>
           <mc:Choice Requires="wpg">
             <w:drawing>
-              <wp:anchor distT="0" distB="0" distL="0" distR="0" simplePos="0" relativeHeight="251665408" behindDoc="1" locked="0" layoutInCell="1" allowOverlap="1">
+              <wp:anchor distT="0" distB="0" distL="0" distR="0" simplePos="0" relativeHeight="251665408" behindDoc="1" locked="0" layoutInCell="1" allowOverlap="1" wp14:anchorId="454C5765" wp14:editId="1CC1A5B2">
                 <wp:simplePos x="0" y="0"/>
                 <wp:positionH relativeFrom="page">
                   <wp:posOffset>1382395</wp:posOffset>
@@ -5667,212 +4919,207 @@
           </mc:Choice>
           <mc:Fallback>
             <w:pict>
-              <v:group id="Group 14" o:spid="_x0000_s1035" style="position:absolute;left:0;text-align:left;margin-left:108.85pt;margin-top:19.65pt;width:191.85pt;height:382.2pt;z-index:-251651072;mso-wrap-distance-left:0;mso-wrap-distance-right:0;mso-position-horizontal-relative:page" coordorigin="2177,394" coordsize="3837,7644" o:gfxdata="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">
-                <v:shape id="Picture 15" o:spid="_x0000_s1036" type="#_x0000_t75" style="position:absolute;left:3591;top:403;width:1025;height:306;visibility:visible;mso-wrap-style:square" o:gfxdata="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">
-                  <v:imagedata r:id="rId38" o:title=""/>
-                  <v:path arrowok="t"/>
+              <v:group w14:anchorId="454C5765" id="Group 14" o:spid="_x0000_s1026" style="position:absolute;left:0;text-align:left;margin-left:108.85pt;margin-top:19.65pt;width:191.85pt;height:382.2pt;z-index:-251651072;mso-wrap-distance-left:0;mso-wrap-distance-right:0;mso-position-horizontal-relative:page" coordorigin="2177,394" coordsize="3837,7644" o:gfxdata="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">
+                <v:shapetype id="_x0000_t75" coordsize="21600,21600" o:spt="75" o:preferrelative="t" path="m@4@5l@4@11@9@11@9@5xe" filled="f" stroked="f">
+                  <v:stroke joinstyle="miter"/>
+                  <v:formulas>
+                    <v:f eqn="if lineDrawn pixelLineWidth 0"/>
+                    <v:f eqn="sum @0 1 0"/>
+                    <v:f eqn="sum 0 0 @1"/>
+                    <v:f eqn="prod @2 1 2"/>
+                    <v:f eqn="prod @3 21600 pixelWidth"/>
+                    <v:f eqn="prod @3 21600 pixelHeight"/>
+                    <v:f eqn="sum @0 0 1"/>
+                    <v:f eqn="prod @6 1 2"/>
+                    <v:f eqn="prod @7 21600 pixelWidth"/>
+                    <v:f eqn="sum @8 21600 0"/>
+                    <v:f eqn="prod @7 21600 pixelHeight"/>
+                    <v:f eqn="sum @10 21600 0"/>
+                  </v:formulas>
+                  <v:path o:extrusionok="f" gradientshapeok="t" o:connecttype="rect"/>
+                  <o:lock v:ext="edit" aspectratio="t"/>
+                </v:shapetype>
+                <v:shape id="Picture 15" o:spid="_x0000_s1027" type="#_x0000_t75" style="position:absolute;left:3591;top:403;width:1025;height:306;visibility:visible;mso-wrap-style:square" o:gfxdata="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">
+                  <v:imagedata r:id="rId30" o:title=""/>
                 </v:shape>
-                <v:shape id="Picture 16" o:spid="_x0000_s1037" type="#_x0000_t75" style="position:absolute;left:3581;top:397;width:1000;height:281;visibility:visible;mso-wrap-style:square" o:gfxdata="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">
-                  <v:imagedata r:id="rId39" o:title=""/>
-                  <v:path arrowok="t"/>
+                <v:shape id="Picture 16" o:spid="_x0000_s1028" type="#_x0000_t75" style="position:absolute;left:3581;top:397;width:1000;height:281;visibility:visible;mso-wrap-style:square" o:gfxdata="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">
+                  <v:imagedata r:id="rId31" o:title=""/>
                 </v:shape>
-                <v:shape id="FreeForm 17" o:spid="_x0000_s1038" style="position:absolute;left:3581;top:397;width:1000;height:281;visibility:visible;mso-wrap-style:square;v-text-anchor:top" coordsize=",281" o:gfxdata="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" path="m140,280r720,l959,239r41,-99l989,86,959,41,915,11,860,,140,,86,11,41,41,11,86,,140r11,55l41,239r45,30l140,280xe" filled="f" strokecolor="#404040" strokeweight=".14961mm">
+                <v:shape id="FreeForm 17" o:spid="_x0000_s1029" style="position:absolute;left:3581;top:397;width:1000;height:281;visibility:visible;mso-wrap-style:square;v-text-anchor:top" coordsize=",281" o:gfxdata="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" path="m140,280r720,l959,239r41,-99l989,86,959,41,915,11,860,,140,,86,11,41,41,11,86,,140r11,55l41,239r45,30l140,280xe" filled="f" strokecolor="#404040" strokeweight=".14961mm">
                   <v:path arrowok="t" textboxrect="0,0,1000,281"/>
                 </v:shape>
-                <v:line id="Line 18" o:spid="_x0000_s1039" style="position:absolute;visibility:visible;mso-wrap-style:square" from="4081,678" to="4081,923" o:connectortype="straight" o:gfxdata="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" strokecolor="#404040" strokeweight=".24889mm"/>
-                <v:shape id="Picture 19" o:spid="_x0000_s1040" type="#_x0000_t75" style="position:absolute;left:3507;top:2445;width:1186;height:348;visibility:visible;mso-wrap-style:square" o:gfxdata="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">
-                  <v:imagedata r:id="rId40" o:title=""/>
-                  <v:path arrowok="t"/>
+                <v:line id="Line 18" o:spid="_x0000_s1030" style="position:absolute;visibility:visible;mso-wrap-style:square" from="4081,678" to="4081,923" o:connectortype="straight" o:gfxdata="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" strokecolor="#404040" strokeweight=".24889mm"/>
+                <v:shape id="Picture 19" o:spid="_x0000_s1031" type="#_x0000_t75" style="position:absolute;left:3507;top:2445;width:1186;height:348;visibility:visible;mso-wrap-style:square" o:gfxdata="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">
+                  <v:imagedata r:id="rId32" o:title=""/>
                 </v:shape>
-                <v:shape id="Picture 20" o:spid="_x0000_s1041" type="#_x0000_t75" style="position:absolute;left:3501;top:2439;width:1160;height:321;visibility:visible;mso-wrap-style:square" o:gfxdata="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">
-                  <v:imagedata r:id="rId41" o:title=""/>
-                  <v:path arrowok="t"/>
+                <v:shape id="Picture 20" o:spid="_x0000_s1032" type="#_x0000_t75" style="position:absolute;left:3501;top:2439;width:1160;height:321;visibility:visible;mso-wrap-style:square" o:gfxdata="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">
+                  <v:imagedata r:id="rId33" o:title=""/>
                 </v:shape>
-                <v:shape id="FreeForm 21" o:spid="_x0000_s1042" style="position:absolute;left:3501;top:2439;width:1160;height:321;visibility:visible;mso-wrap-style:square;v-text-anchor:top" coordsize="1160,321" o:gfxdata="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" path="m,320r1000,l1160,,160,,,320xe" filled="f" strokecolor="#404040" strokeweight=".14961mm">
+                <v:shape id="FreeForm 21" o:spid="_x0000_s1033" style="position:absolute;left:3501;top:2439;width:1160;height:321;visibility:visible;mso-wrap-style:square;v-text-anchor:top" coordsize="1160,321" o:gfxdata="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" path="m,320r1000,l1160,,160,,,320xe" filled="f" strokecolor="#404040" strokeweight=".14961mm">
                   <v:path arrowok="t" textboxrect="0,0,1160,321"/>
                 </v:shape>
-                <v:shape id="Picture 22" o:spid="_x0000_s1043" type="#_x0000_t75" style="position:absolute;left:3591;top:1725;width:1025;height:424;visibility:visible;mso-wrap-style:square" o:gfxdata="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">
-                  <v:imagedata r:id="rId42" o:title=""/>
-                  <v:path arrowok="t"/>
+                <v:shape id="Picture 22" o:spid="_x0000_s1034" type="#_x0000_t75" style="position:absolute;left:3591;top:1725;width:1025;height:424;visibility:visible;mso-wrap-style:square" o:gfxdata="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">
+                  <v:imagedata r:id="rId34" o:title=""/>
                 </v:shape>
-                <v:shape id="Picture 23" o:spid="_x0000_s1044" type="#_x0000_t75" style="position:absolute;left:3581;top:1719;width:1000;height:401;visibility:visible;mso-wrap-style:square" o:gfxdata="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">
-                  <v:imagedata r:id="rId43" o:title=""/>
-                  <v:path arrowok="t"/>
+                <v:shape id="Picture 23" o:spid="_x0000_s1035" type="#_x0000_t75" style="position:absolute;left:3581;top:1719;width:1000;height:401;visibility:visible;mso-wrap-style:square" o:gfxdata="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">
+                  <v:imagedata r:id="rId35" o:title=""/>
                 </v:shape>
-                <v:line id="Line 24" o:spid="_x0000_s1045" style="position:absolute;visibility:visible;mso-wrap-style:square" from="4081,2119" to="4081,2364" o:connectortype="straight" o:gfxdata="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" strokecolor="#404040" strokeweight=".24889mm"/>
-                <v:shape id="FreeForm 25" o:spid="_x0000_s1046" style="position:absolute;left:4031;top:2340;width:100;height:100;visibility:visible;mso-wrap-style:square;v-text-anchor:top" coordsize="100,100" o:gfxdata="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" path="m,l50,100,94,12r-44,l25,9,,xm100,l75,9,50,12r44,l100,xe" fillcolor="#404040" stroked="f">
+                <v:line id="Line 24" o:spid="_x0000_s1036" style="position:absolute;visibility:visible;mso-wrap-style:square" from="4081,2119" to="4081,2364" o:connectortype="straight" o:gfxdata="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" strokecolor="#404040" strokeweight=".24889mm"/>
+                <v:shape id="FreeForm 25" o:spid="_x0000_s1037" style="position:absolute;left:4031;top:2340;width:100;height:100;visibility:visible;mso-wrap-style:square;v-text-anchor:top" coordsize="100,100" o:gfxdata="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" path="m,l50,100,94,12r-44,l25,9,,xm100,l75,9,50,12r44,l100,xe" fillcolor="#404040" stroked="f">
                   <v:path arrowok="t" textboxrect="0,0,100,100"/>
                 </v:shape>
-                <v:line id="Line 26" o:spid="_x0000_s1047" style="position:absolute;visibility:visible;mso-wrap-style:square" from="4081,2760" to="4081,3005" o:connectortype="straight" o:gfxdata="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" strokecolor="#404040" strokeweight=".24889mm"/>
-                <v:shape id="Picture 27" o:spid="_x0000_s1048" type="#_x0000_t75" style="position:absolute;left:3591;top:3089;width:1025;height:628;visibility:visible;mso-wrap-style:square" o:gfxdata="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">
-                  <v:imagedata r:id="rId44" o:title=""/>
-                  <v:path arrowok="t"/>
+                <v:line id="Line 26" o:spid="_x0000_s1038" style="position:absolute;visibility:visible;mso-wrap-style:square" from="4081,2760" to="4081,3005" o:connectortype="straight" o:gfxdata="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" strokecolor="#404040" strokeweight=".24889mm"/>
+                <v:shape id="Picture 27" o:spid="_x0000_s1039" type="#_x0000_t75" style="position:absolute;left:3591;top:3089;width:1025;height:628;visibility:visible;mso-wrap-style:square" o:gfxdata="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">
+                  <v:imagedata r:id="rId36" o:title=""/>
                 </v:shape>
-                <v:shape id="Picture 28" o:spid="_x0000_s1049" type="#_x0000_t75" style="position:absolute;left:3581;top:3080;width:1000;height:601;visibility:visible;mso-wrap-style:square" o:gfxdata="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">
-                  <v:imagedata r:id="rId45" o:title=""/>
-                  <v:path arrowok="t"/>
+                <v:shape id="Picture 28" o:spid="_x0000_s1040" type="#_x0000_t75" style="position:absolute;left:3581;top:3080;width:1000;height:601;visibility:visible;mso-wrap-style:square" o:gfxdata="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">
+                  <v:imagedata r:id="rId37" o:title=""/>
                 </v:shape>
-                <v:shape id="FreeForm 29" o:spid="_x0000_s1050" style="position:absolute;left:3581;top:3080;width:1000;height:601;visibility:visible;mso-wrap-style:square;v-text-anchor:top" coordsize=",601" o:gfxdata="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" path="m,300l500,r500,300l500,600,,300xe" filled="f" strokecolor="#404040" strokeweight=".14958mm">
+                <v:shape id="FreeForm 29" o:spid="_x0000_s1041" style="position:absolute;left:3581;top:3080;width:1000;height:601;visibility:visible;mso-wrap-style:square;v-text-anchor:top" coordsize=",601" o:gfxdata="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" path="m,300l500,r500,300l500,600,,300xe" filled="f" strokecolor="#404040" strokeweight=".14958mm">
                   <v:path arrowok="t" textboxrect="0,0,1000,601"/>
                 </v:shape>
-                <v:shape id="FreeForm 30" o:spid="_x0000_s1051" style="position:absolute;left:4031;top:2980;width:100;height:100;visibility:visible;mso-wrap-style:square;v-text-anchor:top" coordsize="100,100" o:gfxdata="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" path="m,l50,99,94,11r-44,l25,8,,xm100,l75,8,50,11r44,l100,xe" fillcolor="#404040" stroked="f">
+                <v:shape id="FreeForm 30" o:spid="_x0000_s1042" style="position:absolute;left:4031;top:2980;width:100;height:100;visibility:visible;mso-wrap-style:square;v-text-anchor:top" coordsize="100,100" o:gfxdata="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" path="m,l50,99,94,11r-44,l25,8,,xm100,l75,8,50,11r44,l100,xe" fillcolor="#404040" stroked="f">
                   <v:path arrowok="t" textboxrect="0,0,100,100"/>
                 </v:shape>
-                <v:line id="Line 31" o:spid="_x0000_s1052" style="position:absolute;visibility:visible;mso-wrap-style:square" from="4081,3680" to="4081,3925" o:connectortype="straight" o:gfxdata="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" strokecolor="#404040" strokeweight=".24889mm"/>
-                <v:shape id="Picture 32" o:spid="_x0000_s1053" type="#_x0000_t75" style="position:absolute;left:3591;top:4004;width:1025;height:433;visibility:visible;mso-wrap-style:square" o:gfxdata="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">
-                  <v:imagedata r:id="rId46" o:title=""/>
-                  <v:path arrowok="t"/>
+                <v:line id="Line 31" o:spid="_x0000_s1043" style="position:absolute;visibility:visible;mso-wrap-style:square" from="4081,3680" to="4081,3925" o:connectortype="straight" o:gfxdata="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" strokecolor="#404040" strokeweight=".24889mm"/>
+                <v:shape id="Picture 32" o:spid="_x0000_s1044" type="#_x0000_t75" style="position:absolute;left:3591;top:4004;width:1025;height:433;visibility:visible;mso-wrap-style:square" o:gfxdata="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">
+                  <v:imagedata r:id="rId38" o:title=""/>
                 </v:shape>
-                <v:shape id="Picture 33" o:spid="_x0000_s1054" type="#_x0000_t75" style="position:absolute;left:3581;top:4000;width:1000;height:401;visibility:visible;mso-wrap-style:square" o:gfxdata="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">
-                  <v:imagedata r:id="rId47" o:title=""/>
-                  <v:path arrowok="t"/>
+                <v:shape id="Picture 33" o:spid="_x0000_s1045" type="#_x0000_t75" style="position:absolute;left:3581;top:4000;width:1000;height:401;visibility:visible;mso-wrap-style:square" o:gfxdata="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">
+                  <v:imagedata r:id="rId39" o:title=""/>
                 </v:shape>
-                <v:shape id="FreeForm 34" o:spid="_x0000_s1055" style="position:absolute;left:4031;top:3901;width:100;height:100;visibility:visible;mso-wrap-style:square;v-text-anchor:top" coordsize="100,100" o:gfxdata="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" path="m,l50,100,94,12r-44,l25,9,,xm100,l75,9,50,12r44,l100,xe" fillcolor="#404040" stroked="f">
+                <v:shape id="FreeForm 34" o:spid="_x0000_s1046" style="position:absolute;left:4031;top:3901;width:100;height:100;visibility:visible;mso-wrap-style:square;v-text-anchor:top" coordsize="100,100" o:gfxdata="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" path="m,l50,100,94,12r-44,l25,9,,xm100,l75,9,50,12r44,l100,xe" fillcolor="#404040" stroked="f">
                   <v:path arrowok="t" textboxrect="0,0,100,100"/>
                 </v:shape>
-                <v:shape id="Picture 35" o:spid="_x0000_s1056" type="#_x0000_t75" style="position:absolute;left:2186;top:4004;width:1025;height:433;visibility:visible;mso-wrap-style:square" o:gfxdata="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">
-                  <v:imagedata r:id="rId48" o:title=""/>
-                  <v:path arrowok="t"/>
+                <v:shape id="Picture 35" o:spid="_x0000_s1047" type="#_x0000_t75" style="position:absolute;left:2186;top:4004;width:1025;height:433;visibility:visible;mso-wrap-style:square" o:gfxdata="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">
+                  <v:imagedata r:id="rId40" o:title=""/>
                 </v:shape>
-                <v:shape id="Picture 36" o:spid="_x0000_s1057" type="#_x0000_t75" style="position:absolute;left:2181;top:4000;width:1000;height:401;visibility:visible;mso-wrap-style:square" o:gfxdata="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">
-                  <v:imagedata r:id="rId49" o:title=""/>
-                  <v:path arrowok="t"/>
+                <v:shape id="Picture 36" o:spid="_x0000_s1048" type="#_x0000_t75" style="position:absolute;left:2181;top:4000;width:1000;height:401;visibility:visible;mso-wrap-style:square" o:gfxdata="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">
+                  <v:imagedata r:id="rId41" o:title=""/>
                 </v:shape>
-                <v:shape id="FreeForm 37" o:spid="_x0000_s1058" style="position:absolute;left:2681;top:3380;width:900;height:546;visibility:visible;mso-wrap-style:square;v-text-anchor:top" coordsize="900,546" o:gfxdata="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" path="m900,l,,,545e" filled="f" strokecolor="#404040" strokeweight=".24903mm">
+                <v:shape id="FreeForm 37" o:spid="_x0000_s1049" style="position:absolute;left:2681;top:3380;width:900;height:546;visibility:visible;mso-wrap-style:square;v-text-anchor:top" coordsize="900,546" o:gfxdata="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" path="m900,l,,,545e" filled="f" strokecolor="#404040" strokeweight=".24903mm">
                   <v:path arrowok="t" textboxrect="0,0,900,546"/>
                 </v:shape>
-                <v:shape id="FreeForm 38" o:spid="_x0000_s1059" style="position:absolute;left:2631;top:3901;width:100;height:100;visibility:visible;mso-wrap-style:square;v-text-anchor:top" coordsize="100,100" o:gfxdata="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" path="m,l49,100,93,12r-44,l24,9,,xm99,l75,9,49,12r44,l99,xe" fillcolor="#404040" stroked="f">
+                <v:shape id="FreeForm 38" o:spid="_x0000_s1050" style="position:absolute;left:2631;top:3901;width:100;height:100;visibility:visible;mso-wrap-style:square;v-text-anchor:top" coordsize="100,100" o:gfxdata="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" path="m,l49,100,93,12r-44,l24,9,,xm99,l75,9,49,12r44,l99,xe" fillcolor="#404040" stroked="f">
                   <v:path arrowok="t" textboxrect="0,0,100,100"/>
                 </v:shape>
-                <v:shape id="Picture 39" o:spid="_x0000_s1060" type="#_x0000_t75" style="position:absolute;left:4988;top:4004;width:1025;height:433;visibility:visible;mso-wrap-style:square" o:gfxdata="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">
-                  <v:imagedata r:id="rId50" o:title=""/>
-                  <v:path arrowok="t"/>
+                <v:shape id="Picture 39" o:spid="_x0000_s1051" type="#_x0000_t75" style="position:absolute;left:4988;top:4004;width:1025;height:433;visibility:visible;mso-wrap-style:square" o:gfxdata="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">
+                  <v:imagedata r:id="rId42" o:title=""/>
                 </v:shape>
-                <v:shape id="Picture 40" o:spid="_x0000_s1061" type="#_x0000_t75" style="position:absolute;left:4981;top:4000;width:1000;height:401;visibility:visible;mso-wrap-style:square" o:gfxdata="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">
-                  <v:imagedata r:id="rId49" o:title=""/>
-                  <v:path arrowok="t"/>
+                <v:shape id="Picture 40" o:spid="_x0000_s1052" type="#_x0000_t75" style="position:absolute;left:4981;top:4000;width:1000;height:401;visibility:visible;mso-wrap-style:square" o:gfxdata="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">
+                  <v:imagedata r:id="rId41" o:title=""/>
                 </v:shape>
-                <v:shape id="FreeForm 41" o:spid="_x0000_s1062" style="position:absolute;left:4581;top:3380;width:900;height:546;visibility:visible;mso-wrap-style:square;v-text-anchor:top" coordsize="900,546" o:gfxdata="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" path="m,l900,r,545e" filled="f" strokecolor="#404040" strokeweight=".24903mm">
+                <v:shape id="FreeForm 41" o:spid="_x0000_s1053" style="position:absolute;left:4581;top:3380;width:900;height:546;visibility:visible;mso-wrap-style:square;v-text-anchor:top" coordsize="900,546" o:gfxdata="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" path="m,l900,r,545e" filled="f" strokecolor="#404040" strokeweight=".24903mm">
                   <v:path arrowok="t" textboxrect="0,0,900,546"/>
                 </v:shape>
-                <v:shape id="FreeForm 42" o:spid="_x0000_s1063" style="position:absolute;left:5431;top:3901;width:100;height:100;visibility:visible;mso-wrap-style:square;v-text-anchor:top" coordsize="100,100" o:gfxdata="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" path="m,l50,100,94,12r-44,l25,9,,xm100,l75,9,50,12r44,l100,xe" fillcolor="#404040" stroked="f">
+                <v:shape id="FreeForm 42" o:spid="_x0000_s1054" style="position:absolute;left:5431;top:3901;width:100;height:100;visibility:visible;mso-wrap-style:square;v-text-anchor:top" coordsize="100,100" o:gfxdata="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" path="m,l50,100,94,12r-44,l25,9,,xm100,l75,9,50,12r44,l100,xe" fillcolor="#404040" stroked="f">
                   <v:path arrowok="t" textboxrect="0,0,100,100"/>
                 </v:shape>
-                <v:line id="Line 43" o:spid="_x0000_s1064" style="position:absolute;visibility:visible;mso-wrap-style:square" from="4081,4401" to="4081,4646" o:connectortype="straight" o:gfxdata="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" strokecolor="#404040" strokeweight=".24889mm"/>
-                <v:shape id="Picture 44" o:spid="_x0000_s1065" type="#_x0000_t75" style="position:absolute;left:3591;top:4733;width:1025;height:424;visibility:visible;mso-wrap-style:square" o:gfxdata="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">
-                  <v:imagedata r:id="rId51" o:title=""/>
-                  <v:path arrowok="t"/>
+                <v:line id="Line 43" o:spid="_x0000_s1055" style="position:absolute;visibility:visible;mso-wrap-style:square" from="4081,4401" to="4081,4646" o:connectortype="straight" o:gfxdata="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" strokecolor="#404040" strokeweight=".24889mm"/>
+                <v:shape id="Picture 44" o:spid="_x0000_s1056" type="#_x0000_t75" style="position:absolute;left:3591;top:4733;width:1025;height:424;visibility:visible;mso-wrap-style:square" o:gfxdata="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">
+                  <v:imagedata r:id="rId43" o:title=""/>
                 </v:shape>
-                <v:shape id="Picture 45" o:spid="_x0000_s1066" type="#_x0000_t75" style="position:absolute;left:3581;top:4721;width:1000;height:401;visibility:visible;mso-wrap-style:square" o:gfxdata="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">
-                  <v:imagedata r:id="rId47" o:title=""/>
-                  <v:path arrowok="t"/>
+                <v:shape id="Picture 45" o:spid="_x0000_s1057" type="#_x0000_t75" style="position:absolute;left:3581;top:4721;width:1000;height:401;visibility:visible;mso-wrap-style:square" o:gfxdata="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">
+                  <v:imagedata r:id="rId39" o:title=""/>
                 </v:shape>
-                <v:shape id="FreeForm 46" o:spid="_x0000_s1067" style="position:absolute;left:4031;top:4621;width:100;height:100;visibility:visible;mso-wrap-style:square;v-text-anchor:top" coordsize="100,100" o:gfxdata="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" path="m,l50,99,94,12r-44,l25,9,,xm100,l75,9,50,12r44,l100,xe" fillcolor="#404040" stroked="f">
+                <v:shape id="FreeForm 46" o:spid="_x0000_s1058" style="position:absolute;left:4031;top:4621;width:100;height:100;visibility:visible;mso-wrap-style:square;v-text-anchor:top" coordsize="100,100" o:gfxdata="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" path="m,l50,99,94,12r-44,l25,9,,xm100,l75,9,50,12r44,l100,xe" fillcolor="#404040" stroked="f">
                   <v:path arrowok="t" textboxrect="0,0,100,100"/>
                 </v:shape>
-                <v:line id="Line 47" o:spid="_x0000_s1068" style="position:absolute;visibility:visible;mso-wrap-style:square" from="4081,5122" to="4081,5247" o:connectortype="straight" o:gfxdata="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" strokecolor="#404040" strokeweight=".24889mm"/>
-                <v:shape id="Picture 48" o:spid="_x0000_s1069" type="#_x0000_t75" style="position:absolute;left:3591;top:5326;width:1025;height:628;visibility:visible;mso-wrap-style:square" o:gfxdata="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">
-                  <v:imagedata r:id="rId52" o:title=""/>
-                  <v:path arrowok="t"/>
+                <v:line id="Line 47" o:spid="_x0000_s1059" style="position:absolute;visibility:visible;mso-wrap-style:square" from="4081,5122" to="4081,5247" o:connectortype="straight" o:gfxdata="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" strokecolor="#404040" strokeweight=".24889mm"/>
+                <v:shape id="Picture 48" o:spid="_x0000_s1060" type="#_x0000_t75" style="position:absolute;left:3591;top:5326;width:1025;height:628;visibility:visible;mso-wrap-style:square" o:gfxdata="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">
+                  <v:imagedata r:id="rId44" o:title=""/>
                 </v:shape>
-                <v:shape id="Picture 49" o:spid="_x0000_s1070" type="#_x0000_t75" style="position:absolute;left:3581;top:5321;width:1000;height:601;visibility:visible;mso-wrap-style:square" o:gfxdata="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">
-                  <v:imagedata r:id="rId45" o:title=""/>
-                  <v:path arrowok="t"/>
+                <v:shape id="Picture 49" o:spid="_x0000_s1061" type="#_x0000_t75" style="position:absolute;left:3581;top:5321;width:1000;height:601;visibility:visible;mso-wrap-style:square" o:gfxdata="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">
+                  <v:imagedata r:id="rId37" o:title=""/>
                 </v:shape>
-                <v:shape id="FreeForm 50" o:spid="_x0000_s1071" style="position:absolute;left:3581;top:5321;width:1000;height:601;visibility:visible;mso-wrap-style:square;v-text-anchor:top" coordsize=",601" o:gfxdata="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" path="m,300l500,r500,300l500,600,,300xe" filled="f" strokecolor="#404040" strokeweight=".14958mm">
+                <v:shape id="FreeForm 50" o:spid="_x0000_s1062" style="position:absolute;left:3581;top:5321;width:1000;height:601;visibility:visible;mso-wrap-style:square;v-text-anchor:top" coordsize=",601" o:gfxdata="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" path="m,300l500,r500,300l500,600,,300xe" filled="f" strokecolor="#404040" strokeweight=".14958mm">
                   <v:path arrowok="t" textboxrect="0,0,1000,601"/>
                 </v:shape>
-                <v:shape id="FreeForm 51" o:spid="_x0000_s1072" style="position:absolute;left:4031;top:5222;width:100;height:100;visibility:visible;mso-wrap-style:square;v-text-anchor:top" coordsize="100,100" o:gfxdata="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" path="m,l50,100,94,12r-44,l25,9,,xm100,l75,9,50,12r44,l100,xe" fillcolor="#404040" stroked="f">
+                <v:shape id="FreeForm 51" o:spid="_x0000_s1063" style="position:absolute;left:4031;top:5222;width:100;height:100;visibility:visible;mso-wrap-style:square;v-text-anchor:top" coordsize="100,100" o:gfxdata="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" path="m,l50,100,94,12r-44,l25,9,,xm100,l75,9,50,12r44,l100,xe" fillcolor="#404040" stroked="f">
                   <v:path arrowok="t" textboxrect="0,0,100,100"/>
                 </v:shape>
-                <v:shape id="Picture 52" o:spid="_x0000_s1073" type="#_x0000_t75" style="position:absolute;left:3507;top:7088;width:1186;height:348;visibility:visible;mso-wrap-style:square" o:gfxdata="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">
-                  <v:imagedata r:id="rId40" o:title=""/>
-                  <v:path arrowok="t"/>
+                <v:shape id="Picture 52" o:spid="_x0000_s1064" type="#_x0000_t75" style="position:absolute;left:3507;top:7088;width:1186;height:348;visibility:visible;mso-wrap-style:square" o:gfxdata="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">
+                  <v:imagedata r:id="rId32" o:title=""/>
                 </v:shape>
-                <v:shape id="Picture 53" o:spid="_x0000_s1074" type="#_x0000_t75" style="position:absolute;left:3501;top:7083;width:1160;height:321;visibility:visible;mso-wrap-style:square" o:gfxdata="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">
-                  <v:imagedata r:id="rId53" o:title=""/>
-                  <v:path arrowok="t"/>
+                <v:shape id="Picture 53" o:spid="_x0000_s1065" type="#_x0000_t75" style="position:absolute;left:3501;top:7083;width:1160;height:321;visibility:visible;mso-wrap-style:square" o:gfxdata="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">
+                  <v:imagedata r:id="rId45" o:title=""/>
                 </v:shape>
-                <v:shape id="FreeForm 54" o:spid="_x0000_s1075" style="position:absolute;left:3501;top:7083;width:1160;height:321;visibility:visible;mso-wrap-style:square;v-text-anchor:top" coordsize="1160,321" o:gfxdata="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" path="m,320r1000,l1160,,160,,,320xe" filled="f" strokecolor="#404040" strokeweight=".14961mm">
+                <v:shape id="FreeForm 54" o:spid="_x0000_s1066" style="position:absolute;left:3501;top:7083;width:1160;height:321;visibility:visible;mso-wrap-style:square;v-text-anchor:top" coordsize="1160,321" o:gfxdata="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" path="m,320r1000,l1160,,160,,,320xe" filled="f" strokecolor="#404040" strokeweight=".14961mm">
                   <v:path arrowok="t" textboxrect="0,0,1160,321"/>
                 </v:shape>
-                <v:shape id="FreeForm 55" o:spid="_x0000_s1076" style="position:absolute;left:3281;top:5621;width:300;height:1622;visibility:visible;mso-wrap-style:square;v-text-anchor:top" coordsize="300,1622" o:gfxdata="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" path="m300,l,,,1621r225,e" filled="f" strokecolor="#404040" strokeweight=".24889mm">
+                <v:shape id="FreeForm 55" o:spid="_x0000_s1067" style="position:absolute;left:3281;top:5621;width:300;height:1622;visibility:visible;mso-wrap-style:square;v-text-anchor:top" coordsize="300,1622" o:gfxdata="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" path="m300,l,,,1621r225,e" filled="f" strokecolor="#404040" strokeweight=".24889mm">
                   <v:path arrowok="t" textboxrect="0,0,300,1622"/>
                 </v:shape>
-                <v:shape id="FreeForm 56" o:spid="_x0000_s1077" style="position:absolute;left:3481;top:7193;width:100;height:100;visibility:visible;mso-wrap-style:square;v-text-anchor:top" coordsize="100,100" o:gfxdata="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" path="m,l9,24r3,25l9,75,,99,99,49,,xe" fillcolor="#404040" stroked="f">
+                <v:shape id="FreeForm 56" o:spid="_x0000_s1068" style="position:absolute;left:3481;top:7193;width:100;height:100;visibility:visible;mso-wrap-style:square;v-text-anchor:top" coordsize="100,100" o:gfxdata="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" path="m,l9,24r3,25l9,75,,99,99,49,,xe" fillcolor="#404040" stroked="f">
                   <v:path arrowok="t" textboxrect="0,0,100,100"/>
                 </v:shape>
-                <v:rect id="Rectangle 57" o:spid="_x0000_s1078" style="position:absolute;left:3177;top:6364;width:208;height:136;visibility:visible;mso-wrap-style:square;v-text-anchor:top" o:gfxdata="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" stroked="f"/>
-                <v:line id="Line 58" o:spid="_x0000_s1079" style="position:absolute;visibility:visible;mso-wrap-style:square" from="4081,7403" to="4081,7648" o:connectortype="straight" o:gfxdata="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" strokecolor="#404040" strokeweight=".24889mm"/>
-                <v:shape id="Picture 59" o:spid="_x0000_s1080" type="#_x0000_t75" style="position:absolute;left:3591;top:7732;width:1025;height:306;visibility:visible;mso-wrap-style:square" o:gfxdata="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">
-                  <v:imagedata r:id="rId54" o:title=""/>
-                  <v:path arrowok="t"/>
+                <v:rect id="Rectangle 57" o:spid="_x0000_s1069" style="position:absolute;left:3177;top:6364;width:208;height:136;visibility:visible;mso-wrap-style:square;v-text-anchor:top" o:gfxdata="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" stroked="f"/>
+                <v:line id="Line 58" o:spid="_x0000_s1070" style="position:absolute;visibility:visible;mso-wrap-style:square" from="4081,7403" to="4081,7648" o:connectortype="straight" o:gfxdata="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" strokecolor="#404040" strokeweight=".24889mm"/>
+                <v:shape id="Picture 59" o:spid="_x0000_s1071" type="#_x0000_t75" style="position:absolute;left:3591;top:7732;width:1025;height:306;visibility:visible;mso-wrap-style:square" o:gfxdata="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">
+                  <v:imagedata r:id="rId46" o:title=""/>
                 </v:shape>
-                <v:shape id="Picture 60" o:spid="_x0000_s1081" type="#_x0000_t75" style="position:absolute;left:3581;top:7723;width:1000;height:281;visibility:visible;mso-wrap-style:square" o:gfxdata="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">
-                  <v:imagedata r:id="rId55" o:title=""/>
-                  <v:path arrowok="t"/>
+                <v:shape id="Picture 60" o:spid="_x0000_s1072" type="#_x0000_t75" style="position:absolute;left:3581;top:7723;width:1000;height:281;visibility:visible;mso-wrap-style:square" o:gfxdata="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">
+                  <v:imagedata r:id="rId47" o:title=""/>
                 </v:shape>
-                <v:shape id="FreeForm 61" o:spid="_x0000_s1082" style="position:absolute;left:3581;top:7723;width:1000;height:281;visibility:visible;mso-wrap-style:square;v-text-anchor:top" coordsize=",281" o:gfxdata="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" path="m140,280r720,l959,239r41,-99l989,85,959,41,915,11,860,,140,,86,11,41,41,11,85,,140r11,54l41,239r45,30l140,280xe" filled="f" strokecolor="#404040" strokeweight=".14961mm">
+                <v:shape id="FreeForm 61" o:spid="_x0000_s1073" style="position:absolute;left:3581;top:7723;width:1000;height:281;visibility:visible;mso-wrap-style:square;v-text-anchor:top" coordsize=",281" o:gfxdata="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" path="m140,280r720,l959,239r41,-99l989,85,959,41,915,11,860,,140,,86,11,41,41,11,85,,140r11,54l41,239r45,30l140,280xe" filled="f" strokecolor="#404040" strokeweight=".14961mm">
                   <v:path arrowok="t" textboxrect="0,0,1000,281"/>
                 </v:shape>
-                <v:shape id="FreeForm 62" o:spid="_x0000_s1083" style="position:absolute;left:4031;top:7624;width:100;height:100;visibility:visible;mso-wrap-style:square;v-text-anchor:top" coordsize="100,100" o:gfxdata="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" path="m,l50,100,94,12r-44,l25,9,,xm100,l75,9,50,12r44,l100,xe" fillcolor="#404040" stroked="f">
+                <v:shape id="FreeForm 62" o:spid="_x0000_s1074" style="position:absolute;left:4031;top:7624;width:100;height:100;visibility:visible;mso-wrap-style:square;v-text-anchor:top" coordsize="100,100" o:gfxdata="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" path="m,l50,100,94,12r-44,l25,9,,xm100,l75,9,50,12r44,l100,xe" fillcolor="#404040" stroked="f">
                   <v:path arrowok="t" textboxrect="0,0,100,100"/>
                 </v:shape>
-                <v:line id="Line 63" o:spid="_x0000_s1084" style="position:absolute;visibility:visible;mso-wrap-style:square" from="3181,4201" to="3506,4201" o:connectortype="straight" o:gfxdata="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" strokecolor="#404040" strokeweight=".24908mm"/>
-                <v:shape id="FreeForm 64" o:spid="_x0000_s1085" style="position:absolute;left:3481;top:4151;width:100;height:100;visibility:visible;mso-wrap-style:square;v-text-anchor:top" coordsize="100,100" o:gfxdata="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" path="m,l9,25r3,25l9,75,,100,99,50,,xe" fillcolor="#404040" stroked="f">
+                <v:line id="Line 63" o:spid="_x0000_s1075" style="position:absolute;visibility:visible;mso-wrap-style:square" from="3181,4201" to="3506,4201" o:connectortype="straight" o:gfxdata="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" strokecolor="#404040" strokeweight=".24908mm"/>
+                <v:shape id="FreeForm 64" o:spid="_x0000_s1076" style="position:absolute;left:3481;top:4151;width:100;height:100;visibility:visible;mso-wrap-style:square;v-text-anchor:top" coordsize="100,100" o:gfxdata="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" path="m,l9,25r3,25l9,75,,100,99,50,,xe" fillcolor="#404040" stroked="f">
                   <v:path arrowok="t" textboxrect="0,0,100,100"/>
                 </v:shape>
-                <v:shape id="Picture 65" o:spid="_x0000_s1086" type="#_x0000_t75" style="position:absolute;left:3591;top:6207;width:1025;height:628;visibility:visible;mso-wrap-style:square" o:gfxdata="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">
-                  <v:imagedata r:id="rId56" o:title=""/>
-                  <v:path arrowok="t"/>
+                <v:shape id="Picture 65" o:spid="_x0000_s1077" type="#_x0000_t75" style="position:absolute;left:3591;top:6207;width:1025;height:628;visibility:visible;mso-wrap-style:square" o:gfxdata="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">
+                  <v:imagedata r:id="rId48" o:title=""/>
                 </v:shape>
-                <v:shape id="Picture 66" o:spid="_x0000_s1087" type="#_x0000_t75" style="position:absolute;left:3581;top:6202;width:1000;height:601;visibility:visible;mso-wrap-style:square" o:gfxdata="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">
-                  <v:imagedata r:id="rId45" o:title=""/>
-                  <v:path arrowok="t"/>
+                <v:shape id="Picture 66" o:spid="_x0000_s1078" type="#_x0000_t75" style="position:absolute;left:3581;top:6202;width:1000;height:601;visibility:visible;mso-wrap-style:square" o:gfxdata="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">
+                  <v:imagedata r:id="rId37" o:title=""/>
                 </v:shape>
-                <v:shape id="FreeForm 67" o:spid="_x0000_s1088" style="position:absolute;left:3581;top:6202;width:1000;height:601;visibility:visible;mso-wrap-style:square;v-text-anchor:top" coordsize=",601" o:gfxdata="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" path="m,300l500,r500,300l500,600,,300xe" filled="f" strokecolor="#404040" strokeweight=".14958mm">
+                <v:shape id="FreeForm 67" o:spid="_x0000_s1079" style="position:absolute;left:3581;top:6202;width:1000;height:601;visibility:visible;mso-wrap-style:square;v-text-anchor:top" coordsize=",601" o:gfxdata="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" path="m,300l500,r500,300l500,600,,300xe" filled="f" strokecolor="#404040" strokeweight=".14958mm">
                   <v:path arrowok="t" textboxrect="0,0,1000,601"/>
                 </v:shape>
-                <v:shape id="Picture 68" o:spid="_x0000_s1089" type="#_x0000_t75" style="position:absolute;left:3980;top:5922;width:202;height:281;visibility:visible;mso-wrap-style:square" o:gfxdata="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">
-                  <v:imagedata r:id="rId57" o:title=""/>
-                  <v:path arrowok="t"/>
+                <v:shape id="Picture 68" o:spid="_x0000_s1080" type="#_x0000_t75" style="position:absolute;left:3980;top:5922;width:202;height:281;visibility:visible;mso-wrap-style:square" o:gfxdata="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">
+                  <v:imagedata r:id="rId49" o:title=""/>
                 </v:shape>
-                <v:shape id="Picture 69" o:spid="_x0000_s1090" type="#_x0000_t75" style="position:absolute;left:3942;top:6802;width:277;height:281;visibility:visible;mso-wrap-style:square" o:gfxdata="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">
-                  <v:imagedata r:id="rId58" o:title=""/>
-                  <v:path arrowok="t"/>
+                <v:shape id="Picture 69" o:spid="_x0000_s1081" type="#_x0000_t75" style="position:absolute;left:3942;top:6802;width:277;height:281;visibility:visible;mso-wrap-style:square" o:gfxdata="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">
+                  <v:imagedata r:id="rId50" o:title=""/>
                 </v:shape>
-                <v:shape id="FreeForm 70" o:spid="_x0000_s1091" style="position:absolute;left:4581;top:4921;width:300;height:1582;visibility:visible;mso-wrap-style:square;v-text-anchor:top" coordsize="300,1582" o:gfxdata="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" path="m,1581r300,l300,,75,e" filled="f" strokecolor="#404040" strokeweight=".24889mm">
+                <v:shape id="FreeForm 70" o:spid="_x0000_s1082" style="position:absolute;left:4581;top:4921;width:300;height:1582;visibility:visible;mso-wrap-style:square;v-text-anchor:top" coordsize="300,1582" o:gfxdata="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" path="m,1581r300,l300,,75,e" filled="f" strokecolor="#404040" strokeweight=".24889mm">
                   <v:path arrowok="t" textboxrect="0,0,300,1582"/>
                 </v:shape>
-                <v:shape id="FreeForm 71" o:spid="_x0000_s1092" style="position:absolute;left:4581;top:4871;width:100;height:100;visibility:visible;mso-wrap-style:square;v-text-anchor:top" coordsize="100,100" o:gfxdata="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" path="m99,l,50,99,99,91,75,88,49,91,24,99,xe" fillcolor="#404040" stroked="f">
+                <v:shape id="FreeForm 71" o:spid="_x0000_s1083" style="position:absolute;left:4581;top:4871;width:100;height:100;visibility:visible;mso-wrap-style:square;v-text-anchor:top" coordsize="100,100" o:gfxdata="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" path="m99,l,50,99,99,91,75,88,49,91,24,99,xe" fillcolor="#404040" stroked="f">
                   <v:path arrowok="t" textboxrect="0,0,100,100"/>
                 </v:shape>
-                <v:line id="Line 72" o:spid="_x0000_s1093" style="position:absolute;visibility:visible;mso-wrap-style:square" from="4881,5644" to="4881,5780" o:connectortype="straight" o:gfxdata="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" strokecolor="white" strokeweight="2.12233mm"/>
-                <v:shape id="FreeForm 73" o:spid="_x0000_s1094" style="position:absolute;left:4656;top:4401;width:825;height:521;visibility:visible;mso-wrap-style:square;v-text-anchor:top" coordsize="825,521" o:gfxdata="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" path="m825,r,521l,521e" filled="f" strokecolor="#404040" strokeweight=".24903mm">
+                <v:line id="Line 72" o:spid="_x0000_s1084" style="position:absolute;visibility:visible;mso-wrap-style:square" from="4881,5644" to="4881,5780" o:connectortype="straight" o:gfxdata="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" strokecolor="white" strokeweight="2.12233mm"/>
+                <v:shape id="FreeForm 73" o:spid="_x0000_s1085" style="position:absolute;left:4656;top:4401;width:825;height:521;visibility:visible;mso-wrap-style:square;v-text-anchor:top" coordsize="825,521" o:gfxdata="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" path="m825,r,521l,521e" filled="f" strokecolor="#404040" strokeweight=".24903mm">
                   <v:path arrowok="t" textboxrect="0,0,825,521"/>
                 </v:shape>
-                <v:shape id="FreeForm 74" o:spid="_x0000_s1095" style="position:absolute;left:4581;top:4871;width:100;height:100;visibility:visible;mso-wrap-style:square;v-text-anchor:top" coordsize="100,100" o:gfxdata="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" path="m99,l,50,99,99,91,75,88,49,91,24,99,xe" fillcolor="#404040" stroked="f">
+                <v:shape id="FreeForm 74" o:spid="_x0000_s1086" style="position:absolute;left:4581;top:4871;width:100;height:100;visibility:visible;mso-wrap-style:square;v-text-anchor:top" coordsize="100,100" o:gfxdata="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" path="m99,l,50,99,99,91,75,88,49,91,24,99,xe" fillcolor="#404040" stroked="f">
                   <v:path arrowok="t" textboxrect="0,0,100,100"/>
                 </v:shape>
-                <v:shape id="Picture 75" o:spid="_x0000_s1096" type="#_x0000_t75" style="position:absolute;left:3287;top:1004;width:1626;height:424;visibility:visible;mso-wrap-style:square" o:gfxdata="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">
-                  <v:imagedata r:id="rId59" o:title=""/>
-                  <v:path arrowok="t"/>
+                <v:shape id="Picture 75" o:spid="_x0000_s1087" type="#_x0000_t75" style="position:absolute;left:3287;top:1004;width:1626;height:424;visibility:visible;mso-wrap-style:square" o:gfxdata="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">
+                  <v:imagedata r:id="rId51" o:title=""/>
                 </v:shape>
-                <v:shape id="Picture 76" o:spid="_x0000_s1097" type="#_x0000_t75" style="position:absolute;left:3281;top:998;width:1600;height:401;visibility:visible;mso-wrap-style:square" o:gfxdata="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">
-                  <v:imagedata r:id="rId60" o:title=""/>
-                  <v:path arrowok="t"/>
+                <v:shape id="Picture 76" o:spid="_x0000_s1088" type="#_x0000_t75" style="position:absolute;left:3281;top:998;width:1600;height:401;visibility:visible;mso-wrap-style:square" o:gfxdata="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">
+                  <v:imagedata r:id="rId52" o:title=""/>
                 </v:shape>
-                <v:shape id="FreeForm 77" o:spid="_x0000_s1098" style="position:absolute;left:3281;top:998;width:1600;height:401;visibility:visible;mso-wrap-style:square;v-text-anchor:top" coordsize="1600,401" o:gfxdata="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" path="m,401r1400,l1600,,200,,,401xe" filled="f" strokecolor="#404040" strokeweight=".14961mm">
+                <v:shape id="FreeForm 77" o:spid="_x0000_s1089" style="position:absolute;left:3281;top:998;width:1600;height:401;visibility:visible;mso-wrap-style:square;v-text-anchor:top" coordsize="1600,401" o:gfxdata="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" path="m,401r1400,l1600,,200,,,401xe" filled="f" strokecolor="#404040" strokeweight=".14961mm">
                   <v:path arrowok="t" textboxrect="0,0,1600,401"/>
                 </v:shape>
-                <v:line id="Line 78" o:spid="_x0000_s1099" style="position:absolute;visibility:visible;mso-wrap-style:square" from="4081,1399" to="4081,1644" o:connectortype="straight" o:gfxdata="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" strokecolor="#404040" strokeweight=".24889mm"/>
-                <v:shape id="FreeForm 79" o:spid="_x0000_s1100" style="position:absolute;left:4031;top:1619;width:100;height:100;visibility:visible;mso-wrap-style:square;v-text-anchor:top" coordsize="100,100" o:gfxdata="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" path="m,l50,99,94,11r-44,l25,8,,xm100,l75,8,50,11r44,l100,xe" fillcolor="#404040" stroked="f">
+                <v:line id="Line 78" o:spid="_x0000_s1090" style="position:absolute;visibility:visible;mso-wrap-style:square" from="4081,1399" to="4081,1644" o:connectortype="straight" o:gfxdata="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" strokecolor="#404040" strokeweight=".24889mm"/>
+                <v:shape id="FreeForm 79" o:spid="_x0000_s1091" style="position:absolute;left:4031;top:1619;width:100;height:100;visibility:visible;mso-wrap-style:square;v-text-anchor:top" coordsize="100,100" o:gfxdata="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" path="m,l50,99,94,11r-44,l25,8,,xm100,l75,8,50,11r44,l100,xe" fillcolor="#404040" stroked="f">
                   <v:path arrowok="t" textboxrect="0,0,100,100"/>
                 </v:shape>
-                <v:shape id="FreeForm 80" o:spid="_x0000_s1101" style="position:absolute;left:4031;top:899;width:100;height:100;visibility:visible;mso-wrap-style:square;v-text-anchor:top" coordsize="100,100" o:gfxdata="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" path="m,l50,99,94,12r-44,l25,9,,xm100,l75,9,50,12r44,l100,xe" fillcolor="#404040" stroked="f">
+                <v:shape id="FreeForm 80" o:spid="_x0000_s1092" style="position:absolute;left:4031;top:899;width:100;height:100;visibility:visible;mso-wrap-style:square;v-text-anchor:top" coordsize="100,100" o:gfxdata="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" path="m,l50,99,94,12r-44,l25,9,,xm100,l75,9,50,12r44,l100,xe" fillcolor="#404040" stroked="f">
                   <v:path arrowok="t" textboxrect="0,0,100,100"/>
                 </v:shape>
-                <v:shape id="Text Box 81" o:spid="_x0000_s1102" type="#_x0000_t202" style="position:absolute;left:3940;top:489;width:312;height:111;visibility:visible;mso-wrap-style:square;v-text-anchor:top" o:gfxdata="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" filled="f" stroked="f">
+                <v:shapetype id="_x0000_t202" coordsize="21600,21600" o:spt="202" path="m,l,21600r21600,l21600,xe">
+                  <v:stroke joinstyle="miter"/>
+                  <v:path gradientshapeok="t" o:connecttype="rect"/>
+                </v:shapetype>
+                <v:shape id="Text Box 81" o:spid="_x0000_s1093" type="#_x0000_t202" style="position:absolute;left:3940;top:489;width:312;height:111;visibility:visible;mso-wrap-style:square;v-text-anchor:top" o:gfxdata="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" filled="f" stroked="f">
                   <v:textbox inset="0,0,0,0">
                     <w:txbxContent>
                       <w:p>
@@ -5895,7 +5142,7 @@
                     </w:txbxContent>
                   </v:textbox>
                 </v:shape>
-                <v:shape id="Text Box 82" o:spid="_x0000_s1103" type="#_x0000_t202" style="position:absolute;left:3678;top:1150;width:831;height:111;visibility:visible;mso-wrap-style:square;v-text-anchor:top" o:gfxdata="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" filled="f" stroked="f">
+                <v:shape id="Text Box 82" o:spid="_x0000_s1094" type="#_x0000_t202" style="position:absolute;left:3678;top:1150;width:831;height:111;visibility:visible;mso-wrap-style:square;v-text-anchor:top" o:gfxdata="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" filled="f" stroked="f">
                   <v:textbox inset="0,0,0,0">
                     <w:txbxContent>
                       <w:p>
@@ -5935,7 +5182,7 @@
                     </w:txbxContent>
                   </v:textbox>
                 </v:shape>
-                <v:shape id="Text Box 83" o:spid="_x0000_s1104" type="#_x0000_t202" style="position:absolute;left:3935;top:2485;width:321;height:246;visibility:visible;mso-wrap-style:square;v-text-anchor:top" o:gfxdata="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" filled="f" stroked="f">
+                <v:shape id="Text Box 83" o:spid="_x0000_s1095" type="#_x0000_t202" style="position:absolute;left:3935;top:2485;width:321;height:246;visibility:visible;mso-wrap-style:square;v-text-anchor:top" o:gfxdata="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" filled="f" stroked="f">
                   <v:textbox inset="0,0,0,0">
                     <w:txbxContent>
                       <w:p>
@@ -5976,7 +5223,7 @@
                     </w:txbxContent>
                   </v:textbox>
                 </v:shape>
-                <v:shape id="Text Box 84" o:spid="_x0000_s1105" type="#_x0000_t202" style="position:absolute;left:3791;top:3335;width:609;height:111;visibility:visible;mso-wrap-style:square;v-text-anchor:top" o:gfxdata="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" filled="f" stroked="f">
+                <v:shape id="Text Box 84" o:spid="_x0000_s1096" type="#_x0000_t202" style="position:absolute;left:3791;top:3335;width:609;height:111;visibility:visible;mso-wrap-style:square;v-text-anchor:top" o:gfxdata="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" filled="f" stroked="f">
                   <v:textbox inset="0,0,0,0">
                     <w:txbxContent>
                       <w:p>
@@ -5999,7 +5246,7 @@
                     </w:txbxContent>
                   </v:textbox>
                 </v:shape>
-                <v:shape id="Text Box 85" o:spid="_x0000_s1106" type="#_x0000_t202" style="position:absolute;left:3847;top:5578;width:498;height:111;visibility:visible;mso-wrap-style:square;v-text-anchor:top" o:gfxdata="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" filled="f" stroked="f">
+                <v:shape id="Text Box 85" o:spid="_x0000_s1097" type="#_x0000_t202" style="position:absolute;left:3847;top:5578;width:498;height:111;visibility:visible;mso-wrap-style:square;v-text-anchor:top" o:gfxdata="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" filled="f" stroked="f">
                   <v:textbox inset="0,0,0,0">
                     <w:txbxContent>
                       <w:p>
@@ -6085,7 +5332,7 @@
                     </w:txbxContent>
                   </v:textbox>
                 </v:shape>
-                <v:shape id="Text Box 86" o:spid="_x0000_s1107" type="#_x0000_t202" style="position:absolute;left:4827;top:5669;width:132;height:111;visibility:visible;mso-wrap-style:square;v-text-anchor:top" o:gfxdata="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" filled="f" stroked="f">
+                <v:shape id="Text Box 86" o:spid="_x0000_s1098" type="#_x0000_t202" style="position:absolute;left:4827;top:5669;width:132;height:111;visibility:visible;mso-wrap-style:square;v-text-anchor:top" o:gfxdata="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" filled="f" stroked="f">
                   <v:textbox inset="0,0,0,0">
                     <w:txbxContent>
                       <w:p>
@@ -6108,7 +5355,7 @@
                     </w:txbxContent>
                   </v:textbox>
                 </v:shape>
-                <v:shape id="Text Box 87" o:spid="_x0000_s1108" type="#_x0000_t202" style="position:absolute;left:3984;top:6019;width:219;height:111;visibility:visible;mso-wrap-style:square;v-text-anchor:top" o:gfxdata="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" filled="f" stroked="f">
+                <v:shape id="Text Box 87" o:spid="_x0000_s1099" type="#_x0000_t202" style="position:absolute;left:3984;top:6019;width:219;height:111;visibility:visible;mso-wrap-style:square;v-text-anchor:top" o:gfxdata="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" filled="f" stroked="f">
                   <v:textbox inset="0,0,0,0">
                     <w:txbxContent>
                       <w:p>
@@ -6131,7 +5378,7 @@
                     </w:txbxContent>
                   </v:textbox>
                 </v:shape>
-                <v:shape id="Text Box 88" o:spid="_x0000_s1109" type="#_x0000_t202" style="position:absolute;left:3179;top:6390;width:227;height:111;visibility:visible;mso-wrap-style:square;v-text-anchor:top" o:gfxdata="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" filled="f" stroked="f">
+                <v:shape id="Text Box 88" o:spid="_x0000_s1100" type="#_x0000_t202" style="position:absolute;left:3179;top:6390;width:227;height:111;visibility:visible;mso-wrap-style:square;v-text-anchor:top" o:gfxdata="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" filled="f" stroked="f">
                   <v:textbox inset="0,0,0,0">
                     <w:txbxContent>
                       <w:p>
@@ -6154,7 +5401,7 @@
                     </w:txbxContent>
                   </v:textbox>
                 </v:shape>
-                <v:shape id="Text Box 89" o:spid="_x0000_s1110" type="#_x0000_t202" style="position:absolute;left:3800;top:6460;width:590;height:852;visibility:visible;mso-wrap-style:square;v-text-anchor:top" o:gfxdata="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" filled="f" stroked="f">
+                <v:shape id="Text Box 89" o:spid="_x0000_s1101" type="#_x0000_t202" style="position:absolute;left:3800;top:6460;width:590;height:852;visibility:visible;mso-wrap-style:square;v-text-anchor:top" o:gfxdata="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" filled="f" stroked="f">
                   <v:textbox inset="0,0,0,0">
                     <w:txbxContent>
                       <w:p>
@@ -6238,7 +5485,7 @@
                     </w:txbxContent>
                   </v:textbox>
                 </v:shape>
-                <v:shape id="Text Box 90" o:spid="_x0000_s1111" type="#_x0000_t202" style="position:absolute;left:3986;top:7823;width:216;height:111;visibility:visible;mso-wrap-style:square;v-text-anchor:top" o:gfxdata="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" filled="f" stroked="f">
+                <v:shape id="Text Box 90" o:spid="_x0000_s1102" type="#_x0000_t202" style="position:absolute;left:3986;top:7823;width:216;height:111;visibility:visible;mso-wrap-style:square;v-text-anchor:top" o:gfxdata="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" filled="f" stroked="f">
                   <v:textbox inset="0,0,0,0">
                     <w:txbxContent>
                       <w:p>
@@ -6261,7 +5508,7 @@
                     </w:txbxContent>
                   </v:textbox>
                 </v:shape>
-                <v:shape id="Text Box 91" o:spid="_x0000_s1112" type="#_x0000_t202" style="position:absolute;left:3581;top:4721;width:1000;height:401;visibility:visible;mso-wrap-style:square;v-text-anchor:top" o:gfxdata="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" filled="f" strokecolor="#404040" strokeweight=".14958mm">
+                <v:shape id="Text Box 91" o:spid="_x0000_s1103" type="#_x0000_t202" style="position:absolute;left:3581;top:4721;width:1000;height:401;visibility:visible;mso-wrap-style:square;v-text-anchor:top" o:gfxdata="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" filled="f" strokecolor="#404040" strokeweight=".14958mm">
                   <v:textbox inset="0,0,0,0">
                     <w:txbxContent>
                       <w:p>
@@ -6292,7 +5539,7 @@
                     </w:txbxContent>
                   </v:textbox>
                 </v:shape>
-                <v:shape id="Text Box 92" o:spid="_x0000_s1113" type="#_x0000_t202" style="position:absolute;left:4981;top:4000;width:1000;height:401;visibility:visible;mso-wrap-style:square;v-text-anchor:top" o:gfxdata="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" filled="f" strokecolor="#404040" strokeweight=".14958mm">
+                <v:shape id="Text Box 92" o:spid="_x0000_s1104" type="#_x0000_t202" style="position:absolute;left:4981;top:4000;width:1000;height:401;visibility:visible;mso-wrap-style:square;v-text-anchor:top" o:gfxdata="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" filled="f" strokecolor="#404040" strokeweight=".14958mm">
                   <v:textbox inset="0,0,0,0">
                     <w:txbxContent>
                       <w:p>
@@ -6323,7 +5570,7 @@
                     </w:txbxContent>
                   </v:textbox>
                 </v:shape>
-                <v:shape id="Text Box 93" o:spid="_x0000_s1114" type="#_x0000_t202" style="position:absolute;left:3581;top:4000;width:1000;height:401;visibility:visible;mso-wrap-style:square;v-text-anchor:top" o:gfxdata="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" filled="f" strokecolor="#404040" strokeweight=".14958mm">
+                <v:shape id="Text Box 93" o:spid="_x0000_s1105" type="#_x0000_t202" style="position:absolute;left:3581;top:4000;width:1000;height:401;visibility:visible;mso-wrap-style:square;v-text-anchor:top" o:gfxdata="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" filled="f" strokecolor="#404040" strokeweight=".14958mm">
                   <v:textbox inset="0,0,0,0">
                     <w:txbxContent>
                       <w:p>
@@ -6354,7 +5601,7 @@
                     </w:txbxContent>
                   </v:textbox>
                 </v:shape>
-                <v:shape id="Text Box 94" o:spid="_x0000_s1115" type="#_x0000_t202" style="position:absolute;left:2181;top:4000;width:1000;height:401;visibility:visible;mso-wrap-style:square;v-text-anchor:top" o:gfxdata="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" filled="f" strokecolor="#404040" strokeweight=".14958mm">
+                <v:shape id="Text Box 94" o:spid="_x0000_s1106" type="#_x0000_t202" style="position:absolute;left:2181;top:4000;width:1000;height:401;visibility:visible;mso-wrap-style:square;v-text-anchor:top" o:gfxdata="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" filled="f" strokecolor="#404040" strokeweight=".14958mm">
                   <v:textbox inset="0,0,0,0">
                     <w:txbxContent>
                       <w:p>
@@ -6385,7 +5632,7 @@
                     </w:txbxContent>
                   </v:textbox>
                 </v:shape>
-                <v:shape id="Text Box 95" o:spid="_x0000_s1116" type="#_x0000_t202" style="position:absolute;left:3581;top:1719;width:1000;height:401;visibility:visible;mso-wrap-style:square;v-text-anchor:top" o:gfxdata="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" filled="f" strokecolor="#404040" strokeweight=".14958mm">
+                <v:shape id="Text Box 95" o:spid="_x0000_s1107" type="#_x0000_t202" style="position:absolute;left:3581;top:1719;width:1000;height:401;visibility:visible;mso-wrap-style:square;v-text-anchor:top" o:gfxdata="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" filled="f" strokecolor="#404040" strokeweight=".14958mm">
                   <v:textbox inset="0,0,0,0">
                     <w:txbxContent>
                       <w:p>
@@ -6422,19 +5669,11 @@
           </mc:Fallback>
         </mc:AlternateContent>
       </w:r>
-      <w:proofErr w:type="spellStart"/>
       <w:r>
         <w:rPr>
           <w:sz w:val="24"/>
         </w:rPr>
-        <w:t>GameFlow</w:t>
-      </w:r>
-      <w:proofErr w:type="spellEnd"/>
-      <w:r>
-        <w:rPr>
-          <w:sz w:val="24"/>
-        </w:rPr>
-        <w:t>/Game Layout</w:t>
+        <w:t>GameFlow/Game Layout</w:t>
       </w:r>
       <w:r>
         <w:rPr>
@@ -6469,35 +5708,7 @@
         <w:rPr>
           <w:sz w:val="24"/>
         </w:rPr>
-        <w:t xml:space="preserve">Character </w:t>
-      </w:r>
-      <w:proofErr w:type="gramStart"/>
-      <w:r>
-        <w:rPr>
-          <w:sz w:val="24"/>
-        </w:rPr>
-        <w:t>Game :</w:t>
-      </w:r>
-      <w:proofErr w:type="gramEnd"/>
-      <w:r>
-        <w:rPr>
-          <w:sz w:val="24"/>
-        </w:rPr>
-        <w:t xml:space="preserve"> </w:t>
-      </w:r>
-      <w:proofErr w:type="spellStart"/>
-      <w:r>
-        <w:rPr>
-          <w:sz w:val="24"/>
-        </w:rPr>
-        <w:t>Menjelaskan</w:t>
-      </w:r>
-      <w:proofErr w:type="spellEnd"/>
-      <w:r>
-        <w:rPr>
-          <w:sz w:val="24"/>
-        </w:rPr>
-        <w:t xml:space="preserve"> Player, Enemies, NPC, Weapon.</w:t>
+        <w:t>Character Game : Menjelaskan Player, Enemies, NPC, Weapon.</w:t>
       </w:r>
     </w:p>
     <w:p>
@@ -6540,7 +5751,7 @@
           <w:lang w:bidi="ar-SA"/>
         </w:rPr>
         <w:drawing>
-          <wp:inline distT="0" distB="0" distL="0" distR="0">
+          <wp:inline distT="0" distB="0" distL="0" distR="0" wp14:anchorId="4BFE55A3" wp14:editId="77281BFD">
             <wp:extent cx="457200" cy="767080"/>
             <wp:effectExtent l="0" t="0" r="0" b="0"/>
             <wp:docPr id="134" name="Picture 134" descr="C:\Github\Petualangan-Josua-Using-Unity\Assets\Images\Player\Idle (1).png"/>
@@ -6557,7 +5768,7 @@
                     </pic:cNvPicPr>
                   </pic:nvPicPr>
                   <pic:blipFill>
-                    <a:blip r:embed="rId61" cstate="print">
+                    <a:blip r:embed="rId53" cstate="print">
                       <a:extLst>
                         <a:ext uri="{28A0092B-C50C-407E-A947-70E740481C1C}">
                           <a14:useLocalDpi xmlns:a14="http://schemas.microsoft.com/office/drawing/2010/main" val="0"/>
@@ -6620,7 +5831,7 @@
           <w:lang w:bidi="ar-SA"/>
         </w:rPr>
         <w:drawing>
-          <wp:inline distT="0" distB="0" distL="0" distR="0">
+          <wp:inline distT="0" distB="0" distL="0" distR="0" wp14:anchorId="58C6A794" wp14:editId="5817BD8B">
             <wp:extent cx="393700" cy="276225"/>
             <wp:effectExtent l="0" t="0" r="6350" b="9525"/>
             <wp:docPr id="136" name="Picture 136" descr="C:\Github\Petualangan-Josua-Using-Unity\Assets\Images\spike.png"/>
@@ -6637,7 +5848,7 @@
                     </pic:cNvPicPr>
                   </pic:nvPicPr>
                   <pic:blipFill>
-                    <a:blip r:embed="rId62" cstate="print">
+                    <a:blip r:embed="rId54" cstate="print">
                       <a:extLst>
                         <a:ext uri="{28A0092B-C50C-407E-A947-70E740481C1C}">
                           <a14:useLocalDpi xmlns:a14="http://schemas.microsoft.com/office/drawing/2010/main" val="0"/>
@@ -6702,7 +5913,7 @@
           <w:lang w:bidi="ar-SA"/>
         </w:rPr>
         <w:drawing>
-          <wp:inline distT="0" distB="0" distL="0" distR="0">
+          <wp:inline distT="0" distB="0" distL="0" distR="0" wp14:anchorId="21CF631A" wp14:editId="2C199B9D">
             <wp:extent cx="574158" cy="574158"/>
             <wp:effectExtent l="0" t="0" r="0" b="0"/>
             <wp:docPr id="135" name="Picture 135" descr="C:\Github\Petualangan-Josua-Using-Unity\Assets\Images\Enemies\frame-1.png"/>
@@ -6719,7 +5930,7 @@
                     </pic:cNvPicPr>
                   </pic:nvPicPr>
                   <pic:blipFill>
-                    <a:blip r:embed="rId63" cstate="print">
+                    <a:blip r:embed="rId55" cstate="print">
                       <a:extLst>
                         <a:ext uri="{28A0092B-C50C-407E-A947-70E740481C1C}">
                           <a14:useLocalDpi xmlns:a14="http://schemas.microsoft.com/office/drawing/2010/main" val="0"/>
@@ -6773,14 +5984,9 @@
         </w:tabs>
         <w:ind w:hanging="427"/>
       </w:pPr>
-      <w:proofErr w:type="spellStart"/>
       <w:r>
         <w:lastRenderedPageBreak/>
-        <w:t>GamePlay</w:t>
-      </w:r>
-      <w:proofErr w:type="spellEnd"/>
-      <w:r>
-        <w:t xml:space="preserve"> &amp; Mechanic</w:t>
+        <w:t>GamePlay &amp; Mechanic</w:t>
       </w:r>
     </w:p>
     <w:p>
@@ -6798,33 +6004,11 @@
           <w:sz w:val="24"/>
         </w:rPr>
       </w:pPr>
-      <w:proofErr w:type="spellStart"/>
       <w:r>
         <w:rPr>
           <w:sz w:val="24"/>
         </w:rPr>
-        <w:t>Kondisi</w:t>
-      </w:r>
-      <w:proofErr w:type="spellEnd"/>
-      <w:r>
-        <w:rPr>
-          <w:sz w:val="24"/>
-        </w:rPr>
-        <w:t xml:space="preserve"> </w:t>
-      </w:r>
-      <w:proofErr w:type="spellStart"/>
-      <w:r>
-        <w:rPr>
-          <w:sz w:val="24"/>
-        </w:rPr>
-        <w:t>Menang</w:t>
-      </w:r>
-      <w:proofErr w:type="spellEnd"/>
-      <w:r>
-        <w:rPr>
-          <w:sz w:val="24"/>
-        </w:rPr>
-        <w:t xml:space="preserve"> /</w:t>
+        <w:t>Kondisi Menang /</w:t>
       </w:r>
       <w:r>
         <w:rPr>
@@ -6833,14 +6017,12 @@
         </w:rPr>
         <w:t xml:space="preserve"> </w:t>
       </w:r>
-      <w:proofErr w:type="spellStart"/>
       <w:r>
         <w:rPr>
           <w:sz w:val="24"/>
         </w:rPr>
         <w:t>Kalah</w:t>
       </w:r>
-      <w:proofErr w:type="spellEnd"/>
     </w:p>
     <w:p>
       <w:pPr>
@@ -6858,154 +6040,18 @@
           <w:sz w:val="24"/>
         </w:rPr>
       </w:pPr>
-      <w:proofErr w:type="spellStart"/>
       <w:r>
         <w:rPr>
           <w:sz w:val="24"/>
         </w:rPr>
-        <w:t>Kondisi</w:t>
-      </w:r>
-      <w:proofErr w:type="spellEnd"/>
+        <w:t xml:space="preserve">Kondisi Menang/Next Stage : Player berhasil </w:t>
+      </w:r>
       <w:r>
         <w:rPr>
           <w:sz w:val="24"/>
         </w:rPr>
-        <w:t xml:space="preserve"> </w:t>
-      </w:r>
-      <w:proofErr w:type="spellStart"/>
-      <w:r>
-        <w:rPr>
-          <w:sz w:val="24"/>
-        </w:rPr>
-        <w:t>Menang</w:t>
-      </w:r>
-      <w:proofErr w:type="spellEnd"/>
-      <w:r>
-        <w:rPr>
-          <w:sz w:val="24"/>
-        </w:rPr>
-        <w:t xml:space="preserve">/Next Stage : Player </w:t>
-      </w:r>
-      <w:proofErr w:type="spellStart"/>
-      <w:r>
-        <w:rPr>
-          <w:sz w:val="24"/>
-        </w:rPr>
-        <w:t>berhasil</w:t>
-      </w:r>
-      <w:proofErr w:type="spellEnd"/>
-      <w:r>
-        <w:rPr>
-          <w:sz w:val="24"/>
-        </w:rPr>
-        <w:t xml:space="preserve"> </w:t>
-      </w:r>
-      <w:proofErr w:type="spellStart"/>
-      <w:r>
-        <w:rPr>
-          <w:sz w:val="24"/>
-        </w:rPr>
-        <w:t>menuju</w:t>
-      </w:r>
-      <w:proofErr w:type="spellEnd"/>
-      <w:r>
-        <w:rPr>
-          <w:sz w:val="24"/>
-        </w:rPr>
-        <w:t xml:space="preserve"> </w:t>
-      </w:r>
-      <w:proofErr w:type="spellStart"/>
-      <w:r>
-        <w:rPr>
-          <w:sz w:val="24"/>
-        </w:rPr>
-        <w:t>ujung</w:t>
-      </w:r>
-      <w:proofErr w:type="spellEnd"/>
-      <w:r>
-        <w:rPr>
-          <w:sz w:val="24"/>
-        </w:rPr>
-        <w:t xml:space="preserve"> stage </w:t>
-      </w:r>
-      <w:proofErr w:type="spellStart"/>
-      <w:r>
-        <w:rPr>
-          <w:sz w:val="24"/>
-        </w:rPr>
-        <w:t>dan</w:t>
-      </w:r>
-      <w:proofErr w:type="spellEnd"/>
-      <w:r>
-        <w:rPr>
-          <w:sz w:val="24"/>
-        </w:rPr>
-        <w:t xml:space="preserve"> </w:t>
-      </w:r>
-      <w:proofErr w:type="spellStart"/>
-      <w:r>
-        <w:rPr>
-          <w:sz w:val="24"/>
-        </w:rPr>
-        <w:t>menemukan</w:t>
-      </w:r>
-      <w:proofErr w:type="spellEnd"/>
-      <w:r>
-        <w:rPr>
-          <w:sz w:val="24"/>
-        </w:rPr>
-        <w:t xml:space="preserve"> </w:t>
-      </w:r>
-      <w:proofErr w:type="spellStart"/>
-      <w:r>
-        <w:rPr>
-          <w:sz w:val="24"/>
-        </w:rPr>
-        <w:t>papan</w:t>
-      </w:r>
-      <w:proofErr w:type="spellEnd"/>
-      <w:r>
-        <w:rPr>
-          <w:sz w:val="24"/>
-        </w:rPr>
-        <w:t xml:space="preserve"> </w:t>
-      </w:r>
-      <w:proofErr w:type="spellStart"/>
-      <w:r>
-        <w:rPr>
-          <w:sz w:val="24"/>
-        </w:rPr>
-        <w:t>untuk</w:t>
-      </w:r>
-      <w:proofErr w:type="spellEnd"/>
-      <w:r>
-        <w:rPr>
-          <w:sz w:val="24"/>
-        </w:rPr>
-        <w:t xml:space="preserve"> </w:t>
-      </w:r>
-      <w:proofErr w:type="spellStart"/>
-      <w:r>
-        <w:rPr>
-          <w:sz w:val="24"/>
-        </w:rPr>
-        <w:t>masuk</w:t>
-      </w:r>
-      <w:proofErr w:type="spellEnd"/>
-      <w:r>
-        <w:rPr>
-          <w:sz w:val="24"/>
-        </w:rPr>
-        <w:t xml:space="preserve"> level </w:t>
-      </w:r>
-      <w:proofErr w:type="spellStart"/>
-      <w:r>
-        <w:rPr>
-          <w:sz w:val="24"/>
-        </w:rPr>
-        <w:t>selanjutnya</w:t>
-      </w:r>
-      <w:proofErr w:type="spellEnd"/>
+        <w:t>menuju ujung stage dan menemukan papan untuk masuk level selanjutnya</w:t>
+      </w:r>
     </w:p>
     <w:p>
       <w:pPr>
@@ -7021,92 +6067,12 @@
           <w:sz w:val="24"/>
         </w:rPr>
       </w:pPr>
-      <w:proofErr w:type="spellStart"/>
       <w:r>
         <w:rPr>
           <w:sz w:val="24"/>
         </w:rPr>
-        <w:t>Kondisi</w:t>
-      </w:r>
-      <w:proofErr w:type="spellEnd"/>
-      <w:r>
-        <w:rPr>
-          <w:sz w:val="24"/>
-        </w:rPr>
-        <w:t xml:space="preserve"> </w:t>
-      </w:r>
-      <w:proofErr w:type="spellStart"/>
-      <w:proofErr w:type="gramStart"/>
-      <w:r>
-        <w:rPr>
-          <w:sz w:val="24"/>
-        </w:rPr>
-        <w:t>Kalah</w:t>
-      </w:r>
-      <w:proofErr w:type="spellEnd"/>
-      <w:r>
-        <w:rPr>
-          <w:sz w:val="24"/>
-        </w:rPr>
-        <w:t xml:space="preserve"> :</w:t>
-      </w:r>
-      <w:proofErr w:type="gramEnd"/>
-      <w:r>
-        <w:rPr>
-          <w:sz w:val="24"/>
-        </w:rPr>
-        <w:t xml:space="preserve"> </w:t>
-      </w:r>
-      <w:proofErr w:type="spellStart"/>
-      <w:r>
-        <w:rPr>
-          <w:sz w:val="24"/>
-        </w:rPr>
-        <w:t>Jika</w:t>
-      </w:r>
-      <w:proofErr w:type="spellEnd"/>
-      <w:r>
-        <w:rPr>
-          <w:sz w:val="24"/>
-        </w:rPr>
-        <w:t xml:space="preserve"> player </w:t>
-      </w:r>
-      <w:proofErr w:type="spellStart"/>
-      <w:r>
-        <w:rPr>
-          <w:sz w:val="24"/>
-        </w:rPr>
-        <w:t>kehabisan</w:t>
-      </w:r>
-      <w:proofErr w:type="spellEnd"/>
-      <w:r>
-        <w:rPr>
-          <w:sz w:val="24"/>
-        </w:rPr>
-        <w:t xml:space="preserve"> heart/live yang </w:t>
-      </w:r>
-      <w:proofErr w:type="spellStart"/>
-      <w:r>
-        <w:rPr>
-          <w:sz w:val="24"/>
-        </w:rPr>
-        <w:t>disebabkan</w:t>
-      </w:r>
-      <w:proofErr w:type="spellEnd"/>
-      <w:r>
-        <w:rPr>
-          <w:sz w:val="24"/>
-        </w:rPr>
-        <w:t xml:space="preserve"> </w:t>
-      </w:r>
-      <w:proofErr w:type="spellStart"/>
-      <w:r>
-        <w:rPr>
-          <w:sz w:val="24"/>
-        </w:rPr>
-        <w:t>oleh</w:t>
-      </w:r>
-      <w:proofErr w:type="spellEnd"/>
+        <w:t>Kondisi Kalah : Jika player kehabisan heart/live yang disebabkan oleh</w:t>
+      </w:r>
       <w:r>
         <w:rPr>
           <w:spacing w:val="-6"/>
@@ -7136,14 +6102,12 @@
           <w:sz w:val="24"/>
         </w:rPr>
       </w:pPr>
-      <w:proofErr w:type="spellStart"/>
       <w:r>
         <w:rPr>
           <w:sz w:val="24"/>
         </w:rPr>
         <w:t>Pergerakan</w:t>
       </w:r>
-      <w:proofErr w:type="spellEnd"/>
     </w:p>
     <w:p>
       <w:pPr>
@@ -7151,59 +6115,9 @@
         <w:spacing w:before="139" w:line="360" w:lineRule="auto"/>
         <w:ind w:left="808" w:right="3444" w:firstLine="12"/>
       </w:pPr>
-      <w:proofErr w:type="spellStart"/>
-      <w:r>
-        <w:t>Pengendali</w:t>
-      </w:r>
-      <w:proofErr w:type="spellEnd"/>
-      <w:r>
-        <w:t xml:space="preserve"> (control) yang </w:t>
-      </w:r>
-      <w:proofErr w:type="spellStart"/>
-      <w:r>
-        <w:t>mudah</w:t>
-      </w:r>
-      <w:proofErr w:type="spellEnd"/>
-      <w:r>
-        <w:t xml:space="preserve"> </w:t>
-      </w:r>
-      <w:proofErr w:type="spellStart"/>
-      <w:r>
-        <w:t>digunakan</w:t>
-      </w:r>
-      <w:proofErr w:type="spellEnd"/>
-      <w:r>
-        <w:t xml:space="preserve"> </w:t>
-      </w:r>
-      <w:proofErr w:type="spellStart"/>
-      <w:r>
-        <w:t>dan</w:t>
-      </w:r>
-      <w:proofErr w:type="spellEnd"/>
-      <w:r>
-        <w:t xml:space="preserve"> </w:t>
-      </w:r>
-      <w:proofErr w:type="spellStart"/>
-      <w:r>
-        <w:t>dipahami</w:t>
-      </w:r>
-      <w:proofErr w:type="spellEnd"/>
-      <w:r>
-        <w:t xml:space="preserve">. </w:t>
-      </w:r>
-      <w:proofErr w:type="spellStart"/>
-      <w:r>
-        <w:t>Kontrol</w:t>
-      </w:r>
-      <w:proofErr w:type="spellEnd"/>
-      <w:r>
-        <w:t xml:space="preserve"> </w:t>
-      </w:r>
-      <w:proofErr w:type="gramStart"/>
-      <w:r>
-        <w:t>Player :</w:t>
-      </w:r>
-      <w:proofErr w:type="gramEnd"/>
+      <w:r>
+        <w:t>Pengendali (control) yang mudah digunakan dan dipahami. Kontrol Player :</w:t>
+      </w:r>
     </w:p>
     <w:p>
       <w:pPr>
@@ -7224,84 +6138,12 @@
         </w:rPr>
         <w:t xml:space="preserve"> </w:t>
       </w:r>
-      <w:proofErr w:type="spellStart"/>
       <w:r>
         <w:rPr>
           <w:w w:val="110"/>
         </w:rPr>
-        <w:t>Arah</w:t>
-      </w:r>
-      <w:proofErr w:type="spellEnd"/>
-      <w:r>
-        <w:rPr>
-          <w:w w:val="110"/>
-        </w:rPr>
-        <w:t xml:space="preserve"> </w:t>
-      </w:r>
-      <w:proofErr w:type="spellStart"/>
-      <w:r>
-        <w:rPr>
-          <w:w w:val="110"/>
-        </w:rPr>
-        <w:t>panah</w:t>
-      </w:r>
-      <w:proofErr w:type="spellEnd"/>
-      <w:r>
-        <w:rPr>
-          <w:w w:val="110"/>
-        </w:rPr>
-        <w:t xml:space="preserve"> </w:t>
-      </w:r>
-      <w:proofErr w:type="spellStart"/>
-      <w:r>
-        <w:rPr>
-          <w:w w:val="110"/>
-        </w:rPr>
-        <w:t>Kanan</w:t>
-      </w:r>
-      <w:proofErr w:type="spellEnd"/>
-      <w:r>
-        <w:rPr>
-          <w:w w:val="110"/>
-        </w:rPr>
-        <w:t xml:space="preserve"> = Player </w:t>
-      </w:r>
-      <w:proofErr w:type="spellStart"/>
-      <w:r>
-        <w:rPr>
-          <w:w w:val="110"/>
-        </w:rPr>
-        <w:t>Maju</w:t>
-      </w:r>
-      <w:proofErr w:type="spellEnd"/>
-      <w:r>
-        <w:rPr>
-          <w:w w:val="110"/>
-        </w:rPr>
-        <w:t xml:space="preserve"> </w:t>
-      </w:r>
-      <w:proofErr w:type="spellStart"/>
-      <w:r>
-        <w:rPr>
-          <w:w w:val="110"/>
-        </w:rPr>
-        <w:t>ke</w:t>
-      </w:r>
-      <w:proofErr w:type="spellEnd"/>
-      <w:r>
-        <w:rPr>
-          <w:w w:val="110"/>
-        </w:rPr>
-        <w:t xml:space="preserve"> </w:t>
-      </w:r>
-      <w:proofErr w:type="spellStart"/>
-      <w:r>
-        <w:rPr>
-          <w:w w:val="110"/>
-        </w:rPr>
-        <w:t>depan</w:t>
-      </w:r>
-      <w:proofErr w:type="spellEnd"/>
+        <w:t>Arah panah Kanan = Player Maju ke depan</w:t>
+      </w:r>
     </w:p>
     <w:p>
       <w:pPr>
@@ -7310,69 +6152,8 @@
         <w:ind w:left="808" w:right="4372"/>
       </w:pPr>
       <w:r>
-        <w:t xml:space="preserve"> </w:t>
-      </w:r>
-      <w:proofErr w:type="spellStart"/>
-      <w:r>
-        <w:t>Arah</w:t>
-      </w:r>
-      <w:proofErr w:type="spellEnd"/>
-      <w:r>
-        <w:t xml:space="preserve"> </w:t>
-      </w:r>
-      <w:proofErr w:type="spellStart"/>
-      <w:r>
-        <w:t>panah</w:t>
-      </w:r>
-      <w:proofErr w:type="spellEnd"/>
-      <w:r>
-        <w:t xml:space="preserve"> Kiri = Player </w:t>
-      </w:r>
-      <w:proofErr w:type="spellStart"/>
-      <w:r>
-        <w:t>Mundur</w:t>
-      </w:r>
-      <w:proofErr w:type="spellEnd"/>
-      <w:r>
-        <w:t>/</w:t>
-      </w:r>
-      <w:proofErr w:type="spellStart"/>
-      <w:r>
-        <w:t>Kebelakang</w:t>
-      </w:r>
-      <w:proofErr w:type="spellEnd"/>
-      <w:r>
-        <w:t xml:space="preserve"> </w:t>
-      </w:r>
-      <w:proofErr w:type="spellStart"/>
-      <w:r>
-        <w:t>Arah</w:t>
-      </w:r>
-      <w:proofErr w:type="spellEnd"/>
-      <w:r>
-        <w:t xml:space="preserve"> </w:t>
-      </w:r>
-      <w:proofErr w:type="spellStart"/>
-      <w:r>
-        <w:t>panah</w:t>
-      </w:r>
-      <w:proofErr w:type="spellEnd"/>
-      <w:r>
-        <w:t xml:space="preserve"> </w:t>
-      </w:r>
-      <w:proofErr w:type="spellStart"/>
-      <w:r>
-        <w:t>atas</w:t>
-      </w:r>
-      <w:proofErr w:type="spellEnd"/>
-      <w:r>
-        <w:t xml:space="preserve"> = Player </w:t>
-      </w:r>
-      <w:proofErr w:type="spellStart"/>
-      <w:r>
-        <w:t>Melompat</w:t>
-      </w:r>
-      <w:proofErr w:type="spellEnd"/>
+        <w:t> Arah panah Kiri = Player Mundur/Kebelakang Arah panah atas = Player Melompat</w:t>
+      </w:r>
     </w:p>
     <w:p>
       <w:pPr>
@@ -7380,61 +6161,8 @@
         <w:spacing w:line="360" w:lineRule="auto"/>
         <w:ind w:left="808" w:right="5574"/>
       </w:pPr>
-      <w:proofErr w:type="spellStart"/>
-      <w:r>
-        <w:t>Arah</w:t>
-      </w:r>
-      <w:proofErr w:type="spellEnd"/>
-      <w:r>
-        <w:t xml:space="preserve"> </w:t>
-      </w:r>
-      <w:proofErr w:type="spellStart"/>
-      <w:r>
-        <w:t>panah</w:t>
-      </w:r>
-      <w:proofErr w:type="spellEnd"/>
-      <w:r>
-        <w:t xml:space="preserve"> </w:t>
-      </w:r>
-      <w:proofErr w:type="spellStart"/>
-      <w:r>
-        <w:t>ke</w:t>
-      </w:r>
-      <w:proofErr w:type="spellEnd"/>
-      <w:r>
-        <w:t xml:space="preserve"> </w:t>
-      </w:r>
-      <w:proofErr w:type="spellStart"/>
-      <w:r>
-        <w:t>bawah</w:t>
-      </w:r>
-      <w:proofErr w:type="spellEnd"/>
-      <w:r>
-        <w:t xml:space="preserve"> = </w:t>
-      </w:r>
-      <w:proofErr w:type="spellStart"/>
-      <w:r>
-        <w:t>Defence</w:t>
-      </w:r>
-      <w:proofErr w:type="spellEnd"/>
-      <w:r>
-        <w:t xml:space="preserve"> Space Bar = </w:t>
-      </w:r>
-      <w:proofErr w:type="spellStart"/>
-      <w:r>
-        <w:t>Menembang</w:t>
-      </w:r>
-      <w:proofErr w:type="spellEnd"/>
-      <w:r>
-        <w:t>/</w:t>
-      </w:r>
-      <w:proofErr w:type="spellStart"/>
-      <w:r>
-        <w:t>menyerang</w:t>
-      </w:r>
-      <w:proofErr w:type="spellEnd"/>
-      <w:r>
-        <w:t xml:space="preserve"> Esc = Pause game</w:t>
+      <w:r>
+        <w:t>Arah panah ke bawah = Defence Space Bar = Menembang/menyerang Esc = Pause game</w:t>
       </w:r>
     </w:p>
     <w:p>
@@ -7505,7 +6233,7 @@
           <w:lang w:bidi="ar-SA"/>
         </w:rPr>
         <w:drawing>
-          <wp:inline distT="0" distB="0" distL="0" distR="0">
+          <wp:inline distT="0" distB="0" distL="0" distR="0" wp14:anchorId="6D738E3B" wp14:editId="0524501E">
             <wp:extent cx="364490" cy="314960"/>
             <wp:effectExtent l="0" t="0" r="0" b="0"/>
             <wp:docPr id="15" name="image33.png"/>
@@ -7522,7 +6250,7 @@
                     </pic:cNvPicPr>
                   </pic:nvPicPr>
                   <pic:blipFill>
-                    <a:blip r:embed="rId64" cstate="print"/>
+                    <a:blip r:embed="rId56" cstate="print"/>
                     <a:stretch>
                       <a:fillRect/>
                     </a:stretch>
@@ -7576,19 +6304,11 @@
           <w:sz w:val="24"/>
         </w:rPr>
       </w:pPr>
-      <w:proofErr w:type="spellStart"/>
       <w:r>
         <w:rPr>
           <w:sz w:val="24"/>
         </w:rPr>
-        <w:t>Behaviour</w:t>
-      </w:r>
-      <w:proofErr w:type="spellEnd"/>
-      <w:r>
-        <w:rPr>
-          <w:sz w:val="24"/>
-        </w:rPr>
-        <w:t xml:space="preserve"> : FSM (Finite State</w:t>
+        <w:t>Behaviour : FSM (Finite State</w:t>
       </w:r>
       <w:r>
         <w:rPr>
@@ -7619,128 +6339,9 @@
         <w:spacing w:before="1" w:line="259" w:lineRule="auto"/>
         <w:ind w:left="820" w:right="1076"/>
       </w:pPr>
-      <w:proofErr w:type="spellStart"/>
-      <w:r>
-        <w:t>Untuk</w:t>
-      </w:r>
-      <w:proofErr w:type="spellEnd"/>
-      <w:r>
-        <w:t xml:space="preserve"> </w:t>
-      </w:r>
-      <w:proofErr w:type="spellStart"/>
-      <w:r>
-        <w:t>mengetahui</w:t>
-      </w:r>
-      <w:proofErr w:type="spellEnd"/>
-      <w:r>
-        <w:t xml:space="preserve"> behavior </w:t>
-      </w:r>
-      <w:proofErr w:type="spellStart"/>
-      <w:r>
-        <w:t>apa</w:t>
-      </w:r>
-      <w:proofErr w:type="spellEnd"/>
-      <w:r>
-        <w:t xml:space="preserve"> </w:t>
-      </w:r>
-      <w:proofErr w:type="spellStart"/>
-      <w:r>
-        <w:t>saja</w:t>
-      </w:r>
-      <w:proofErr w:type="spellEnd"/>
-      <w:r>
-        <w:t xml:space="preserve"> yang </w:t>
-      </w:r>
-      <w:proofErr w:type="spellStart"/>
-      <w:r>
-        <w:t>dimiliki</w:t>
-      </w:r>
-      <w:proofErr w:type="spellEnd"/>
-      <w:r>
-        <w:t xml:space="preserve"> </w:t>
-      </w:r>
-      <w:proofErr w:type="spellStart"/>
-      <w:r>
-        <w:t>oleh</w:t>
-      </w:r>
-      <w:proofErr w:type="spellEnd"/>
-      <w:r>
-        <w:t xml:space="preserve"> </w:t>
-      </w:r>
-      <w:proofErr w:type="spellStart"/>
-      <w:r>
-        <w:t>setiap</w:t>
-      </w:r>
-      <w:proofErr w:type="spellEnd"/>
-      <w:r>
-        <w:t xml:space="preserve"> </w:t>
-      </w:r>
-      <w:proofErr w:type="spellStart"/>
-      <w:r>
-        <w:t>karakter</w:t>
-      </w:r>
-      <w:proofErr w:type="spellEnd"/>
-      <w:r>
-        <w:t xml:space="preserve"> yang </w:t>
-      </w:r>
-      <w:proofErr w:type="spellStart"/>
-      <w:r>
-        <w:t>ada</w:t>
-      </w:r>
-      <w:proofErr w:type="spellEnd"/>
-      <w:r>
-        <w:t xml:space="preserve"> di game kami, </w:t>
-      </w:r>
-      <w:proofErr w:type="spellStart"/>
-      <w:r>
-        <w:t>adapun</w:t>
-      </w:r>
-      <w:proofErr w:type="spellEnd"/>
-      <w:r>
-        <w:t xml:space="preserve"> FSM yang kami </w:t>
-      </w:r>
-      <w:proofErr w:type="spellStart"/>
-      <w:r>
-        <w:t>buat</w:t>
-      </w:r>
-      <w:proofErr w:type="spellEnd"/>
-      <w:r>
-        <w:t xml:space="preserve"> </w:t>
-      </w:r>
-      <w:proofErr w:type="spellStart"/>
-      <w:r>
-        <w:t>untuk</w:t>
-      </w:r>
-      <w:proofErr w:type="spellEnd"/>
-      <w:r>
-        <w:t xml:space="preserve"> </w:t>
-      </w:r>
-      <w:proofErr w:type="spellStart"/>
-      <w:r>
-        <w:t>setiap</w:t>
-      </w:r>
-      <w:proofErr w:type="spellEnd"/>
-      <w:r>
-        <w:t xml:space="preserve"> </w:t>
-      </w:r>
-      <w:proofErr w:type="spellStart"/>
-      <w:r>
-        <w:t>karakternya</w:t>
-      </w:r>
-      <w:proofErr w:type="spellEnd"/>
-      <w:r>
-        <w:t xml:space="preserve">, </w:t>
-      </w:r>
-      <w:proofErr w:type="spellStart"/>
-      <w:proofErr w:type="gramStart"/>
-      <w:r>
-        <w:t>yaitu</w:t>
-      </w:r>
-      <w:proofErr w:type="spellEnd"/>
-      <w:r>
-        <w:t xml:space="preserve"> :</w:t>
-      </w:r>
-      <w:proofErr w:type="gramEnd"/>
+      <w:r>
+        <w:t>Untuk mengetahui behavior apa saja yang dimiliki oleh setiap karakter yang ada di game kami, adapun FSM yang kami buat untuk setiap karakternya, yaitu :</w:t>
+      </w:r>
     </w:p>
     <w:p>
       <w:pPr>
@@ -7779,7 +6380,7 @@
           <w:lang w:bidi="ar-SA"/>
         </w:rPr>
         <w:drawing>
-          <wp:anchor distT="0" distB="0" distL="0" distR="0" simplePos="0" relativeHeight="251655168" behindDoc="1" locked="0" layoutInCell="1" allowOverlap="1">
+          <wp:anchor distT="0" distB="0" distL="0" distR="0" simplePos="0" relativeHeight="251655168" behindDoc="1" locked="0" layoutInCell="1" allowOverlap="1" wp14:anchorId="5D224AEA" wp14:editId="07A0DFCF">
             <wp:simplePos x="0" y="0"/>
             <wp:positionH relativeFrom="page">
               <wp:posOffset>2164715</wp:posOffset>
@@ -7804,7 +6405,7 @@
                     </pic:cNvPicPr>
                   </pic:nvPicPr>
                   <pic:blipFill>
-                    <a:blip r:embed="rId65" cstate="print"/>
+                    <a:blip r:embed="rId57" cstate="print"/>
                     <a:stretch>
                       <a:fillRect/>
                     </a:stretch>
@@ -7893,28 +6494,12 @@
           <w:sz w:val="24"/>
         </w:rPr>
       </w:pPr>
-      <w:proofErr w:type="spellStart"/>
       <w:r>
         <w:rPr>
           <w:sz w:val="24"/>
         </w:rPr>
-        <w:t>Pembelian</w:t>
-      </w:r>
-      <w:proofErr w:type="spellEnd"/>
-      <w:r>
-        <w:rPr>
-          <w:sz w:val="24"/>
-        </w:rPr>
-        <w:t xml:space="preserve"> : Cara </w:t>
-      </w:r>
-      <w:proofErr w:type="spellStart"/>
-      <w:r>
-        <w:rPr>
-          <w:sz w:val="24"/>
-        </w:rPr>
-        <w:t>Kerja</w:t>
-      </w:r>
-      <w:proofErr w:type="spellEnd"/>
+        <w:t>Pembelian : Cara Kerja</w:t>
+      </w:r>
       <w:r>
         <w:rPr>
           <w:spacing w:val="-5"/>
@@ -7922,28 +6507,12 @@
         </w:rPr>
         <w:t xml:space="preserve"> </w:t>
       </w:r>
-      <w:proofErr w:type="spellStart"/>
       <w:r>
         <w:rPr>
           <w:sz w:val="24"/>
         </w:rPr>
-        <w:t>pembelian</w:t>
-      </w:r>
-      <w:proofErr w:type="spellEnd"/>
-      <w:r>
-        <w:rPr>
-          <w:sz w:val="24"/>
-        </w:rPr>
-        <w:t>/</w:t>
-      </w:r>
-      <w:proofErr w:type="spellStart"/>
-      <w:r>
-        <w:rPr>
-          <w:sz w:val="24"/>
-        </w:rPr>
-        <w:t>bisnis</w:t>
-      </w:r>
-      <w:proofErr w:type="spellEnd"/>
+        <w:t>pembelian/bisnis</w:t>
+      </w:r>
     </w:p>
     <w:p>
       <w:pPr>
@@ -7995,105 +6564,7 @@
         <w:ind w:left="383" w:right="1076"/>
       </w:pPr>
       <w:r>
-        <w:t xml:space="preserve">Story Game </w:t>
-      </w:r>
-      <w:proofErr w:type="spellStart"/>
-      <w:r>
-        <w:t>merupakan</w:t>
-      </w:r>
-      <w:proofErr w:type="spellEnd"/>
-      <w:r>
-        <w:t xml:space="preserve"> </w:t>
-      </w:r>
-      <w:proofErr w:type="spellStart"/>
-      <w:r>
-        <w:t>serangkaian</w:t>
-      </w:r>
-      <w:proofErr w:type="spellEnd"/>
-      <w:r>
-        <w:t xml:space="preserve"> </w:t>
-      </w:r>
-      <w:proofErr w:type="spellStart"/>
-      <w:r>
-        <w:t>kemungkinan</w:t>
-      </w:r>
-      <w:proofErr w:type="spellEnd"/>
-      <w:r>
-        <w:t xml:space="preserve"> yang </w:t>
-      </w:r>
-      <w:proofErr w:type="spellStart"/>
-      <w:r>
-        <w:t>terjadi</w:t>
-      </w:r>
-      <w:proofErr w:type="spellEnd"/>
-      <w:r>
-        <w:t xml:space="preserve"> yang </w:t>
-      </w:r>
-      <w:proofErr w:type="spellStart"/>
-      <w:r>
-        <w:t>jika</w:t>
-      </w:r>
-      <w:proofErr w:type="spellEnd"/>
-      <w:r>
-        <w:t xml:space="preserve"> </w:t>
-      </w:r>
-      <w:proofErr w:type="spellStart"/>
-      <w:r>
-        <w:t>disatukan</w:t>
-      </w:r>
-      <w:proofErr w:type="spellEnd"/>
-      <w:r>
-        <w:t xml:space="preserve"> </w:t>
-      </w:r>
-      <w:proofErr w:type="spellStart"/>
-      <w:proofErr w:type="gramStart"/>
-      <w:r>
-        <w:t>akan</w:t>
-      </w:r>
-      <w:proofErr w:type="spellEnd"/>
-      <w:proofErr w:type="gramEnd"/>
-      <w:r>
-        <w:t xml:space="preserve"> </w:t>
-      </w:r>
-      <w:proofErr w:type="spellStart"/>
-      <w:r>
-        <w:t>menjadi</w:t>
-      </w:r>
-      <w:proofErr w:type="spellEnd"/>
-      <w:r>
-        <w:t xml:space="preserve"> </w:t>
-      </w:r>
-      <w:proofErr w:type="spellStart"/>
-      <w:r>
-        <w:t>sebuah</w:t>
-      </w:r>
-      <w:proofErr w:type="spellEnd"/>
-      <w:r>
-        <w:t xml:space="preserve"> </w:t>
-      </w:r>
-      <w:proofErr w:type="spellStart"/>
-      <w:r>
-        <w:t>cerita</w:t>
-      </w:r>
-      <w:proofErr w:type="spellEnd"/>
-      <w:r>
-        <w:t xml:space="preserve"> (story) </w:t>
-      </w:r>
-      <w:proofErr w:type="spellStart"/>
-      <w:r>
-        <w:t>ketika</w:t>
-      </w:r>
-      <w:proofErr w:type="spellEnd"/>
-      <w:r>
-        <w:t xml:space="preserve"> </w:t>
-      </w:r>
-      <w:proofErr w:type="spellStart"/>
-      <w:r>
-        <w:t>dimainkan</w:t>
-      </w:r>
-      <w:proofErr w:type="spellEnd"/>
-      <w:r>
-        <w:t>.</w:t>
+        <w:t>Story Game merupakan serangkaian kemungkinan yang terjadi yang jika disatukan akan menjadi sebuah cerita (story) ketika dimainkan.</w:t>
       </w:r>
     </w:p>
     <w:p>
@@ -8116,133 +6587,7 @@
         <w:rPr>
           <w:sz w:val="24"/>
         </w:rPr>
-        <w:t xml:space="preserve">Story and </w:t>
-      </w:r>
-      <w:proofErr w:type="spellStart"/>
-      <w:r>
-        <w:rPr>
-          <w:sz w:val="24"/>
-        </w:rPr>
-        <w:t>Narative</w:t>
-      </w:r>
-      <w:proofErr w:type="spellEnd"/>
-      <w:r>
-        <w:rPr>
-          <w:sz w:val="24"/>
-        </w:rPr>
-        <w:t xml:space="preserve"> : Detail </w:t>
-      </w:r>
-      <w:proofErr w:type="spellStart"/>
-      <w:r>
-        <w:rPr>
-          <w:sz w:val="24"/>
-        </w:rPr>
-        <w:t>spesifik</w:t>
-      </w:r>
-      <w:proofErr w:type="spellEnd"/>
-      <w:r>
-        <w:rPr>
-          <w:sz w:val="24"/>
-        </w:rPr>
-        <w:t xml:space="preserve"> </w:t>
-      </w:r>
-      <w:proofErr w:type="spellStart"/>
-      <w:r>
-        <w:rPr>
-          <w:sz w:val="24"/>
-        </w:rPr>
-        <w:t>seperti</w:t>
-      </w:r>
-      <w:proofErr w:type="spellEnd"/>
-      <w:r>
-        <w:rPr>
-          <w:sz w:val="24"/>
-        </w:rPr>
-        <w:t xml:space="preserve"> script dialog </w:t>
-      </w:r>
-      <w:proofErr w:type="spellStart"/>
-      <w:r>
-        <w:rPr>
-          <w:sz w:val="24"/>
-        </w:rPr>
-        <w:t>dan</w:t>
-      </w:r>
-      <w:proofErr w:type="spellEnd"/>
-      <w:r>
-        <w:rPr>
-          <w:sz w:val="24"/>
-        </w:rPr>
-        <w:t xml:space="preserve"> cut scenes </w:t>
-      </w:r>
-      <w:proofErr w:type="spellStart"/>
-      <w:r>
-        <w:rPr>
-          <w:sz w:val="24"/>
-        </w:rPr>
-        <w:t>bisa</w:t>
-      </w:r>
-      <w:proofErr w:type="spellEnd"/>
-      <w:r>
-        <w:rPr>
-          <w:sz w:val="24"/>
-        </w:rPr>
-        <w:t xml:space="preserve"> </w:t>
-      </w:r>
-      <w:proofErr w:type="spellStart"/>
-      <w:r>
-        <w:rPr>
-          <w:sz w:val="24"/>
-        </w:rPr>
-        <w:t>dibuat</w:t>
-      </w:r>
-      <w:proofErr w:type="spellEnd"/>
-      <w:r>
-        <w:rPr>
-          <w:sz w:val="24"/>
-        </w:rPr>
-        <w:t xml:space="preserve"> </w:t>
-      </w:r>
-      <w:proofErr w:type="spellStart"/>
-      <w:r>
-        <w:rPr>
-          <w:sz w:val="24"/>
-        </w:rPr>
-        <w:t>dibentuk</w:t>
-      </w:r>
-      <w:proofErr w:type="spellEnd"/>
-      <w:r>
-        <w:rPr>
-          <w:sz w:val="24"/>
-        </w:rPr>
-        <w:t xml:space="preserve"> </w:t>
-      </w:r>
-      <w:proofErr w:type="spellStart"/>
-      <w:r>
-        <w:rPr>
-          <w:sz w:val="24"/>
-        </w:rPr>
-        <w:t>terpisah</w:t>
-      </w:r>
-      <w:proofErr w:type="spellEnd"/>
-      <w:r>
-        <w:rPr>
-          <w:sz w:val="24"/>
-        </w:rPr>
-        <w:t xml:space="preserve"> </w:t>
-      </w:r>
-      <w:proofErr w:type="spellStart"/>
-      <w:r>
-        <w:rPr>
-          <w:sz w:val="24"/>
-        </w:rPr>
-        <w:t>seperti</w:t>
-      </w:r>
-      <w:proofErr w:type="spellEnd"/>
-      <w:r>
-        <w:rPr>
-          <w:sz w:val="24"/>
-        </w:rPr>
-        <w:t xml:space="preserve"> Story</w:t>
+        <w:t>Story and Narative : Detail spesifik seperti script dialog dan cut scenes bisa dibuat dibentuk terpisah seperti Story</w:t>
       </w:r>
       <w:r>
         <w:rPr>
@@ -8278,105 +6623,7 @@
         <w:rPr>
           <w:sz w:val="24"/>
         </w:rPr>
-        <w:t xml:space="preserve">Game </w:t>
-      </w:r>
-      <w:proofErr w:type="gramStart"/>
-      <w:r>
-        <w:rPr>
-          <w:sz w:val="24"/>
-        </w:rPr>
-        <w:t>World :</w:t>
-      </w:r>
-      <w:proofErr w:type="gramEnd"/>
-      <w:r>
-        <w:rPr>
-          <w:sz w:val="24"/>
-        </w:rPr>
-        <w:t xml:space="preserve"> </w:t>
-      </w:r>
-      <w:proofErr w:type="spellStart"/>
-      <w:r>
-        <w:rPr>
-          <w:sz w:val="24"/>
-        </w:rPr>
-        <w:t>Deskripsi</w:t>
-      </w:r>
-      <w:proofErr w:type="spellEnd"/>
-      <w:r>
-        <w:rPr>
-          <w:sz w:val="24"/>
-        </w:rPr>
-        <w:t xml:space="preserve"> </w:t>
-      </w:r>
-      <w:proofErr w:type="spellStart"/>
-      <w:r>
-        <w:rPr>
-          <w:sz w:val="24"/>
-        </w:rPr>
-        <w:t>umum</w:t>
-      </w:r>
-      <w:proofErr w:type="spellEnd"/>
-      <w:r>
-        <w:rPr>
-          <w:sz w:val="24"/>
-        </w:rPr>
-        <w:t xml:space="preserve"> </w:t>
-      </w:r>
-      <w:proofErr w:type="spellStart"/>
-      <w:r>
-        <w:rPr>
-          <w:sz w:val="24"/>
-        </w:rPr>
-        <w:t>mengenai</w:t>
-      </w:r>
-      <w:proofErr w:type="spellEnd"/>
-      <w:r>
-        <w:rPr>
-          <w:sz w:val="24"/>
-        </w:rPr>
-        <w:t xml:space="preserve"> </w:t>
-      </w:r>
-      <w:proofErr w:type="spellStart"/>
-      <w:r>
-        <w:rPr>
-          <w:sz w:val="24"/>
-        </w:rPr>
-        <w:t>struktur</w:t>
-      </w:r>
-      <w:proofErr w:type="spellEnd"/>
-      <w:r>
-        <w:rPr>
-          <w:sz w:val="24"/>
-        </w:rPr>
-        <w:t xml:space="preserve"> </w:t>
-      </w:r>
-      <w:proofErr w:type="spellStart"/>
-      <w:r>
-        <w:rPr>
-          <w:sz w:val="24"/>
-        </w:rPr>
-        <w:t>dari</w:t>
-      </w:r>
-      <w:proofErr w:type="spellEnd"/>
-      <w:r>
-        <w:rPr>
-          <w:sz w:val="24"/>
-        </w:rPr>
-        <w:t xml:space="preserve"> </w:t>
-      </w:r>
-      <w:proofErr w:type="spellStart"/>
-      <w:r>
-        <w:rPr>
-          <w:sz w:val="24"/>
-        </w:rPr>
-        <w:t>dunia</w:t>
-      </w:r>
-      <w:proofErr w:type="spellEnd"/>
-      <w:r>
-        <w:rPr>
-          <w:sz w:val="24"/>
-        </w:rPr>
-        <w:t xml:space="preserve"> game,</w:t>
+        <w:t>Game World : Deskripsi umum mengenai struktur dari dunia game,</w:t>
       </w:r>
       <w:r>
         <w:rPr>
@@ -8412,100 +6659,8 @@
         <w:rPr>
           <w:sz w:val="24"/>
         </w:rPr>
-        <w:t xml:space="preserve">Character </w:t>
-      </w:r>
-      <w:proofErr w:type="gramStart"/>
-      <w:r>
-        <w:rPr>
-          <w:sz w:val="24"/>
-        </w:rPr>
-        <w:t>Profile :</w:t>
-      </w:r>
-      <w:proofErr w:type="gramEnd"/>
-      <w:r>
-        <w:rPr>
-          <w:sz w:val="24"/>
-        </w:rPr>
-        <w:t xml:space="preserve"> </w:t>
-      </w:r>
-      <w:proofErr w:type="spellStart"/>
-      <w:r>
-        <w:rPr>
-          <w:sz w:val="24"/>
-        </w:rPr>
-        <w:t>Cerita</w:t>
-      </w:r>
-      <w:proofErr w:type="spellEnd"/>
-      <w:r>
-        <w:rPr>
-          <w:sz w:val="24"/>
-        </w:rPr>
-        <w:t xml:space="preserve"> </w:t>
-      </w:r>
-      <w:proofErr w:type="spellStart"/>
-      <w:r>
-        <w:rPr>
-          <w:sz w:val="24"/>
-        </w:rPr>
-        <w:t>latar</w:t>
-      </w:r>
-      <w:proofErr w:type="spellEnd"/>
-      <w:r>
-        <w:rPr>
-          <w:sz w:val="24"/>
-        </w:rPr>
-        <w:t xml:space="preserve"> </w:t>
-      </w:r>
-      <w:proofErr w:type="spellStart"/>
-      <w:r>
-        <w:rPr>
-          <w:sz w:val="24"/>
-        </w:rPr>
-        <w:t>belakang</w:t>
-      </w:r>
-      <w:proofErr w:type="spellEnd"/>
-      <w:r>
-        <w:rPr>
-          <w:sz w:val="24"/>
-        </w:rPr>
-        <w:t xml:space="preserve"> </w:t>
-      </w:r>
-      <w:proofErr w:type="spellStart"/>
-      <w:r>
-        <w:rPr>
-          <w:sz w:val="24"/>
-        </w:rPr>
-        <w:t>karakter</w:t>
-      </w:r>
-      <w:proofErr w:type="spellEnd"/>
-      <w:r>
-        <w:rPr>
-          <w:sz w:val="24"/>
-        </w:rPr>
-        <w:t xml:space="preserve">, </w:t>
-      </w:r>
-      <w:proofErr w:type="spellStart"/>
-      <w:r>
-        <w:rPr>
-          <w:sz w:val="24"/>
-        </w:rPr>
-        <w:t>kepribadian</w:t>
-      </w:r>
-      <w:proofErr w:type="spellEnd"/>
-      <w:r>
-        <w:rPr>
-          <w:sz w:val="24"/>
-        </w:rPr>
-        <w:t xml:space="preserve"> </w:t>
-      </w:r>
-      <w:proofErr w:type="spellStart"/>
-      <w:r>
-        <w:rPr>
-          <w:sz w:val="24"/>
-        </w:rPr>
-        <w:t>dan</w:t>
-      </w:r>
-      <w:proofErr w:type="spellEnd"/>
+        <w:t>Character Profile : Cerita latar belakang karakter, kepribadian dan</w:t>
+      </w:r>
       <w:r>
         <w:rPr>
           <w:spacing w:val="-3"/>
@@ -8513,19 +6668,11 @@
         </w:rPr>
         <w:t xml:space="preserve"> </w:t>
       </w:r>
-      <w:proofErr w:type="spellStart"/>
       <w:r>
         <w:rPr>
           <w:sz w:val="24"/>
         </w:rPr>
-        <w:t>profil</w:t>
-      </w:r>
-      <w:proofErr w:type="spellEnd"/>
-      <w:r>
-        <w:rPr>
-          <w:sz w:val="24"/>
-        </w:rPr>
-        <w:t>.</w:t>
+        <w:t>profil.</w:t>
       </w:r>
     </w:p>
     <w:p>
@@ -8561,234 +6708,9 @@
         <w:spacing w:before="24" w:line="259" w:lineRule="auto"/>
         <w:ind w:left="527" w:right="963"/>
       </w:pPr>
-      <w:proofErr w:type="spellStart"/>
-      <w:r>
-        <w:t>Mendeskripsikan</w:t>
-      </w:r>
-      <w:proofErr w:type="spellEnd"/>
-      <w:r>
-        <w:t xml:space="preserve"> </w:t>
-      </w:r>
-      <w:proofErr w:type="spellStart"/>
-      <w:r>
-        <w:t>jumlah</w:t>
-      </w:r>
-      <w:proofErr w:type="spellEnd"/>
-      <w:r>
-        <w:t xml:space="preserve">, </w:t>
-      </w:r>
-      <w:proofErr w:type="spellStart"/>
-      <w:r>
-        <w:t>jenis</w:t>
-      </w:r>
-      <w:proofErr w:type="spellEnd"/>
-      <w:r>
-        <w:t xml:space="preserve">, </w:t>
-      </w:r>
-      <w:proofErr w:type="spellStart"/>
-      <w:r>
-        <w:t>dan</w:t>
-      </w:r>
-      <w:proofErr w:type="spellEnd"/>
-      <w:r>
-        <w:t xml:space="preserve"> </w:t>
-      </w:r>
-      <w:proofErr w:type="spellStart"/>
-      <w:r>
-        <w:t>objek</w:t>
-      </w:r>
-      <w:proofErr w:type="spellEnd"/>
-      <w:r>
-        <w:t xml:space="preserve"> yang </w:t>
-      </w:r>
-      <w:proofErr w:type="spellStart"/>
-      <w:r>
-        <w:t>berinteraksi</w:t>
-      </w:r>
-      <w:proofErr w:type="spellEnd"/>
-      <w:r>
-        <w:t xml:space="preserve"> </w:t>
-      </w:r>
-      <w:proofErr w:type="spellStart"/>
-      <w:r>
-        <w:t>dari</w:t>
-      </w:r>
-      <w:proofErr w:type="spellEnd"/>
-      <w:r>
-        <w:t xml:space="preserve"> </w:t>
-      </w:r>
-      <w:proofErr w:type="spellStart"/>
-      <w:r>
-        <w:t>setiap</w:t>
-      </w:r>
-      <w:proofErr w:type="spellEnd"/>
-      <w:r>
-        <w:t xml:space="preserve"> level. </w:t>
-      </w:r>
-      <w:proofErr w:type="spellStart"/>
-      <w:r>
-        <w:t>Setiap</w:t>
-      </w:r>
-      <w:proofErr w:type="spellEnd"/>
-      <w:r>
-        <w:t xml:space="preserve"> </w:t>
-      </w:r>
-      <w:proofErr w:type="spellStart"/>
-      <w:r>
-        <w:t>tingkat</w:t>
-      </w:r>
-      <w:proofErr w:type="spellEnd"/>
-      <w:r>
-        <w:t xml:space="preserve"> </w:t>
-      </w:r>
-      <w:proofErr w:type="spellStart"/>
-      <w:r>
-        <w:t>harus</w:t>
-      </w:r>
-      <w:proofErr w:type="spellEnd"/>
-      <w:r>
-        <w:t xml:space="preserve"> </w:t>
-      </w:r>
-      <w:proofErr w:type="spellStart"/>
-      <w:r>
-        <w:t>mencakup</w:t>
-      </w:r>
-      <w:proofErr w:type="spellEnd"/>
-      <w:r>
-        <w:t xml:space="preserve"> </w:t>
-      </w:r>
-      <w:proofErr w:type="spellStart"/>
-      <w:r>
-        <w:t>sinopsis</w:t>
-      </w:r>
-      <w:proofErr w:type="spellEnd"/>
-      <w:r>
-        <w:t xml:space="preserve">, </w:t>
-      </w:r>
-      <w:proofErr w:type="spellStart"/>
-      <w:r>
-        <w:t>bahan</w:t>
-      </w:r>
-      <w:proofErr w:type="spellEnd"/>
-      <w:r>
-        <w:t xml:space="preserve"> </w:t>
-      </w:r>
-      <w:proofErr w:type="spellStart"/>
-      <w:r>
-        <w:t>pengantar</w:t>
-      </w:r>
-      <w:proofErr w:type="spellEnd"/>
-      <w:r>
-        <w:t xml:space="preserve"> yang </w:t>
-      </w:r>
-      <w:proofErr w:type="spellStart"/>
-      <w:r>
-        <w:t>diperlukan</w:t>
-      </w:r>
-      <w:proofErr w:type="spellEnd"/>
-      <w:r>
-        <w:t xml:space="preserve"> (</w:t>
-      </w:r>
-      <w:proofErr w:type="spellStart"/>
-      <w:r>
-        <w:t>dan</w:t>
-      </w:r>
-      <w:proofErr w:type="spellEnd"/>
-      <w:r>
-        <w:t xml:space="preserve"> </w:t>
-      </w:r>
-      <w:proofErr w:type="spellStart"/>
-      <w:r>
-        <w:t>bagaimana</w:t>
-      </w:r>
-      <w:proofErr w:type="spellEnd"/>
-      <w:r>
-        <w:t xml:space="preserve"> </w:t>
-      </w:r>
-      <w:proofErr w:type="spellStart"/>
-      <w:r>
-        <w:t>hal</w:t>
-      </w:r>
-      <w:proofErr w:type="spellEnd"/>
-      <w:r>
-        <w:t xml:space="preserve"> </w:t>
-      </w:r>
-      <w:proofErr w:type="spellStart"/>
-      <w:r>
-        <w:t>itu</w:t>
-      </w:r>
-      <w:proofErr w:type="spellEnd"/>
-      <w:r>
-        <w:t xml:space="preserve"> </w:t>
-      </w:r>
-      <w:proofErr w:type="spellStart"/>
-      <w:r>
-        <w:t>disediakan</w:t>
-      </w:r>
-      <w:proofErr w:type="spellEnd"/>
-      <w:r>
-        <w:t xml:space="preserve">), </w:t>
-      </w:r>
-      <w:proofErr w:type="spellStart"/>
-      <w:proofErr w:type="gramStart"/>
-      <w:r>
-        <w:t>tujuan</w:t>
-      </w:r>
-      <w:proofErr w:type="spellEnd"/>
-      <w:r>
-        <w:t xml:space="preserve"> ,</w:t>
-      </w:r>
-      <w:proofErr w:type="gramEnd"/>
-      <w:r>
-        <w:t xml:space="preserve"> </w:t>
-      </w:r>
-      <w:proofErr w:type="spellStart"/>
-      <w:r>
-        <w:t>dan</w:t>
-      </w:r>
-      <w:proofErr w:type="spellEnd"/>
-      <w:r>
-        <w:t xml:space="preserve"> </w:t>
-      </w:r>
-      <w:proofErr w:type="spellStart"/>
-      <w:r>
-        <w:t>rincian</w:t>
-      </w:r>
-      <w:proofErr w:type="spellEnd"/>
-      <w:r>
-        <w:t xml:space="preserve"> </w:t>
-      </w:r>
-      <w:bookmarkStart w:id="0" w:name="_GoBack"/>
-      <w:bookmarkEnd w:id="0"/>
-      <w:proofErr w:type="spellStart"/>
-      <w:r>
-        <w:t>apa</w:t>
-      </w:r>
-      <w:proofErr w:type="spellEnd"/>
-      <w:r>
-        <w:t xml:space="preserve"> yang </w:t>
-      </w:r>
-      <w:proofErr w:type="spellStart"/>
-      <w:r>
-        <w:t>terjadi</w:t>
-      </w:r>
-      <w:proofErr w:type="spellEnd"/>
-      <w:r>
-        <w:t xml:space="preserve"> di </w:t>
-      </w:r>
-      <w:proofErr w:type="spellStart"/>
-      <w:r>
-        <w:t>tingkat</w:t>
-      </w:r>
-      <w:proofErr w:type="spellEnd"/>
-      <w:r>
-        <w:t xml:space="preserve"> </w:t>
-      </w:r>
-      <w:proofErr w:type="spellStart"/>
-      <w:r>
-        <w:t>tersebut</w:t>
-      </w:r>
-      <w:proofErr w:type="spellEnd"/>
+      <w:r>
+        <w:t>Mendeskripsikan jumlah, jenis, dan objek yang berinteraksi dari setiap level. Setiap tingkat harus mencakup sinopsis, bahan pengantar yang diperlukan (dan bagaimana hal itu disediakan), tujuan , dan rincian apa yang terjadi di tingkat tersebut</w:t>
+      </w:r>
     </w:p>
     <w:p>
       <w:pPr>
@@ -8837,7 +6759,7 @@
           <w:lang w:bidi="ar-SA"/>
         </w:rPr>
         <w:drawing>
-          <wp:inline distT="0" distB="0" distL="0" distR="0">
+          <wp:inline distT="0" distB="0" distL="0" distR="0" wp14:anchorId="41B6B1C9" wp14:editId="18CF3E98">
             <wp:extent cx="5648325" cy="3181350"/>
             <wp:effectExtent l="0" t="0" r="9525" b="0"/>
             <wp:docPr id="125" name="Picture 125"/>
@@ -8852,7 +6774,7 @@
                     <pic:cNvPicPr/>
                   </pic:nvPicPr>
                   <pic:blipFill>
-                    <a:blip r:embed="rId66">
+                    <a:blip r:embed="rId58">
                       <a:extLst>
                         <a:ext uri="{28A0092B-C50C-407E-A947-70E740481C1C}">
                           <a14:useLocalDpi xmlns:a14="http://schemas.microsoft.com/office/drawing/2010/main" val="0"/>
@@ -8882,6 +6804,86 @@
     <w:p>
       <w:pPr>
         <w:pStyle w:val="ListParagraph"/>
+        <w:tabs>
+          <w:tab w:val="left" w:pos="888"/>
+        </w:tabs>
+        <w:spacing w:before="159"/>
+        <w:ind w:left="887" w:firstLine="0"/>
+      </w:pPr>
+    </w:p>
+    <w:p>
+      <w:pPr>
+        <w:pStyle w:val="ListParagraph"/>
+        <w:tabs>
+          <w:tab w:val="left" w:pos="888"/>
+        </w:tabs>
+        <w:spacing w:before="159"/>
+        <w:ind w:left="887" w:firstLine="0"/>
+      </w:pPr>
+    </w:p>
+    <w:p>
+      <w:pPr>
+        <w:pStyle w:val="ListParagraph"/>
+        <w:tabs>
+          <w:tab w:val="left" w:pos="888"/>
+        </w:tabs>
+        <w:spacing w:before="159"/>
+        <w:ind w:left="887" w:firstLine="0"/>
+      </w:pPr>
+    </w:p>
+    <w:p>
+      <w:pPr>
+        <w:pStyle w:val="ListParagraph"/>
+        <w:tabs>
+          <w:tab w:val="left" w:pos="888"/>
+        </w:tabs>
+        <w:spacing w:before="159"/>
+        <w:ind w:left="887" w:firstLine="0"/>
+      </w:pPr>
+    </w:p>
+    <w:p>
+      <w:pPr>
+        <w:pStyle w:val="ListParagraph"/>
+        <w:tabs>
+          <w:tab w:val="left" w:pos="888"/>
+        </w:tabs>
+        <w:spacing w:before="159"/>
+        <w:ind w:left="887" w:firstLine="0"/>
+      </w:pPr>
+    </w:p>
+    <w:p>
+      <w:pPr>
+        <w:pStyle w:val="ListParagraph"/>
+        <w:tabs>
+          <w:tab w:val="left" w:pos="888"/>
+        </w:tabs>
+        <w:spacing w:before="159"/>
+        <w:ind w:left="887" w:firstLine="0"/>
+      </w:pPr>
+    </w:p>
+    <w:p>
+      <w:pPr>
+        <w:pStyle w:val="ListParagraph"/>
+        <w:tabs>
+          <w:tab w:val="left" w:pos="888"/>
+        </w:tabs>
+        <w:spacing w:before="159"/>
+        <w:ind w:left="887" w:firstLine="0"/>
+      </w:pPr>
+    </w:p>
+    <w:p>
+      <w:pPr>
+        <w:pStyle w:val="ListParagraph"/>
+        <w:tabs>
+          <w:tab w:val="left" w:pos="888"/>
+        </w:tabs>
+        <w:spacing w:before="159"/>
+        <w:ind w:left="887" w:firstLine="0"/>
+      </w:pPr>
+    </w:p>
+    <w:p>
+      <w:pPr>
+        <w:pStyle w:val="ListParagraph"/>
         <w:numPr>
           <w:ilvl w:val="0"/>
           <w:numId w:val="6"/>
@@ -8919,23 +6921,16 @@
         </w:tabs>
         <w:spacing w:before="56"/>
         <w:ind w:left="887" w:firstLine="0"/>
-        <w:sectPr>
-          <w:pgSz w:w="11910" w:h="16850"/>
-          <w:pgMar w:top="1360" w:right="600" w:bottom="280" w:left="1340" w:header="720" w:footer="720" w:gutter="0"/>
-          <w:cols w:space="720"/>
-        </w:sectPr>
       </w:pPr>
       <w:r>
         <w:rPr>
           <w:noProof/>
-          <w:lang w:bidi="ar-SA"/>
-        </w:rPr>
-        <w:lastRenderedPageBreak/>
+        </w:rPr>
         <w:drawing>
-          <wp:inline distT="0" distB="0" distL="0" distR="0">
-            <wp:extent cx="5543550" cy="3114675"/>
+          <wp:inline distT="0" distB="0" distL="0" distR="0" wp14:anchorId="1173F3FA" wp14:editId="6E0E07F7">
+            <wp:extent cx="5543550" cy="3095625"/>
             <wp:effectExtent l="0" t="0" r="0" b="9525"/>
-            <wp:docPr id="126" name="Picture 126"/>
+            <wp:docPr id="1" name="Picture 1"/>
             <wp:cNvGraphicFramePr>
               <a:graphicFrameLocks xmlns:a="http://schemas.openxmlformats.org/drawingml/2006/main" noChangeAspect="1"/>
             </wp:cNvGraphicFramePr>
@@ -8943,11 +6938,11 @@
               <a:graphicData uri="http://schemas.openxmlformats.org/drawingml/2006/picture">
                 <pic:pic xmlns:pic="http://schemas.openxmlformats.org/drawingml/2006/picture">
                   <pic:nvPicPr>
-                    <pic:cNvPr id="126" name="lv2.JPG"/>
+                    <pic:cNvPr id="1" name="lv2.JPG"/>
                     <pic:cNvPicPr/>
                   </pic:nvPicPr>
                   <pic:blipFill>
-                    <a:blip r:embed="rId67">
+                    <a:blip r:embed="rId59">
                       <a:extLst>
                         <a:ext uri="{28A0092B-C50C-407E-A947-70E740481C1C}">
                           <a14:useLocalDpi xmlns:a14="http://schemas.microsoft.com/office/drawing/2010/main" val="0"/>
@@ -8961,7 +6956,7 @@
                   <pic:spPr>
                     <a:xfrm>
                       <a:off x="0" y="0"/>
-                      <a:ext cx="5543550" cy="3114675"/>
+                      <a:ext cx="5543550" cy="3095625"/>
                     </a:xfrm>
                     <a:prstGeom prst="rect">
                       <a:avLst/>
@@ -8976,6 +6971,645 @@
     </w:p>
     <w:p>
       <w:pPr>
+        <w:pStyle w:val="ListParagraph"/>
+        <w:tabs>
+          <w:tab w:val="left" w:pos="888"/>
+        </w:tabs>
+        <w:spacing w:before="56"/>
+        <w:ind w:left="887" w:firstLine="0"/>
+      </w:pPr>
+    </w:p>
+    <w:p>
+      <w:pPr>
+        <w:pStyle w:val="ListParagraph"/>
+        <w:tabs>
+          <w:tab w:val="left" w:pos="888"/>
+        </w:tabs>
+        <w:spacing w:before="56"/>
+        <w:ind w:left="887" w:firstLine="0"/>
+      </w:pPr>
+    </w:p>
+    <w:p>
+      <w:pPr>
+        <w:pStyle w:val="ListParagraph"/>
+        <w:numPr>
+          <w:ilvl w:val="0"/>
+          <w:numId w:val="6"/>
+        </w:numPr>
+        <w:tabs>
+          <w:tab w:val="left" w:pos="888"/>
+        </w:tabs>
+        <w:spacing w:before="56"/>
+      </w:pPr>
+      <w:r>
+        <w:rPr>
+          <w:w w:val="90"/>
+        </w:rPr>
+        <w:t>Level</w:t>
+      </w:r>
+      <w:r>
+        <w:rPr>
+          <w:spacing w:val="-17"/>
+          <w:w w:val="90"/>
+        </w:rPr>
+        <w:t xml:space="preserve"> </w:t>
+      </w:r>
+      <w:r>
+        <w:rPr>
+          <w:w w:val="90"/>
+        </w:rPr>
+        <w:t>3</w:t>
+      </w:r>
+    </w:p>
+    <w:p>
+      <w:pPr>
+        <w:pStyle w:val="ListParagraph"/>
+        <w:tabs>
+          <w:tab w:val="left" w:pos="888"/>
+        </w:tabs>
+        <w:spacing w:before="56"/>
+        <w:ind w:left="887" w:firstLine="0"/>
+      </w:pPr>
+      <w:r>
+        <w:rPr>
+          <w:noProof/>
+        </w:rPr>
+        <w:drawing>
+          <wp:inline distT="0" distB="0" distL="0" distR="0" wp14:anchorId="77826EF0" wp14:editId="729DD780">
+            <wp:extent cx="5524500" cy="3095625"/>
+            <wp:effectExtent l="0" t="0" r="0" b="9525"/>
+            <wp:docPr id="3" name="Picture 3"/>
+            <wp:cNvGraphicFramePr>
+              <a:graphicFrameLocks xmlns:a="http://schemas.openxmlformats.org/drawingml/2006/main" noChangeAspect="1"/>
+            </wp:cNvGraphicFramePr>
+            <a:graphic xmlns:a="http://schemas.openxmlformats.org/drawingml/2006/main">
+              <a:graphicData uri="http://schemas.openxmlformats.org/drawingml/2006/picture">
+                <pic:pic xmlns:pic="http://schemas.openxmlformats.org/drawingml/2006/picture">
+                  <pic:nvPicPr>
+                    <pic:cNvPr id="3" name="lv3.JPG"/>
+                    <pic:cNvPicPr/>
+                  </pic:nvPicPr>
+                  <pic:blipFill>
+                    <a:blip r:embed="rId60">
+                      <a:extLst>
+                        <a:ext uri="{28A0092B-C50C-407E-A947-70E740481C1C}">
+                          <a14:useLocalDpi xmlns:a14="http://schemas.microsoft.com/office/drawing/2010/main" val="0"/>
+                        </a:ext>
+                      </a:extLst>
+                    </a:blip>
+                    <a:stretch>
+                      <a:fillRect/>
+                    </a:stretch>
+                  </pic:blipFill>
+                  <pic:spPr>
+                    <a:xfrm>
+                      <a:off x="0" y="0"/>
+                      <a:ext cx="5524500" cy="3095625"/>
+                    </a:xfrm>
+                    <a:prstGeom prst="rect">
+                      <a:avLst/>
+                    </a:prstGeom>
+                  </pic:spPr>
+                </pic:pic>
+              </a:graphicData>
+            </a:graphic>
+          </wp:inline>
+        </w:drawing>
+      </w:r>
+    </w:p>
+    <w:p>
+      <w:pPr>
+        <w:pStyle w:val="ListParagraph"/>
+        <w:tabs>
+          <w:tab w:val="left" w:pos="888"/>
+        </w:tabs>
+        <w:spacing w:before="56"/>
+        <w:ind w:left="887" w:firstLine="0"/>
+      </w:pPr>
+    </w:p>
+    <w:p>
+      <w:pPr>
+        <w:pStyle w:val="ListParagraph"/>
+        <w:tabs>
+          <w:tab w:val="left" w:pos="888"/>
+        </w:tabs>
+        <w:spacing w:before="56"/>
+        <w:ind w:left="887" w:firstLine="0"/>
+      </w:pPr>
+    </w:p>
+    <w:p>
+      <w:pPr>
+        <w:pStyle w:val="ListParagraph"/>
+        <w:tabs>
+          <w:tab w:val="left" w:pos="888"/>
+        </w:tabs>
+        <w:spacing w:before="56"/>
+        <w:ind w:left="887" w:firstLine="0"/>
+      </w:pPr>
+    </w:p>
+    <w:p>
+      <w:pPr>
+        <w:pStyle w:val="ListParagraph"/>
+        <w:tabs>
+          <w:tab w:val="left" w:pos="888"/>
+        </w:tabs>
+        <w:spacing w:before="56"/>
+        <w:ind w:left="887" w:firstLine="0"/>
+      </w:pPr>
+    </w:p>
+    <w:p>
+      <w:pPr>
+        <w:pStyle w:val="ListParagraph"/>
+        <w:tabs>
+          <w:tab w:val="left" w:pos="888"/>
+        </w:tabs>
+        <w:spacing w:before="56"/>
+        <w:ind w:left="887" w:firstLine="0"/>
+      </w:pPr>
+    </w:p>
+    <w:p>
+      <w:pPr>
+        <w:pStyle w:val="ListParagraph"/>
+        <w:tabs>
+          <w:tab w:val="left" w:pos="888"/>
+        </w:tabs>
+        <w:spacing w:before="56"/>
+        <w:ind w:left="887" w:firstLine="0"/>
+      </w:pPr>
+    </w:p>
+    <w:p>
+      <w:pPr>
+        <w:pStyle w:val="ListParagraph"/>
+        <w:tabs>
+          <w:tab w:val="left" w:pos="888"/>
+        </w:tabs>
+        <w:spacing w:before="56"/>
+        <w:ind w:left="887" w:firstLine="0"/>
+      </w:pPr>
+    </w:p>
+    <w:p>
+      <w:pPr>
+        <w:pStyle w:val="ListParagraph"/>
+        <w:tabs>
+          <w:tab w:val="left" w:pos="888"/>
+        </w:tabs>
+        <w:spacing w:before="56"/>
+        <w:ind w:left="887" w:firstLine="0"/>
+      </w:pPr>
+    </w:p>
+    <w:p>
+      <w:pPr>
+        <w:pStyle w:val="ListParagraph"/>
+        <w:tabs>
+          <w:tab w:val="left" w:pos="888"/>
+        </w:tabs>
+        <w:spacing w:before="56"/>
+        <w:ind w:left="887" w:firstLine="0"/>
+      </w:pPr>
+    </w:p>
+    <w:p>
+      <w:pPr>
+        <w:pStyle w:val="ListParagraph"/>
+        <w:tabs>
+          <w:tab w:val="left" w:pos="888"/>
+        </w:tabs>
+        <w:spacing w:before="56"/>
+        <w:ind w:left="887" w:firstLine="0"/>
+      </w:pPr>
+    </w:p>
+    <w:p>
+      <w:pPr>
+        <w:pStyle w:val="ListParagraph"/>
+        <w:tabs>
+          <w:tab w:val="left" w:pos="888"/>
+        </w:tabs>
+        <w:spacing w:before="56"/>
+        <w:ind w:left="887" w:firstLine="0"/>
+      </w:pPr>
+    </w:p>
+    <w:p>
+      <w:pPr>
+        <w:pStyle w:val="ListParagraph"/>
+        <w:tabs>
+          <w:tab w:val="left" w:pos="888"/>
+        </w:tabs>
+        <w:spacing w:before="56"/>
+        <w:ind w:left="887" w:firstLine="0"/>
+      </w:pPr>
+    </w:p>
+    <w:p>
+      <w:pPr>
+        <w:pStyle w:val="ListParagraph"/>
+        <w:numPr>
+          <w:ilvl w:val="0"/>
+          <w:numId w:val="6"/>
+        </w:numPr>
+        <w:tabs>
+          <w:tab w:val="left" w:pos="888"/>
+        </w:tabs>
+        <w:spacing w:before="56"/>
+      </w:pPr>
+      <w:r>
+        <w:lastRenderedPageBreak/>
+        <w:tab/>
+      </w:r>
+      <w:r>
+        <w:rPr>
+          <w:w w:val="90"/>
+        </w:rPr>
+        <w:t>Level</w:t>
+      </w:r>
+      <w:r>
+        <w:rPr>
+          <w:spacing w:val="-17"/>
+          <w:w w:val="90"/>
+        </w:rPr>
+        <w:t xml:space="preserve"> </w:t>
+      </w:r>
+      <w:r>
+        <w:rPr>
+          <w:w w:val="90"/>
+        </w:rPr>
+        <w:t>4</w:t>
+      </w:r>
+    </w:p>
+    <w:p>
+      <w:pPr>
+        <w:tabs>
+          <w:tab w:val="left" w:pos="888"/>
+        </w:tabs>
+        <w:spacing w:before="56"/>
+      </w:pPr>
+      <w:r>
+        <w:tab/>
+      </w:r>
+      <w:r>
+        <w:rPr>
+          <w:noProof/>
+        </w:rPr>
+        <w:drawing>
+          <wp:inline distT="0" distB="0" distL="0" distR="0" wp14:anchorId="0036A909" wp14:editId="39362C1F">
+            <wp:extent cx="5543550" cy="3076575"/>
+            <wp:effectExtent l="0" t="0" r="0" b="9525"/>
+            <wp:docPr id="5" name="Picture 5"/>
+            <wp:cNvGraphicFramePr>
+              <a:graphicFrameLocks xmlns:a="http://schemas.openxmlformats.org/drawingml/2006/main" noChangeAspect="1"/>
+            </wp:cNvGraphicFramePr>
+            <a:graphic xmlns:a="http://schemas.openxmlformats.org/drawingml/2006/main">
+              <a:graphicData uri="http://schemas.openxmlformats.org/drawingml/2006/picture">
+                <pic:pic xmlns:pic="http://schemas.openxmlformats.org/drawingml/2006/picture">
+                  <pic:nvPicPr>
+                    <pic:cNvPr id="5" name="lv4.JPG"/>
+                    <pic:cNvPicPr/>
+                  </pic:nvPicPr>
+                  <pic:blipFill>
+                    <a:blip r:embed="rId61">
+                      <a:extLst>
+                        <a:ext uri="{28A0092B-C50C-407E-A947-70E740481C1C}">
+                          <a14:useLocalDpi xmlns:a14="http://schemas.microsoft.com/office/drawing/2010/main" val="0"/>
+                        </a:ext>
+                      </a:extLst>
+                    </a:blip>
+                    <a:stretch>
+                      <a:fillRect/>
+                    </a:stretch>
+                  </pic:blipFill>
+                  <pic:spPr>
+                    <a:xfrm>
+                      <a:off x="0" y="0"/>
+                      <a:ext cx="5543550" cy="3076575"/>
+                    </a:xfrm>
+                    <a:prstGeom prst="rect">
+                      <a:avLst/>
+                    </a:prstGeom>
+                  </pic:spPr>
+                </pic:pic>
+              </a:graphicData>
+            </a:graphic>
+          </wp:inline>
+        </w:drawing>
+      </w:r>
+    </w:p>
+    <w:p>
+      <w:pPr>
+        <w:tabs>
+          <w:tab w:val="left" w:pos="888"/>
+        </w:tabs>
+        <w:spacing w:before="56"/>
+      </w:pPr>
+    </w:p>
+    <w:p>
+      <w:pPr>
+        <w:pStyle w:val="ListParagraph"/>
+        <w:numPr>
+          <w:ilvl w:val="0"/>
+          <w:numId w:val="6"/>
+        </w:numPr>
+        <w:tabs>
+          <w:tab w:val="left" w:pos="888"/>
+        </w:tabs>
+        <w:spacing w:before="56"/>
+      </w:pPr>
+      <w:r>
+        <w:tab/>
+      </w:r>
+      <w:r>
+        <w:rPr>
+          <w:w w:val="90"/>
+        </w:rPr>
+        <w:t>Level</w:t>
+      </w:r>
+      <w:r>
+        <w:rPr>
+          <w:spacing w:val="-17"/>
+          <w:w w:val="90"/>
+        </w:rPr>
+        <w:t xml:space="preserve"> </w:t>
+      </w:r>
+      <w:r>
+        <w:rPr>
+          <w:w w:val="90"/>
+        </w:rPr>
+        <w:t>5</w:t>
+      </w:r>
+    </w:p>
+    <w:p>
+      <w:pPr>
+        <w:tabs>
+          <w:tab w:val="left" w:pos="888"/>
+        </w:tabs>
+        <w:spacing w:before="56"/>
+      </w:pPr>
+      <w:r>
+        <w:tab/>
+      </w:r>
+      <w:r>
+        <w:rPr>
+          <w:noProof/>
+        </w:rPr>
+        <w:drawing>
+          <wp:inline distT="0" distB="0" distL="0" distR="0" wp14:anchorId="33B5FE73" wp14:editId="1CB27B98">
+            <wp:extent cx="5543550" cy="3076575"/>
+            <wp:effectExtent l="0" t="0" r="0" b="9525"/>
+            <wp:docPr id="7" name="Picture 7"/>
+            <wp:cNvGraphicFramePr>
+              <a:graphicFrameLocks xmlns:a="http://schemas.openxmlformats.org/drawingml/2006/main" noChangeAspect="1"/>
+            </wp:cNvGraphicFramePr>
+            <a:graphic xmlns:a="http://schemas.openxmlformats.org/drawingml/2006/main">
+              <a:graphicData uri="http://schemas.openxmlformats.org/drawingml/2006/picture">
+                <pic:pic xmlns:pic="http://schemas.openxmlformats.org/drawingml/2006/picture">
+                  <pic:nvPicPr>
+                    <pic:cNvPr id="7" name="lv5.JPG"/>
+                    <pic:cNvPicPr/>
+                  </pic:nvPicPr>
+                  <pic:blipFill>
+                    <a:blip r:embed="rId62">
+                      <a:extLst>
+                        <a:ext uri="{28A0092B-C50C-407E-A947-70E740481C1C}">
+                          <a14:useLocalDpi xmlns:a14="http://schemas.microsoft.com/office/drawing/2010/main" val="0"/>
+                        </a:ext>
+                      </a:extLst>
+                    </a:blip>
+                    <a:stretch>
+                      <a:fillRect/>
+                    </a:stretch>
+                  </pic:blipFill>
+                  <pic:spPr>
+                    <a:xfrm>
+                      <a:off x="0" y="0"/>
+                      <a:ext cx="5543550" cy="3076575"/>
+                    </a:xfrm>
+                    <a:prstGeom prst="rect">
+                      <a:avLst/>
+                    </a:prstGeom>
+                  </pic:spPr>
+                </pic:pic>
+              </a:graphicData>
+            </a:graphic>
+          </wp:inline>
+        </w:drawing>
+      </w:r>
+    </w:p>
+    <w:p>
+      <w:pPr>
+        <w:tabs>
+          <w:tab w:val="left" w:pos="888"/>
+        </w:tabs>
+        <w:spacing w:before="56"/>
+      </w:pPr>
+    </w:p>
+    <w:p>
+      <w:pPr>
+        <w:tabs>
+          <w:tab w:val="left" w:pos="888"/>
+        </w:tabs>
+        <w:spacing w:before="56"/>
+      </w:pPr>
+    </w:p>
+    <w:p>
+      <w:pPr>
+        <w:tabs>
+          <w:tab w:val="left" w:pos="888"/>
+        </w:tabs>
+        <w:spacing w:before="56"/>
+      </w:pPr>
+    </w:p>
+    <w:p>
+      <w:pPr>
+        <w:tabs>
+          <w:tab w:val="left" w:pos="888"/>
+        </w:tabs>
+        <w:spacing w:before="56"/>
+      </w:pPr>
+    </w:p>
+    <w:p>
+      <w:pPr>
+        <w:tabs>
+          <w:tab w:val="left" w:pos="888"/>
+        </w:tabs>
+        <w:spacing w:before="56"/>
+      </w:pPr>
+    </w:p>
+    <w:p>
+      <w:pPr>
+        <w:tabs>
+          <w:tab w:val="left" w:pos="888"/>
+        </w:tabs>
+        <w:spacing w:before="56"/>
+      </w:pPr>
+    </w:p>
+    <w:p>
+      <w:pPr>
+        <w:tabs>
+          <w:tab w:val="left" w:pos="888"/>
+        </w:tabs>
+        <w:spacing w:before="56"/>
+      </w:pPr>
+    </w:p>
+    <w:p>
+      <w:pPr>
+        <w:tabs>
+          <w:tab w:val="left" w:pos="888"/>
+        </w:tabs>
+        <w:spacing w:before="56"/>
+      </w:pPr>
+    </w:p>
+    <w:p>
+      <w:pPr>
+        <w:tabs>
+          <w:tab w:val="left" w:pos="888"/>
+        </w:tabs>
+        <w:spacing w:before="56"/>
+      </w:pPr>
+    </w:p>
+    <w:p>
+      <w:pPr>
+        <w:tabs>
+          <w:tab w:val="left" w:pos="888"/>
+        </w:tabs>
+        <w:spacing w:before="56"/>
+      </w:pPr>
+    </w:p>
+    <w:p>
+      <w:pPr>
+        <w:tabs>
+          <w:tab w:val="left" w:pos="888"/>
+        </w:tabs>
+        <w:spacing w:before="56"/>
+      </w:pPr>
+    </w:p>
+    <w:p>
+      <w:pPr>
+        <w:tabs>
+          <w:tab w:val="left" w:pos="888"/>
+        </w:tabs>
+        <w:spacing w:before="56"/>
+      </w:pPr>
+    </w:p>
+    <w:p>
+      <w:pPr>
+        <w:tabs>
+          <w:tab w:val="left" w:pos="888"/>
+        </w:tabs>
+        <w:spacing w:before="56"/>
+      </w:pPr>
+    </w:p>
+    <w:p>
+      <w:pPr>
+        <w:tabs>
+          <w:tab w:val="left" w:pos="888"/>
+        </w:tabs>
+        <w:spacing w:before="56"/>
+      </w:pPr>
+    </w:p>
+    <w:p>
+      <w:pPr>
+        <w:pStyle w:val="ListParagraph"/>
+        <w:numPr>
+          <w:ilvl w:val="0"/>
+          <w:numId w:val="6"/>
+        </w:numPr>
+        <w:tabs>
+          <w:tab w:val="left" w:pos="888"/>
+        </w:tabs>
+        <w:spacing w:before="56"/>
+      </w:pPr>
+      <w:r>
+        <w:lastRenderedPageBreak/>
+        <w:tab/>
+      </w:r>
+      <w:r>
+        <w:rPr>
+          <w:w w:val="90"/>
+        </w:rPr>
+        <w:t>Level</w:t>
+      </w:r>
+      <w:r>
+        <w:rPr>
+          <w:spacing w:val="-17"/>
+          <w:w w:val="90"/>
+        </w:rPr>
+        <w:t xml:space="preserve"> </w:t>
+      </w:r>
+      <w:r>
+        <w:rPr>
+          <w:w w:val="90"/>
+        </w:rPr>
+        <w:t>6</w:t>
+      </w:r>
+    </w:p>
+    <w:p>
+      <w:pPr>
+        <w:tabs>
+          <w:tab w:val="left" w:pos="888"/>
+        </w:tabs>
+        <w:spacing w:before="56"/>
+      </w:pPr>
+    </w:p>
+    <w:p>
+      <w:pPr>
+        <w:tabs>
+          <w:tab w:val="left" w:pos="888"/>
+        </w:tabs>
+        <w:spacing w:before="56"/>
+        <w:sectPr>
+          <w:pgSz w:w="11910" w:h="16850"/>
+          <w:pgMar w:top="1360" w:right="600" w:bottom="280" w:left="1340" w:header="720" w:footer="720" w:gutter="0"/>
+          <w:cols w:space="720"/>
+        </w:sectPr>
+      </w:pPr>
+      <w:r>
+        <w:tab/>
+      </w:r>
+      <w:r>
+        <w:rPr>
+          <w:noProof/>
+        </w:rPr>
+        <w:drawing>
+          <wp:inline distT="0" distB="0" distL="0" distR="0" wp14:anchorId="727F558E" wp14:editId="5DD876AA">
+            <wp:extent cx="5524500" cy="3067050"/>
+            <wp:effectExtent l="0" t="0" r="0" b="0"/>
+            <wp:docPr id="8" name="Picture 8"/>
+            <wp:cNvGraphicFramePr>
+              <a:graphicFrameLocks xmlns:a="http://schemas.openxmlformats.org/drawingml/2006/main" noChangeAspect="1"/>
+            </wp:cNvGraphicFramePr>
+            <a:graphic xmlns:a="http://schemas.openxmlformats.org/drawingml/2006/main">
+              <a:graphicData uri="http://schemas.openxmlformats.org/drawingml/2006/picture">
+                <pic:pic xmlns:pic="http://schemas.openxmlformats.org/drawingml/2006/picture">
+                  <pic:nvPicPr>
+                    <pic:cNvPr id="8" name="lv6.JPG"/>
+                    <pic:cNvPicPr/>
+                  </pic:nvPicPr>
+                  <pic:blipFill>
+                    <a:blip r:embed="rId63">
+                      <a:extLst>
+                        <a:ext uri="{28A0092B-C50C-407E-A947-70E740481C1C}">
+                          <a14:useLocalDpi xmlns:a14="http://schemas.microsoft.com/office/drawing/2010/main" val="0"/>
+                        </a:ext>
+                      </a:extLst>
+                    </a:blip>
+                    <a:stretch>
+                      <a:fillRect/>
+                    </a:stretch>
+                  </pic:blipFill>
+                  <pic:spPr>
+                    <a:xfrm>
+                      <a:off x="0" y="0"/>
+                      <a:ext cx="5524500" cy="3067050"/>
+                    </a:xfrm>
+                    <a:prstGeom prst="rect">
+                      <a:avLst/>
+                    </a:prstGeom>
+                  </pic:spPr>
+                </pic:pic>
+              </a:graphicData>
+            </a:graphic>
+          </wp:inline>
+        </w:drawing>
+      </w:r>
+    </w:p>
+    <w:p>
+      <w:pPr>
         <w:pStyle w:val="BodyText"/>
         <w:rPr>
           <w:sz w:val="20"/>
@@ -8990,7 +7624,7 @@
         <mc:AlternateContent>
           <mc:Choice Requires="wpg">
             <w:drawing>
-              <wp:anchor distT="0" distB="0" distL="114300" distR="114300" simplePos="0" relativeHeight="251663360" behindDoc="1" locked="0" layoutInCell="1" allowOverlap="1">
+              <wp:anchor distT="0" distB="0" distL="114300" distR="114300" simplePos="0" relativeHeight="251663360" behindDoc="1" locked="0" layoutInCell="1" allowOverlap="1" wp14:anchorId="6537153A" wp14:editId="0D364098">
                 <wp:simplePos x="0" y="0"/>
                 <wp:positionH relativeFrom="page">
                   <wp:posOffset>1410335</wp:posOffset>
@@ -9233,7 +7867,6 @@
                                   <w:sz w:val="36"/>
                                 </w:rPr>
                               </w:pPr>
-                              <w:proofErr w:type="spellStart"/>
                               <w:r>
                                 <w:rPr>
                                   <w:rFonts w:ascii="Trebuchet MS"/>
@@ -9243,7 +7876,6 @@
                                 </w:rPr>
                                 <w:t>Prediksi</w:t>
                               </w:r>
-                              <w:proofErr w:type="spellEnd"/>
                               <w:r>
                                 <w:rPr>
                                   <w:rFonts w:ascii="Trebuchet MS"/>
@@ -9254,7 +7886,6 @@
                                 </w:rPr>
                                 <w:t xml:space="preserve"> </w:t>
                               </w:r>
-                              <w:proofErr w:type="spellStart"/>
                               <w:r>
                                 <w:rPr>
                                   <w:rFonts w:ascii="Trebuchet MS"/>
@@ -9264,7 +7895,6 @@
                                 </w:rPr>
                                 <w:t>tingkat</w:t>
                               </w:r>
-                              <w:proofErr w:type="spellEnd"/>
                               <w:r>
                                 <w:rPr>
                                   <w:rFonts w:ascii="Trebuchet MS"/>
@@ -9275,7 +7905,6 @@
                                 </w:rPr>
                                 <w:t xml:space="preserve"> </w:t>
                               </w:r>
-                              <w:proofErr w:type="spellStart"/>
                               <w:r>
                                 <w:rPr>
                                   <w:rFonts w:ascii="Trebuchet MS"/>
@@ -9285,7 +7914,6 @@
                                 </w:rPr>
                                 <w:t>kesulitan</w:t>
                               </w:r>
-                              <w:proofErr w:type="spellEnd"/>
                             </w:p>
                           </w:txbxContent>
                         </wps:txbx>
@@ -9454,18 +8082,18 @@
           </mc:Choice>
           <mc:Fallback>
             <w:pict>
-              <v:group id="Group 96" o:spid="_x0000_s1117" style="position:absolute;left:0;text-align:left;margin-left:111.05pt;margin-top:328.75pt;width:409.7pt;height:223.7pt;z-index:-251653120;mso-position-horizontal-relative:page;mso-position-vertical-relative:page" coordorigin="2221,6576" coordsize="8194,4474" o:gfxdata="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">
-                <v:line id="Line 97" o:spid="_x0000_s1118" style="position:absolute;visibility:visible;mso-wrap-style:square" from="2629,10161" to="3013,10161" o:connectortype="straight" o:gfxdata="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" strokecolor="#4471c4" strokeweight="1.5pt"/>
-                <v:line id="Line 98" o:spid="_x0000_s1119" style="position:absolute;visibility:visible;mso-wrap-style:square" from="2629,10473" to="3013,10473" o:connectortype="straight" o:gfxdata="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" strokecolor="#ec7c30" strokeweight="1.5pt"/>
-                <v:line id="Line 99" o:spid="_x0000_s1120" style="position:absolute;visibility:visible;mso-wrap-style:square" from="2629,10784" to="3013,10784" o:connectortype="straight" o:gfxdata="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" strokecolor="#a4a4a4" strokeweight="1.5pt"/>
-                <v:shape id="FreeForm 100" o:spid="_x0000_s1121" style="position:absolute;left:4640;top:8815;width:4269;height:145;visibility:visible;mso-wrap-style:square;v-text-anchor:top" coordsize="4269,145" o:gfxdata="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" path="m,144l853,112,1707,52r854,50l3416,52,4268,e" filled="f" strokecolor="#4471c4" strokeweight="1.5pt">
+              <v:group w14:anchorId="6537153A" id="Group 96" o:spid="_x0000_s1108" style="position:absolute;margin-left:111.05pt;margin-top:328.75pt;width:409.7pt;height:223.7pt;z-index:-251653120;mso-position-horizontal-relative:page;mso-position-vertical-relative:page" coordorigin="2221,6576" coordsize="8194,4474" o:gfxdata="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">
+                <v:line id="Line 97" o:spid="_x0000_s1109" style="position:absolute;visibility:visible;mso-wrap-style:square" from="2629,10161" to="3013,10161" o:connectortype="straight" o:gfxdata="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" strokecolor="#4471c4" strokeweight="1.5pt"/>
+                <v:line id="Line 98" o:spid="_x0000_s1110" style="position:absolute;visibility:visible;mso-wrap-style:square" from="2629,10473" to="3013,10473" o:connectortype="straight" o:gfxdata="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" strokecolor="#ec7c30" strokeweight="1.5pt"/>
+                <v:line id="Line 99" o:spid="_x0000_s1111" style="position:absolute;visibility:visible;mso-wrap-style:square" from="2629,10784" to="3013,10784" o:connectortype="straight" o:gfxdata="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" strokecolor="#a4a4a4" strokeweight="1.5pt"/>
+                <v:shape id="FreeForm 100" o:spid="_x0000_s1112" style="position:absolute;left:4640;top:8815;width:4269;height:145;visibility:visible;mso-wrap-style:square;v-text-anchor:top" coordsize="4269,145" o:gfxdata="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" path="m,144l853,112,1707,52r854,50l3416,52,4268,e" filled="f" strokecolor="#4471c4" strokeweight="1.5pt">
                   <v:path arrowok="t" textboxrect="0,0,4269,145"/>
                 </v:shape>
-                <v:shape id="FreeForm 101" o:spid="_x0000_s1122" style="position:absolute;left:4640;top:7577;width:5123;height:1373;visibility:visible;mso-wrap-style:square;v-text-anchor:top" coordsize="5123,1373" o:gfxdata="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" path="m,1373r853,-63l1707,1188r854,-53l3416,878,4268,r854,e" filled="f" strokecolor="#a4a4a4" strokeweight="1.5pt">
+                <v:shape id="FreeForm 101" o:spid="_x0000_s1113" style="position:absolute;left:4640;top:7577;width:5123;height:1373;visibility:visible;mso-wrap-style:square;v-text-anchor:top" coordsize="5123,1373" o:gfxdata="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" path="m,1373r853,-63l1707,1188r854,-53l3416,878,4268,r854,e" filled="f" strokecolor="#a4a4a4" strokeweight="1.5pt">
                   <v:path arrowok="t" textboxrect="0,0,5123,1373"/>
                 </v:shape>
-                <v:rect id="Rectangle 102" o:spid="_x0000_s1123" style="position:absolute;left:2226;top:6581;width:8184;height:4464;visibility:visible;mso-wrap-style:square;v-text-anchor:top" o:gfxdata="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" filled="f" strokecolor="#888" strokeweight=".5pt"/>
-                <v:shape id="Text Box 103" o:spid="_x0000_s1124" type="#_x0000_t202" style="position:absolute;left:4446;top:6805;width:3762;height:360;visibility:visible;mso-wrap-style:square;v-text-anchor:top" o:gfxdata="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" filled="f" stroked="f">
+                <v:rect id="Rectangle 102" o:spid="_x0000_s1114" style="position:absolute;left:2226;top:6581;width:8184;height:4464;visibility:visible;mso-wrap-style:square;v-text-anchor:top" o:gfxdata="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" filled="f" strokecolor="#888" strokeweight=".5pt"/>
+                <v:shape id="Text Box 103" o:spid="_x0000_s1115" type="#_x0000_t202" style="position:absolute;left:4446;top:6805;width:3762;height:360;visibility:visible;mso-wrap-style:square;v-text-anchor:top" o:gfxdata="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" filled="f" stroked="f">
                   <v:textbox inset="0,0,0,0">
                     <w:txbxContent>
                       <w:p>
@@ -9477,7 +8105,6 @@
                             <w:sz w:val="36"/>
                           </w:rPr>
                         </w:pPr>
-                        <w:proofErr w:type="spellStart"/>
                         <w:r>
                           <w:rPr>
                             <w:rFonts w:ascii="Trebuchet MS"/>
@@ -9487,7 +8114,6 @@
                           </w:rPr>
                           <w:t>Prediksi</w:t>
                         </w:r>
-                        <w:proofErr w:type="spellEnd"/>
                         <w:r>
                           <w:rPr>
                             <w:rFonts w:ascii="Trebuchet MS"/>
@@ -9498,7 +8124,6 @@
                           </w:rPr>
                           <w:t xml:space="preserve"> </w:t>
                         </w:r>
-                        <w:proofErr w:type="spellStart"/>
                         <w:r>
                           <w:rPr>
                             <w:rFonts w:ascii="Trebuchet MS"/>
@@ -9508,7 +8133,6 @@
                           </w:rPr>
                           <w:t>tingkat</w:t>
                         </w:r>
-                        <w:proofErr w:type="spellEnd"/>
                         <w:r>
                           <w:rPr>
                             <w:rFonts w:ascii="Trebuchet MS"/>
@@ -9519,7 +8143,6 @@
                           </w:rPr>
                           <w:t xml:space="preserve"> </w:t>
                         </w:r>
-                        <w:proofErr w:type="spellStart"/>
                         <w:r>
                           <w:rPr>
                             <w:rFonts w:ascii="Trebuchet MS"/>
@@ -9529,12 +8152,11 @@
                           </w:rPr>
                           <w:t>kesulitan</w:t>
                         </w:r>
-                        <w:proofErr w:type="spellEnd"/>
                       </w:p>
                     </w:txbxContent>
                   </v:textbox>
                 </v:shape>
-                <v:shape id="Text Box 104" o:spid="_x0000_s1125" type="#_x0000_t202" style="position:absolute;left:3724;top:7331;width:325;height:1748;visibility:visible;mso-wrap-style:square;v-text-anchor:top" o:gfxdata="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" filled="f" stroked="f">
+                <v:shape id="Text Box 104" o:spid="_x0000_s1116" type="#_x0000_t202" style="position:absolute;left:3724;top:7331;width:325;height:1748;visibility:visible;mso-wrap-style:square;v-text-anchor:top" o:gfxdata="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" filled="f" stroked="f">
                   <v:textbox inset="0,0,0,0">
                     <w:txbxContent>
                       <w:p>
@@ -9687,7 +8309,7 @@
         <mc:AlternateContent>
           <mc:Choice Requires="wps">
             <w:drawing>
-              <wp:anchor distT="0" distB="0" distL="114300" distR="114300" simplePos="0" relativeHeight="251664384" behindDoc="1" locked="0" layoutInCell="1" allowOverlap="1">
+              <wp:anchor distT="0" distB="0" distL="114300" distR="114300" simplePos="0" relativeHeight="251664384" behindDoc="1" locked="0" layoutInCell="1" allowOverlap="1" wp14:anchorId="7558B79F" wp14:editId="678935A3">
                 <wp:simplePos x="0" y="0"/>
                 <wp:positionH relativeFrom="page">
                   <wp:posOffset>1584960</wp:posOffset>
@@ -9769,7 +8391,7 @@
           </mc:Choice>
           <mc:Fallback>
             <w:pict>
-              <v:shape id="Text Box 105" o:spid="_x0000_s1126" type="#_x0000_t202" style="position:absolute;left:0;text-align:left;margin-left:124.8pt;margin-top:390.15pt;width:12pt;height:39.55pt;z-index:-251652096;visibility:visible;mso-wrap-style:square;mso-wrap-distance-left:9pt;mso-wrap-distance-top:0;mso-wrap-distance-right:9pt;mso-wrap-distance-bottom:0;mso-position-horizontal:absolute;mso-position-horizontal-relative:page;mso-position-vertical:absolute;mso-position-vertical-relative:page;v-text-anchor:top" o:gfxdata="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" filled="f" stroked="f">
+              <v:shape w14:anchorId="7558B79F" id="Text Box 105" o:spid="_x0000_s1117" type="#_x0000_t202" style="position:absolute;margin-left:124.8pt;margin-top:390.15pt;width:12pt;height:39.55pt;z-index:-251652096;visibility:visible;mso-wrap-style:square;mso-wrap-distance-left:9pt;mso-wrap-distance-top:0;mso-wrap-distance-right:9pt;mso-wrap-distance-bottom:0;mso-position-horizontal:absolute;mso-position-horizontal-relative:page;mso-position-vertical:absolute;mso-position-vertical-relative:page;v-text-anchor:top" o:gfxdata="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" filled="f" stroked="f">
                 <v:textbox style="layout-flow:vertical;mso-layout-flow-alt:bottom-to-top" inset="0,0,0,0">
                   <w:txbxContent>
                     <w:p>
@@ -9819,14 +8441,6 @@
           </mc:Fallback>
         </mc:AlternateContent>
       </w:r>
-    </w:p>
-    <w:p>
-      <w:pPr>
-        <w:pStyle w:val="BodyText"/>
-        <w:rPr>
-          <w:sz w:val="20"/>
-        </w:rPr>
-      </w:pPr>
     </w:p>
     <w:p>
       <w:pPr>
@@ -10189,21 +8803,12 @@
                 <w:sz w:val="20"/>
               </w:rPr>
             </w:pPr>
-            <w:proofErr w:type="spellStart"/>
             <w:r>
               <w:rPr>
                 <w:rFonts w:ascii="Times New Roman" w:hAnsi="Times New Roman" w:cs="Times New Roman"/>
                 <w:sz w:val="20"/>
               </w:rPr>
-              <w:t>fase</w:t>
-            </w:r>
-            <w:proofErr w:type="spellEnd"/>
-            <w:r>
-              <w:rPr>
-                <w:rFonts w:ascii="Times New Roman" w:hAnsi="Times New Roman" w:cs="Times New Roman"/>
-                <w:sz w:val="20"/>
-              </w:rPr>
-              <w:t xml:space="preserve"> 1</w:t>
+              <w:t>fase 1</w:t>
             </w:r>
           </w:p>
         </w:tc>
@@ -10225,21 +8830,12 @@
                 <w:sz w:val="20"/>
               </w:rPr>
             </w:pPr>
-            <w:proofErr w:type="spellStart"/>
             <w:r>
               <w:rPr>
                 <w:rFonts w:ascii="Times New Roman" w:hAnsi="Times New Roman" w:cs="Times New Roman"/>
                 <w:sz w:val="20"/>
               </w:rPr>
-              <w:t>fase</w:t>
-            </w:r>
-            <w:proofErr w:type="spellEnd"/>
-            <w:r>
-              <w:rPr>
-                <w:rFonts w:ascii="Times New Roman" w:hAnsi="Times New Roman" w:cs="Times New Roman"/>
-                <w:sz w:val="20"/>
-              </w:rPr>
-              <w:t xml:space="preserve"> 1</w:t>
+              <w:t>fase 1</w:t>
             </w:r>
           </w:p>
         </w:tc>
@@ -10261,21 +8857,12 @@
                 <w:sz w:val="20"/>
               </w:rPr>
             </w:pPr>
-            <w:proofErr w:type="spellStart"/>
             <w:r>
               <w:rPr>
                 <w:rFonts w:ascii="Times New Roman" w:hAnsi="Times New Roman" w:cs="Times New Roman"/>
                 <w:sz w:val="20"/>
               </w:rPr>
-              <w:t>fase</w:t>
-            </w:r>
-            <w:proofErr w:type="spellEnd"/>
-            <w:r>
-              <w:rPr>
-                <w:rFonts w:ascii="Times New Roman" w:hAnsi="Times New Roman" w:cs="Times New Roman"/>
-                <w:sz w:val="20"/>
-              </w:rPr>
-              <w:t xml:space="preserve"> 1</w:t>
+              <w:t>fase 1</w:t>
             </w:r>
           </w:p>
         </w:tc>
@@ -10297,21 +8884,12 @@
                 <w:sz w:val="20"/>
               </w:rPr>
             </w:pPr>
-            <w:proofErr w:type="spellStart"/>
             <w:r>
               <w:rPr>
                 <w:rFonts w:ascii="Times New Roman" w:hAnsi="Times New Roman" w:cs="Times New Roman"/>
                 <w:sz w:val="20"/>
               </w:rPr>
-              <w:t>fase</w:t>
-            </w:r>
-            <w:proofErr w:type="spellEnd"/>
-            <w:r>
-              <w:rPr>
-                <w:rFonts w:ascii="Times New Roman" w:hAnsi="Times New Roman" w:cs="Times New Roman"/>
-                <w:sz w:val="20"/>
-              </w:rPr>
-              <w:t xml:space="preserve"> 2</w:t>
+              <w:t>fase 2</w:t>
             </w:r>
           </w:p>
         </w:tc>
@@ -10333,21 +8911,12 @@
                 <w:sz w:val="20"/>
               </w:rPr>
             </w:pPr>
-            <w:proofErr w:type="spellStart"/>
             <w:r>
               <w:rPr>
                 <w:rFonts w:ascii="Times New Roman" w:hAnsi="Times New Roman" w:cs="Times New Roman"/>
                 <w:sz w:val="20"/>
               </w:rPr>
-              <w:t>fase</w:t>
-            </w:r>
-            <w:proofErr w:type="spellEnd"/>
-            <w:r>
-              <w:rPr>
-                <w:rFonts w:ascii="Times New Roman" w:hAnsi="Times New Roman" w:cs="Times New Roman"/>
-                <w:sz w:val="20"/>
-              </w:rPr>
-              <w:t xml:space="preserve"> 2</w:t>
+              <w:t>fase 2</w:t>
             </w:r>
           </w:p>
         </w:tc>
@@ -10369,21 +8938,12 @@
                 <w:sz w:val="20"/>
               </w:rPr>
             </w:pPr>
-            <w:proofErr w:type="spellStart"/>
             <w:r>
               <w:rPr>
                 <w:rFonts w:ascii="Times New Roman" w:hAnsi="Times New Roman" w:cs="Times New Roman"/>
                 <w:sz w:val="20"/>
               </w:rPr>
-              <w:t>fase</w:t>
-            </w:r>
-            <w:proofErr w:type="spellEnd"/>
-            <w:r>
-              <w:rPr>
-                <w:rFonts w:ascii="Times New Roman" w:hAnsi="Times New Roman" w:cs="Times New Roman"/>
-                <w:sz w:val="20"/>
-              </w:rPr>
-              <w:t xml:space="preserve"> 3</w:t>
+              <w:t>fase 3</w:t>
             </w:r>
           </w:p>
         </w:tc>
@@ -10402,57 +8962,21 @@
                 <w:sz w:val="20"/>
               </w:rPr>
             </w:pPr>
-            <w:proofErr w:type="spellStart"/>
             <w:r>
               <w:rPr>
                 <w:rFonts w:ascii="Times New Roman" w:hAnsi="Times New Roman" w:cs="Times New Roman"/>
                 <w:sz w:val="20"/>
               </w:rPr>
-              <w:t>fase</w:t>
+              <w:t xml:space="preserve">fase 4 dan </w:t>
             </w:r>
-            <w:proofErr w:type="spellEnd"/>
-            <w:r>
-              <w:rPr>
-                <w:rFonts w:ascii="Times New Roman" w:hAnsi="Times New Roman" w:cs="Times New Roman"/>
-                <w:sz w:val="20"/>
-              </w:rPr>
-              <w:t xml:space="preserve"> 4 </w:t>
-            </w:r>
-            <w:proofErr w:type="spellStart"/>
-            <w:r>
-              <w:rPr>
-                <w:rFonts w:ascii="Times New Roman" w:hAnsi="Times New Roman" w:cs="Times New Roman"/>
-                <w:sz w:val="20"/>
-              </w:rPr>
-              <w:t>dan</w:t>
-            </w:r>
-            <w:proofErr w:type="spellEnd"/>
-            <w:r>
-              <w:rPr>
-                <w:rFonts w:ascii="Times New Roman" w:hAnsi="Times New Roman" w:cs="Times New Roman"/>
-                <w:sz w:val="20"/>
-              </w:rPr>
-              <w:t xml:space="preserve"> </w:t>
-            </w:r>
-            <w:proofErr w:type="spellStart"/>
             <w:r>
               <w:rPr>
                 <w:rFonts w:ascii="Times New Roman" w:hAnsi="Times New Roman" w:cs="Times New Roman"/>
                 <w:w w:val="90"/>
                 <w:sz w:val="20"/>
               </w:rPr>
-              <w:t>seterusn</w:t>
+              <w:t xml:space="preserve">seterusn </w:t>
             </w:r>
-            <w:proofErr w:type="spellEnd"/>
-            <w:r>
-              <w:rPr>
-                <w:rFonts w:ascii="Times New Roman" w:hAnsi="Times New Roman" w:cs="Times New Roman"/>
-                <w:w w:val="90"/>
-                <w:sz w:val="20"/>
-              </w:rPr>
-              <w:t xml:space="preserve"> </w:t>
-            </w:r>
-            <w:proofErr w:type="spellStart"/>
             <w:r>
               <w:rPr>
                 <w:rFonts w:ascii="Times New Roman" w:hAnsi="Times New Roman" w:cs="Times New Roman"/>
@@ -10460,7 +8984,6 @@
               </w:rPr>
               <w:t>ya</w:t>
             </w:r>
-            <w:proofErr w:type="spellEnd"/>
           </w:p>
         </w:tc>
       </w:tr>
@@ -10504,7 +9027,6 @@
                 <w:sz w:val="20"/>
               </w:rPr>
             </w:pPr>
-            <w:proofErr w:type="spellStart"/>
             <w:r>
               <w:rPr>
                 <w:rFonts w:ascii="Times New Roman" w:hAnsi="Times New Roman" w:cs="Times New Roman"/>
@@ -10512,7 +9034,6 @@
               </w:rPr>
               <w:t>putaran</w:t>
             </w:r>
-            <w:proofErr w:type="spellEnd"/>
           </w:p>
         </w:tc>
         <w:tc>
@@ -10533,7 +9054,6 @@
                 <w:sz w:val="20"/>
               </w:rPr>
             </w:pPr>
-            <w:proofErr w:type="spellStart"/>
             <w:r>
               <w:rPr>
                 <w:rFonts w:ascii="Times New Roman" w:hAnsi="Times New Roman" w:cs="Times New Roman"/>
@@ -10541,7 +9061,6 @@
               </w:rPr>
               <w:t>putaran</w:t>
             </w:r>
-            <w:proofErr w:type="spellEnd"/>
           </w:p>
         </w:tc>
         <w:tc>
@@ -10562,7 +9081,6 @@
                 <w:sz w:val="20"/>
               </w:rPr>
             </w:pPr>
-            <w:proofErr w:type="spellStart"/>
             <w:r>
               <w:rPr>
                 <w:rFonts w:ascii="Times New Roman" w:hAnsi="Times New Roman" w:cs="Times New Roman"/>
@@ -10570,7 +9088,6 @@
               </w:rPr>
               <w:t>putaran</w:t>
             </w:r>
-            <w:proofErr w:type="spellEnd"/>
           </w:p>
         </w:tc>
         <w:tc>
@@ -10591,7 +9108,6 @@
                 <w:sz w:val="20"/>
               </w:rPr>
             </w:pPr>
-            <w:proofErr w:type="spellStart"/>
             <w:r>
               <w:rPr>
                 <w:rFonts w:ascii="Times New Roman" w:hAnsi="Times New Roman" w:cs="Times New Roman"/>
@@ -10599,7 +9115,6 @@
               </w:rPr>
               <w:t>putaran</w:t>
             </w:r>
-            <w:proofErr w:type="spellEnd"/>
           </w:p>
         </w:tc>
         <w:tc>
@@ -10620,7 +9135,6 @@
                 <w:sz w:val="20"/>
               </w:rPr>
             </w:pPr>
-            <w:proofErr w:type="spellStart"/>
             <w:r>
               <w:rPr>
                 <w:rFonts w:ascii="Times New Roman" w:hAnsi="Times New Roman" w:cs="Times New Roman"/>
@@ -10628,7 +9142,6 @@
               </w:rPr>
               <w:t>putaran</w:t>
             </w:r>
-            <w:proofErr w:type="spellEnd"/>
           </w:p>
         </w:tc>
         <w:tc>
@@ -10649,7 +9162,6 @@
                 <w:sz w:val="20"/>
               </w:rPr>
             </w:pPr>
-            <w:proofErr w:type="spellStart"/>
             <w:r>
               <w:rPr>
                 <w:rFonts w:ascii="Times New Roman" w:hAnsi="Times New Roman" w:cs="Times New Roman"/>
@@ -10657,7 +9169,6 @@
               </w:rPr>
               <w:t>putaran</w:t>
             </w:r>
-            <w:proofErr w:type="spellEnd"/>
           </w:p>
         </w:tc>
         <w:tc>
@@ -11288,7 +9799,6 @@
               </w:rPr>
               <w:t xml:space="preserve"> </w:t>
             </w:r>
-            <w:proofErr w:type="spellStart"/>
             <w:r>
               <w:rPr>
                 <w:rFonts w:ascii="Times New Roman" w:hAnsi="Times New Roman" w:cs="Times New Roman"/>
@@ -11296,7 +9806,6 @@
               </w:rPr>
               <w:t>dificulty</w:t>
             </w:r>
-            <w:proofErr w:type="spellEnd"/>
           </w:p>
         </w:tc>
         <w:tc>
@@ -11500,37 +10009,11 @@
         <w:spacing w:before="22"/>
         <w:ind w:left="527"/>
       </w:pPr>
-      <w:proofErr w:type="spellStart"/>
-      <w:r>
-        <w:t>Mendeskripsikan</w:t>
-      </w:r>
-      <w:proofErr w:type="spellEnd"/>
-      <w:r>
-        <w:t xml:space="preserve"> </w:t>
-      </w:r>
-      <w:proofErr w:type="spellStart"/>
-      <w:r>
-        <w:t>tentang</w:t>
-      </w:r>
-      <w:proofErr w:type="spellEnd"/>
-      <w:r>
-        <w:t xml:space="preserve"> Visu</w:t>
-      </w:r>
-      <w:r>
-        <w:t xml:space="preserve">al </w:t>
-      </w:r>
-      <w:proofErr w:type="spellStart"/>
-      <w:r>
-        <w:t>Sistem</w:t>
-      </w:r>
-      <w:proofErr w:type="gramStart"/>
-      <w:r>
-        <w:t>,Sistem</w:t>
-      </w:r>
-      <w:proofErr w:type="spellEnd"/>
-      <w:proofErr w:type="gramEnd"/>
-      <w:r>
-        <w:t xml:space="preserve"> Control, Audio</w:t>
+      <w:r>
+        <w:t>Mendeskripsikan tentang Visu</w:t>
+      </w:r>
+      <w:r>
+        <w:t>al Sistem,Sistem Control, Audio</w:t>
       </w:r>
       <w:r>
         <w:t>.</w:t>
@@ -11561,14 +10044,12 @@
         </w:rPr>
         <w:t xml:space="preserve"> </w:t>
       </w:r>
-      <w:proofErr w:type="spellStart"/>
       <w:r>
         <w:rPr>
           <w:sz w:val="24"/>
         </w:rPr>
         <w:t>Sistem</w:t>
       </w:r>
-      <w:proofErr w:type="spellEnd"/>
       <w:r>
         <w:rPr>
           <w:spacing w:val="-3"/>
@@ -11625,11 +10106,9 @@
         </w:rPr>
         <w:t xml:space="preserve"> </w:t>
       </w:r>
-      <w:proofErr w:type="spellStart"/>
       <w:r>
         <w:t>dll</w:t>
       </w:r>
-      <w:proofErr w:type="spellEnd"/>
     </w:p>
     <w:p>
       <w:pPr>
@@ -11672,7 +10151,7 @@
           <w:lang w:bidi="ar-SA"/>
         </w:rPr>
         <w:drawing>
-          <wp:inline distT="0" distB="0" distL="0" distR="0">
+          <wp:inline distT="0" distB="0" distL="0" distR="0" wp14:anchorId="15DB9731" wp14:editId="2443F8A3">
             <wp:extent cx="4893221" cy="2756047"/>
             <wp:effectExtent l="0" t="0" r="3175" b="6350"/>
             <wp:docPr id="127" name="Picture 127"/>
@@ -11687,7 +10166,7 @@
                     <pic:cNvPicPr/>
                   </pic:nvPicPr>
                   <pic:blipFill>
-                    <a:blip r:embed="rId68">
+                    <a:blip r:embed="rId64">
                       <a:extLst>
                         <a:ext uri="{28A0092B-C50C-407E-A947-70E740481C1C}">
                           <a14:useLocalDpi xmlns:a14="http://schemas.microsoft.com/office/drawing/2010/main" val="0"/>
@@ -11771,7 +10250,7 @@
           <w:lang w:bidi="ar-SA"/>
         </w:rPr>
         <w:drawing>
-          <wp:inline distT="0" distB="0" distL="0" distR="0">
+          <wp:inline distT="0" distB="0" distL="0" distR="0" wp14:anchorId="5EA643C7" wp14:editId="2B831CD5">
             <wp:extent cx="5562600" cy="3095625"/>
             <wp:effectExtent l="0" t="0" r="0" b="9525"/>
             <wp:docPr id="128" name="Picture 128"/>
@@ -11786,7 +10265,7 @@
                     <pic:cNvPicPr/>
                   </pic:nvPicPr>
                   <pic:blipFill>
-                    <a:blip r:embed="rId69">
+                    <a:blip r:embed="rId65">
                       <a:extLst>
                         <a:ext uri="{28A0092B-C50C-407E-A947-70E740481C1C}">
                           <a14:useLocalDpi xmlns:a14="http://schemas.microsoft.com/office/drawing/2010/main" val="0"/>
@@ -11858,7 +10337,7 @@
           <w:lang w:bidi="ar-SA"/>
         </w:rPr>
         <w:drawing>
-          <wp:inline distT="0" distB="0" distL="0" distR="0">
+          <wp:inline distT="0" distB="0" distL="0" distR="0" wp14:anchorId="5FF5F4AA" wp14:editId="79B7FD10">
             <wp:extent cx="5648325" cy="3181350"/>
             <wp:effectExtent l="0" t="0" r="9525" b="0"/>
             <wp:docPr id="129" name="Picture 129"/>
@@ -11873,7 +10352,7 @@
                     <pic:cNvPicPr/>
                   </pic:nvPicPr>
                   <pic:blipFill>
-                    <a:blip r:embed="rId70">
+                    <a:blip r:embed="rId66">
                       <a:extLst>
                         <a:ext uri="{28A0092B-C50C-407E-A947-70E740481C1C}">
                           <a14:useLocalDpi xmlns:a14="http://schemas.microsoft.com/office/drawing/2010/main" val="0"/>
@@ -11920,19 +10399,11 @@
         </w:tabs>
         <w:spacing w:before="147"/>
       </w:pPr>
-      <w:proofErr w:type="spellStart"/>
       <w:r>
         <w:rPr>
           <w:sz w:val="24"/>
         </w:rPr>
-        <w:t>Sistem</w:t>
-      </w:r>
-      <w:proofErr w:type="spellEnd"/>
-      <w:r>
-        <w:rPr>
-          <w:sz w:val="24"/>
-        </w:rPr>
-        <w:t xml:space="preserve"> Control : </w:t>
+        <w:t xml:space="preserve">Sistem Control : </w:t>
       </w:r>
       <w:r>
         <w:t>Interface Control</w:t>
@@ -11978,7 +10449,7 @@
           <w:lang w:bidi="ar-SA"/>
         </w:rPr>
         <w:drawing>
-          <wp:inline distT="0" distB="0" distL="0" distR="0">
+          <wp:inline distT="0" distB="0" distL="0" distR="0" wp14:anchorId="227450D1" wp14:editId="634D1B18">
             <wp:extent cx="5324475" cy="619125"/>
             <wp:effectExtent l="0" t="0" r="9525" b="9525"/>
             <wp:docPr id="130" name="Picture 130"/>
@@ -11993,7 +10464,7 @@
                     <pic:cNvPicPr/>
                   </pic:nvPicPr>
                   <pic:blipFill>
-                    <a:blip r:embed="rId71">
+                    <a:blip r:embed="rId67">
                       <a:extLst>
                         <a:ext uri="{28A0092B-C50C-407E-A947-70E740481C1C}">
                           <a14:useLocalDpi xmlns:a14="http://schemas.microsoft.com/office/drawing/2010/main" val="0"/>
@@ -12043,13 +10514,8 @@
         </w:rPr>
         <w:t xml:space="preserve"> </w:t>
       </w:r>
-      <w:proofErr w:type="spellStart"/>
-      <w:r>
-        <w:t>Intelegent</w:t>
-      </w:r>
-      <w:proofErr w:type="spellEnd"/>
-      <w:r>
-        <w:t>)</w:t>
+      <w:r>
+        <w:t>Intelegent)</w:t>
       </w:r>
     </w:p>
     <w:p>
@@ -12061,53 +10527,8 @@
           <w:b/>
         </w:rPr>
       </w:pPr>
-      <w:proofErr w:type="spellStart"/>
-      <w:r>
-        <w:t>Mendeskripsikan</w:t>
-      </w:r>
-      <w:proofErr w:type="spellEnd"/>
-      <w:r>
-        <w:t xml:space="preserve"> </w:t>
-      </w:r>
-      <w:proofErr w:type="spellStart"/>
-      <w:r>
-        <w:t>Penggunaan</w:t>
-      </w:r>
-      <w:proofErr w:type="spellEnd"/>
-      <w:r>
-        <w:t xml:space="preserve"> </w:t>
-      </w:r>
-      <w:proofErr w:type="spellStart"/>
-      <w:r>
-        <w:t>dan</w:t>
-      </w:r>
-      <w:proofErr w:type="spellEnd"/>
-      <w:r>
-        <w:t xml:space="preserve"> </w:t>
-      </w:r>
-      <w:proofErr w:type="spellStart"/>
-      <w:r>
-        <w:t>Pengaruh</w:t>
-      </w:r>
-      <w:proofErr w:type="spellEnd"/>
-      <w:r>
-        <w:t xml:space="preserve"> Artificial </w:t>
-      </w:r>
-      <w:proofErr w:type="spellStart"/>
-      <w:r>
-        <w:t>Intelegent</w:t>
-      </w:r>
-      <w:proofErr w:type="spellEnd"/>
-      <w:r>
-        <w:t xml:space="preserve"> </w:t>
-      </w:r>
-      <w:proofErr w:type="spellStart"/>
-      <w:r>
-        <w:t>dalam</w:t>
-      </w:r>
-      <w:proofErr w:type="spellEnd"/>
-      <w:r>
-        <w:t xml:space="preserve"> Enemies</w:t>
+      <w:r>
+        <w:t>Mendeskripsikan Penggunaan dan Pengaruh Artificial Intelegent dalam Enemies</w:t>
       </w:r>
     </w:p>
     <w:p>
@@ -12133,14 +10554,12 @@
           <w:b/>
         </w:rPr>
       </w:pPr>
-      <w:proofErr w:type="spellStart"/>
       <w:r>
         <w:rPr>
           <w:b/>
         </w:rPr>
         <w:t>Screenflow</w:t>
       </w:r>
-      <w:proofErr w:type="spellEnd"/>
     </w:p>
     <w:p>
       <w:pPr>
@@ -12158,7 +10577,7 @@
           <w:lang w:bidi="ar-SA"/>
         </w:rPr>
         <w:drawing>
-          <wp:inline distT="0" distB="0" distL="0" distR="0">
+          <wp:inline distT="0" distB="0" distL="0" distR="0" wp14:anchorId="20155843" wp14:editId="6DE7D56F">
             <wp:extent cx="5122215" cy="7967773"/>
             <wp:effectExtent l="0" t="0" r="2540" b="0"/>
             <wp:docPr id="123" name="Picture 123"/>
@@ -12173,7 +10592,7 @@
                     <pic:cNvPicPr/>
                   </pic:nvPicPr>
                   <pic:blipFill>
-                    <a:blip r:embed="rId72">
+                    <a:blip r:embed="rId68">
                       <a:extLst>
                         <a:ext uri="{28A0092B-C50C-407E-A947-70E740481C1C}">
                           <a14:useLocalDpi xmlns:a14="http://schemas.microsoft.com/office/drawing/2010/main" val="0"/>
@@ -12220,7 +10639,7 @@
 </file>
 
 <file path=word/numbering.xml><?xml version="1.0" encoding="utf-8"?>
-<w:numbering xmlns:wpc="http://schemas.microsoft.com/office/word/2010/wordprocessingCanvas" xmlns:cx="http://schemas.microsoft.com/office/drawing/2014/chartex" xmlns:cx1="http://schemas.microsoft.com/office/drawing/2015/9/8/chartex" xmlns:mc="http://schemas.openxmlformats.org/markup-compatibility/2006" xmlns:o="urn:schemas-microsoft-com:office:office" xmlns:r="http://schemas.openxmlformats.org/officeDocument/2006/relationships" xmlns:m="http://schemas.openxmlformats.org/officeDocument/2006/math" xmlns:v="urn:schemas-microsoft-com:vml" xmlns:wp14="http://schemas.microsoft.com/office/word/2010/wordprocessingDrawing" xmlns:wp="http://schemas.openxmlformats.org/drawingml/2006/wordprocessingDrawing" xmlns:w10="urn:schemas-microsoft-com:office:word" xmlns:w="http://schemas.openxmlformats.org/wordprocessingml/2006/main" xmlns:w14="http://schemas.microsoft.com/office/word/2010/wordml" xmlns:w15="http://schemas.microsoft.com/office/word/2012/wordml" xmlns:w16se="http://schemas.microsoft.com/office/word/2015/wordml/symex" xmlns:wpg="http://schemas.microsoft.com/office/word/2010/wordprocessingGroup" xmlns:wpi="http://schemas.microsoft.com/office/word/2010/wordprocessingInk" xmlns:wne="http://schemas.microsoft.com/office/word/2006/wordml" xmlns:wps="http://schemas.microsoft.com/office/word/2010/wordprocessingShape" mc:Ignorable="w14 w15 w16se wp14">
+<w:numbering xmlns:wpc="http://schemas.microsoft.com/office/word/2010/wordprocessingCanvas" xmlns:cx="http://schemas.microsoft.com/office/drawing/2014/chartex" xmlns:cx1="http://schemas.microsoft.com/office/drawing/2015/9/8/chartex" xmlns:cx2="http://schemas.microsoft.com/office/drawing/2015/10/21/chartex" xmlns:cx3="http://schemas.microsoft.com/office/drawing/2016/5/9/chartex" xmlns:cx4="http://schemas.microsoft.com/office/drawing/2016/5/10/chartex" xmlns:cx5="http://schemas.microsoft.com/office/drawing/2016/5/11/chartex" xmlns:cx6="http://schemas.microsoft.com/office/drawing/2016/5/12/chartex" xmlns:cx7="http://schemas.microsoft.com/office/drawing/2016/5/13/chartex" xmlns:cx8="http://schemas.microsoft.com/office/drawing/2016/5/14/chartex" xmlns:mc="http://schemas.openxmlformats.org/markup-compatibility/2006" xmlns:aink="http://schemas.microsoft.com/office/drawing/2016/ink" xmlns:am3d="http://schemas.microsoft.com/office/drawing/2017/model3d" xmlns:o="urn:schemas-microsoft-com:office:office" xmlns:r="http://schemas.openxmlformats.org/officeDocument/2006/relationships" xmlns:m="http://schemas.openxmlformats.org/officeDocument/2006/math" xmlns:v="urn:schemas-microsoft-com:vml" xmlns:wp14="http://schemas.microsoft.com/office/word/2010/wordprocessingDrawing" xmlns:wp="http://schemas.openxmlformats.org/drawingml/2006/wordprocessingDrawing" xmlns:w10="urn:schemas-microsoft-com:office:word" xmlns:w="http://schemas.openxmlformats.org/wordprocessingml/2006/main" xmlns:w14="http://schemas.microsoft.com/office/word/2010/wordml" xmlns:w15="http://schemas.microsoft.com/office/word/2012/wordml" xmlns:w16cid="http://schemas.microsoft.com/office/word/2016/wordml/cid" xmlns:w16se="http://schemas.microsoft.com/office/word/2015/wordml/symex" xmlns:wpg="http://schemas.microsoft.com/office/word/2010/wordprocessingGroup" xmlns:wpi="http://schemas.microsoft.com/office/word/2010/wordprocessingInk" xmlns:wne="http://schemas.microsoft.com/office/word/2006/wordml" xmlns:wps="http://schemas.microsoft.com/office/word/2010/wordprocessingShape" mc:Ignorable="w14 w15 w16se w16cid wp14">
   <w:abstractNum w:abstractNumId="0" w15:restartNumberingAfterBreak="0">
     <w:nsid w:val="B5E306ED"/>
     <w:multiLevelType w:val="multilevel"/>
@@ -13267,7 +11686,7 @@
 </file>
 
 <file path=word/styles.xml><?xml version="1.0" encoding="utf-8"?>
-<w:styles xmlns:mc="http://schemas.openxmlformats.org/markup-compatibility/2006" xmlns:r="http://schemas.openxmlformats.org/officeDocument/2006/relationships" xmlns:w="http://schemas.openxmlformats.org/wordprocessingml/2006/main" xmlns:w14="http://schemas.microsoft.com/office/word/2010/wordml" xmlns:w15="http://schemas.microsoft.com/office/word/2012/wordml" xmlns:w16se="http://schemas.microsoft.com/office/word/2015/wordml/symex" mc:Ignorable="w14 w15 w16se">
+<w:styles xmlns:mc="http://schemas.openxmlformats.org/markup-compatibility/2006" xmlns:r="http://schemas.openxmlformats.org/officeDocument/2006/relationships" xmlns:w="http://schemas.openxmlformats.org/wordprocessingml/2006/main" xmlns:w14="http://schemas.microsoft.com/office/word/2010/wordml" xmlns:w15="http://schemas.microsoft.com/office/word/2012/wordml" xmlns:w16cid="http://schemas.microsoft.com/office/word/2016/wordml/cid" xmlns:w16se="http://schemas.microsoft.com/office/word/2015/wordml/symex" mc:Ignorable="w14 w15 w16se w16cid">
   <w:docDefaults>
     <w:rPrDefault>
       <w:rPr>
@@ -13281,7 +11700,7 @@
       </w:pPr>
     </w:pPrDefault>
   </w:docDefaults>
-  <w:latentStyles w:defLockedState="0" w:defUIPriority="0" w:defSemiHidden="0" w:defUnhideWhenUsed="0" w:defQFormat="0" w:count="371">
+  <w:latentStyles w:defLockedState="0" w:defUIPriority="0" w:defSemiHidden="0" w:defUnhideWhenUsed="0" w:defQFormat="0" w:count="376">
     <w:lsdException w:name="Normal" w:uiPriority="1" w:qFormat="1"/>
     <w:lsdException w:name="heading 1" w:uiPriority="1" w:qFormat="1"/>
     <w:lsdException w:name="heading 2" w:uiPriority="1" w:qFormat="1"/>
@@ -13301,7 +11720,8 @@
     <w:lsdException w:name="Emphasis" w:qFormat="1"/>
     <w:lsdException w:name="HTML Top of Form" w:semiHidden="1" w:uiPriority="99" w:unhideWhenUsed="1"/>
     <w:lsdException w:name="HTML Bottom of Form" w:semiHidden="1" w:uiPriority="99" w:unhideWhenUsed="1"/>
-    <w:lsdException w:name="Normal Table" w:semiHidden="1" w:unhideWhenUsed="1"/>
+    <w:lsdException w:name="HTML Keyboard" w:semiHidden="1" w:unhideWhenUsed="1"/>
+    <w:lsdException w:name="annotation subject" w:semiHidden="1" w:unhideWhenUsed="1"/>
     <w:lsdException w:name="No List" w:semiHidden="1" w:uiPriority="99" w:unhideWhenUsed="1"/>
     <w:lsdException w:name="Outline List 1" w:semiHidden="1" w:uiPriority="99" w:unhideWhenUsed="1"/>
     <w:lsdException w:name="Outline List 2" w:semiHidden="1" w:uiPriority="99" w:unhideWhenUsed="1"/>
@@ -13343,11 +11763,9 @@
     <w:lsdException w:name="Table Contemporary" w:semiHidden="1" w:unhideWhenUsed="1"/>
     <w:lsdException w:name="Table Elegant" w:semiHidden="1" w:unhideWhenUsed="1"/>
     <w:lsdException w:name="Table Professional" w:semiHidden="1" w:unhideWhenUsed="1"/>
-    <w:lsdException w:name="Table Subtle 1" w:semiHidden="1" w:unhideWhenUsed="1"/>
     <w:lsdException w:name="Table Subtle 2" w:semiHidden="1" w:unhideWhenUsed="1"/>
     <w:lsdException w:name="Table Web 1" w:semiHidden="1" w:unhideWhenUsed="1"/>
-    <w:lsdException w:name="Table Web 2" w:semiHidden="1" w:unhideWhenUsed="1"/>
-    <w:lsdException w:name="Table Web 3" w:semiHidden="1" w:unhideWhenUsed="1"/>
+    <w:lsdException w:name="Balloon Text" w:semiHidden="1" w:unhideWhenUsed="1"/>
     <w:lsdException w:name="Table Theme" w:semiHidden="1" w:unhideWhenUsed="1"/>
     <w:lsdException w:name="Placeholder Text" w:semiHidden="1" w:uiPriority="99"/>
     <w:lsdException w:name="No Spacing" w:uiPriority="99"/>
@@ -13564,6 +11982,11 @@
     <w:lsdException w:name="List Table 5 Dark Accent 6" w:uiPriority="50"/>
     <w:lsdException w:name="List Table 6 Colorful Accent 6" w:uiPriority="51"/>
     <w:lsdException w:name="List Table 7 Colorful Accent 6" w:uiPriority="52"/>
+    <w:lsdException w:name="Mention" w:semiHidden="1" w:uiPriority="99" w:unhideWhenUsed="1"/>
+    <w:lsdException w:name="Smart Hyperlink" w:semiHidden="1" w:uiPriority="99" w:unhideWhenUsed="1"/>
+    <w:lsdException w:name="Hashtag" w:semiHidden="1" w:uiPriority="99" w:unhideWhenUsed="1"/>
+    <w:lsdException w:name="Unresolved Mention" w:semiHidden="1" w:uiPriority="99" w:unhideWhenUsed="1"/>
+    <w:lsdException w:name="Smart Link" w:semiHidden="1" w:uiPriority="99" w:unhideWhenUsed="1"/>
   </w:latentStyles>
   <w:style w:type="paragraph" w:default="1" w:styleId="Normal">
     <w:name w:val="Normal"/>

</xml_diff>